<commit_message>
Edit on G and D. Started to R
</commit_message>
<xml_diff>
--- a/RASD.docx
+++ b/RASD.docx
@@ -97,6 +97,7 @@
                   <w:dataBinding w:prefixMappings="xmlns:ns0='http://schemas.openxmlformats.org/package/2006/metadata/core-properties' xmlns:ns1='http://purl.org/dc/elements/1.1/'" w:xpath="/ns0:coreProperties[1]/ns1:title[1]" w:storeItemID="{6C3C8BC8-F283-45AE-878A-BAB7291924A1}"/>
                   <w:text/>
                 </w:sdtPr>
+                <w:sdtEndPr/>
                 <w:sdtContent>
                   <w:p>
                     <w:pPr>
@@ -131,6 +132,7 @@
                 <w:dataBinding w:prefixMappings="xmlns:ns0='http://schemas.openxmlformats.org/package/2006/metadata/core-properties' xmlns:ns1='http://purl.org/dc/elements/1.1/'" w:xpath="/ns0:coreProperties[1]/ns1:subject[1]" w:storeItemID="{6C3C8BC8-F283-45AE-878A-BAB7291924A1}"/>
                 <w:text/>
               </w:sdtPr>
+              <w:sdtEndPr/>
               <w:sdtContent>
                 <w:tc>
                   <w:tcPr>
@@ -211,6 +213,7 @@
                   <w:dataBinding w:prefixMappings="xmlns:ns0='http://schemas.openxmlformats.org/package/2006/metadata/core-properties' xmlns:ns1='http://purl.org/dc/elements/1.1/'" w:xpath="/ns0:coreProperties[1]/ns1:creator[1]" w:storeItemID="{6C3C8BC8-F283-45AE-878A-BAB7291924A1}"/>
                   <w:text/>
                 </w:sdtPr>
+                <w:sdtEndPr/>
                 <w:sdtContent>
                   <w:p>
                     <w:pPr>
@@ -247,6 +250,7 @@
                     <w:calendar w:val="gregorian"/>
                   </w:date>
                 </w:sdtPr>
+                <w:sdtEndPr/>
                 <w:sdtContent>
                   <w:p>
                     <w:pPr>
@@ -3741,19 +3745,11 @@
         <w:tab/>
         <w:t xml:space="preserve">This document presents the Requirement Analysis and Specifications for </w:t>
       </w:r>
-      <w:proofErr w:type="spellStart"/>
-      <w:r>
-        <w:rPr>
-          <w:rFonts w:ascii="Times New Roman" w:hAnsi="Times New Roman" w:cs="Times New Roman"/>
-        </w:rPr>
-        <w:t>Travelander</w:t>
-      </w:r>
-      <w:proofErr w:type="spellEnd"/>
-      <w:r>
-        <w:rPr>
-          <w:rFonts w:ascii="Times New Roman" w:hAnsi="Times New Roman" w:cs="Times New Roman"/>
-        </w:rPr>
-        <w:t xml:space="preserve">+ application. </w:t>
+      <w:r>
+        <w:rPr>
+          <w:rFonts w:ascii="Times New Roman" w:hAnsi="Times New Roman" w:cs="Times New Roman"/>
+        </w:rPr>
+        <w:t xml:space="preserve">Travelander+ application. </w:t>
       </w:r>
       <w:r>
         <w:rPr>
@@ -3783,41 +3779,13 @@
         <w:rPr>
           <w:rFonts w:ascii="Times New Roman" w:hAnsi="Times New Roman" w:cs="Times New Roman"/>
         </w:rPr>
-        <w:t xml:space="preserve">or the </w:t>
-      </w:r>
-      <w:proofErr w:type="spellStart"/>
-      <w:r>
-        <w:rPr>
-          <w:rFonts w:ascii="Times New Roman" w:hAnsi="Times New Roman" w:cs="Times New Roman"/>
-        </w:rPr>
-        <w:t>Travelander</w:t>
-      </w:r>
-      <w:proofErr w:type="spellEnd"/>
-      <w:r>
-        <w:rPr>
-          <w:rFonts w:ascii="Times New Roman" w:hAnsi="Times New Roman" w:cs="Times New Roman"/>
-        </w:rPr>
-        <w:t>+ application.</w:t>
-      </w:r>
-      <w:r>
-        <w:rPr>
-          <w:rFonts w:ascii="Times New Roman" w:hAnsi="Times New Roman" w:cs="Times New Roman"/>
-        </w:rPr>
-        <w:t xml:space="preserve"> Typical </w:t>
-      </w:r>
-      <w:proofErr w:type="gramStart"/>
-      <w:r>
-        <w:rPr>
-          <w:rFonts w:ascii="Times New Roman" w:hAnsi="Times New Roman" w:cs="Times New Roman"/>
-        </w:rPr>
-        <w:t>audience of this document are</w:t>
-      </w:r>
-      <w:proofErr w:type="gramEnd"/>
-      <w:r>
-        <w:rPr>
-          <w:rFonts w:ascii="Times New Roman" w:hAnsi="Times New Roman" w:cs="Times New Roman"/>
-        </w:rPr>
-        <w:t xml:space="preserve"> the developers who aims to implement this system.</w:t>
+        <w:t>or the Travelander+ application.</w:t>
+      </w:r>
+      <w:r>
+        <w:rPr>
+          <w:rFonts w:ascii="Times New Roman" w:hAnsi="Times New Roman" w:cs="Times New Roman"/>
+        </w:rPr>
+        <w:t xml:space="preserve"> Typical audience of this document are the developers who aims to implement this system.</w:t>
       </w:r>
     </w:p>
     <w:p>
@@ -3832,25 +3800,11 @@
           <w:rFonts w:ascii="Times New Roman" w:hAnsi="Times New Roman" w:cs="Times New Roman"/>
         </w:rPr>
       </w:pPr>
-      <w:proofErr w:type="spellStart"/>
-      <w:r>
-        <w:rPr>
-          <w:rFonts w:ascii="Times New Roman" w:hAnsi="Times New Roman" w:cs="Times New Roman"/>
-        </w:rPr>
-        <w:t>Travelander</w:t>
-      </w:r>
-      <w:proofErr w:type="spellEnd"/>
-      <w:r>
-        <w:rPr>
-          <w:rFonts w:ascii="Times New Roman" w:hAnsi="Times New Roman" w:cs="Times New Roman"/>
-        </w:rPr>
-        <w:t>+ application</w:t>
-      </w:r>
-      <w:r>
-        <w:rPr>
-          <w:rFonts w:ascii="Times New Roman" w:hAnsi="Times New Roman" w:cs="Times New Roman"/>
-        </w:rPr>
-        <w:t xml:space="preserve"> </w:t>
+      <w:r>
+        <w:rPr>
+          <w:rFonts w:ascii="Times New Roman" w:hAnsi="Times New Roman" w:cs="Times New Roman"/>
+        </w:rPr>
+        <w:t xml:space="preserve">Travelander+ application </w:t>
       </w:r>
       <w:r>
         <w:rPr>
@@ -3998,19 +3952,7 @@
         <w:rPr>
           <w:rFonts w:ascii="Times New Roman" w:hAnsi="Times New Roman" w:cs="Times New Roman"/>
         </w:rPr>
-        <w:t xml:space="preserve">to </w:t>
-      </w:r>
-      <w:r>
-        <w:rPr>
-          <w:rFonts w:ascii="Times New Roman" w:hAnsi="Times New Roman" w:cs="Times New Roman"/>
-        </w:rPr>
-        <w:t>existing</w:t>
-      </w:r>
-      <w:r>
-        <w:rPr>
-          <w:rFonts w:ascii="Times New Roman" w:hAnsi="Times New Roman" w:cs="Times New Roman"/>
-        </w:rPr>
-        <w:t xml:space="preserve"> account </w:t>
+        <w:t xml:space="preserve">to existing account </w:t>
       </w:r>
       <w:r>
         <w:rPr>
@@ -4913,33 +4855,11 @@
           <w:rFonts w:ascii="Times New Roman" w:hAnsi="Times New Roman" w:cs="Times New Roman"/>
         </w:rPr>
       </w:pPr>
-      <w:proofErr w:type="spellStart"/>
-      <w:r>
-        <w:rPr>
-          <w:rFonts w:ascii="Times New Roman" w:hAnsi="Times New Roman" w:cs="Times New Roman"/>
-        </w:rPr>
-        <w:t>Travelander</w:t>
-      </w:r>
-      <w:proofErr w:type="spellEnd"/>
-      <w:r>
-        <w:rPr>
-          <w:rFonts w:ascii="Times New Roman" w:hAnsi="Times New Roman" w:cs="Times New Roman"/>
-        </w:rPr>
-        <w:t xml:space="preserve">+ will be the mobile and web application that enables to manage appointments and find best mobility options for its users. Its users can be everyone who needs to plan his/her long or short term schedule. Since the system is able to take information from various sources such as maps, traffic analysis on Internet, weather forecasting etc., </w:t>
-      </w:r>
-      <w:proofErr w:type="spellStart"/>
-      <w:r>
-        <w:rPr>
-          <w:rFonts w:ascii="Times New Roman" w:hAnsi="Times New Roman" w:cs="Times New Roman"/>
-        </w:rPr>
-        <w:t>Travelander</w:t>
-      </w:r>
-      <w:proofErr w:type="spellEnd"/>
-      <w:r>
-        <w:rPr>
-          <w:rFonts w:ascii="Times New Roman" w:hAnsi="Times New Roman" w:cs="Times New Roman"/>
-        </w:rPr>
-        <w:t>+ is able to adapt the appointments and mobility options for maximizing efficiency on time and minimizing the latency and usage of other resources.</w:t>
+      <w:r>
+        <w:rPr>
+          <w:rFonts w:ascii="Times New Roman" w:hAnsi="Times New Roman" w:cs="Times New Roman"/>
+        </w:rPr>
+        <w:t>Travelander+ will be the mobile and web application that enables to manage appointments and find best mobility options for its users. Its users can be everyone who needs to plan his/her long or short term schedule. Since the system is able to take information from various sources such as maps, traffic analysis on Internet, weather forecasting etc., Travelander+ is able to adapt the appointments and mobility options for maximizing efficiency on time and minimizing the latency and usage of other resources.</w:t>
       </w:r>
     </w:p>
     <w:p>
@@ -5352,21 +5272,7 @@
         <w:rPr>
           <w:rFonts w:ascii="Times New Roman" w:hAnsi="Times New Roman" w:cs="Times New Roman"/>
         </w:rPr>
-        <w:t xml:space="preserve"> </w:t>
-      </w:r>
-      <w:proofErr w:type="gramStart"/>
-      <w:r>
-        <w:rPr>
-          <w:rFonts w:ascii="Times New Roman" w:hAnsi="Times New Roman" w:cs="Times New Roman"/>
-        </w:rPr>
-        <w:t>here</w:t>
-      </w:r>
-      <w:proofErr w:type="gramEnd"/>
-      <w:r>
-        <w:rPr>
-          <w:rFonts w:ascii="Times New Roman" w:hAnsi="Times New Roman" w:cs="Times New Roman"/>
-        </w:rPr>
-        <w:t xml:space="preserve"> we include further details on the shared phenomena and a</w:t>
+        <w:t xml:space="preserve"> here we include further details on the shared phenomena and a</w:t>
       </w:r>
     </w:p>
     <w:p>
@@ -5380,33 +5286,11 @@
           <w:rFonts w:ascii="Times New Roman" w:hAnsi="Times New Roman" w:cs="Times New Roman"/>
         </w:rPr>
       </w:pPr>
-      <w:proofErr w:type="gramStart"/>
-      <w:r>
-        <w:rPr>
-          <w:rFonts w:ascii="Times New Roman" w:hAnsi="Times New Roman" w:cs="Times New Roman"/>
-        </w:rPr>
-        <w:t>domain</w:t>
-      </w:r>
-      <w:proofErr w:type="gramEnd"/>
-      <w:r>
-        <w:rPr>
-          <w:rFonts w:ascii="Times New Roman" w:hAnsi="Times New Roman" w:cs="Times New Roman"/>
-        </w:rPr>
-        <w:t xml:space="preserve"> model (class diagrams and </w:t>
-      </w:r>
-      <w:proofErr w:type="spellStart"/>
-      <w:r>
-        <w:rPr>
-          <w:rFonts w:ascii="Times New Roman" w:hAnsi="Times New Roman" w:cs="Times New Roman"/>
-        </w:rPr>
-        <w:t>statecharts</w:t>
-      </w:r>
-      <w:proofErr w:type="spellEnd"/>
-      <w:r>
-        <w:rPr>
-          <w:rFonts w:ascii="Times New Roman" w:hAnsi="Times New Roman" w:cs="Times New Roman"/>
-        </w:rPr>
-        <w:t>)</w:t>
+      <w:r>
+        <w:rPr>
+          <w:rFonts w:ascii="Times New Roman" w:hAnsi="Times New Roman" w:cs="Times New Roman"/>
+        </w:rPr>
+        <w:t>domain model (class diagrams and statecharts)</w:t>
       </w:r>
     </w:p>
     <w:p>
@@ -5579,14 +5463,12 @@
         </w:rPr>
         <w:t xml:space="preserve"> </w:t>
       </w:r>
-      <w:proofErr w:type="gramStart"/>
       <w:r>
         <w:rPr>
           <w:rFonts w:ascii="Times New Roman" w:hAnsi="Times New Roman" w:cs="Times New Roman"/>
         </w:rPr>
         <w:t>visualize</w:t>
       </w:r>
-      <w:proofErr w:type="gramEnd"/>
       <w:r>
         <w:rPr>
           <w:rFonts w:ascii="Times New Roman" w:hAnsi="Times New Roman" w:cs="Times New Roman"/>
@@ -6102,7 +5984,7 @@
         <w:rPr>
           <w:rFonts w:ascii="Times New Roman" w:hAnsi="Times New Roman" w:cs="Times New Roman"/>
         </w:rPr>
-        <w:t>program</w:t>
+        <w:t>application</w:t>
       </w:r>
       <w:r>
         <w:rPr>
@@ -6149,7 +6031,7 @@
         <w:rPr>
           <w:rFonts w:ascii="Times New Roman" w:hAnsi="Times New Roman" w:cs="Times New Roman"/>
         </w:rPr>
-        <w:t xml:space="preserve"> are published on Internet</w:t>
+        <w:t xml:space="preserve"> are published on related APIs</w:t>
       </w:r>
     </w:p>
     <w:p>
@@ -6250,17 +6132,9 @@
         <w:rPr>
           <w:rFonts w:ascii="Times New Roman" w:hAnsi="Times New Roman" w:cs="Times New Roman"/>
         </w:rPr>
-        <w:t xml:space="preserve">Public Transportation Information </w:t>
-      </w:r>
-      <w:proofErr w:type="gramStart"/>
-      <w:r>
-        <w:rPr>
-          <w:rFonts w:ascii="Times New Roman" w:hAnsi="Times New Roman" w:cs="Times New Roman"/>
-        </w:rPr>
-        <w:t>Provider</w:t>
+        <w:t>Public Transportation Information Provider</w:t>
       </w:r>
       <w:commentRangeEnd w:id="17"/>
-      <w:proofErr w:type="gramEnd"/>
       <w:r>
         <w:rPr>
           <w:rStyle w:val="CommentReference"/>
@@ -6660,23 +6534,8 @@
         <w:rPr>
           <w:rFonts w:ascii="Times New Roman" w:hAnsi="Times New Roman" w:cs="Times New Roman"/>
         </w:rPr>
-        <w:t>Usernames are unique and consists of only [A</w:t>
-      </w:r>
-      <w:proofErr w:type="gramStart"/>
-      <w:r>
-        <w:rPr>
-          <w:rFonts w:ascii="Times New Roman" w:hAnsi="Times New Roman" w:cs="Times New Roman"/>
-        </w:rPr>
-        <w:t>..</w:t>
-      </w:r>
-      <w:proofErr w:type="gramEnd"/>
-      <w:r>
-        <w:rPr>
-          <w:rFonts w:ascii="Times New Roman" w:hAnsi="Times New Roman" w:cs="Times New Roman"/>
-        </w:rPr>
-        <w:t>Z]</w:t>
-      </w:r>
-      <w:proofErr w:type="gramStart"/>
+        <w:t>Usernames are unique and consists of only [A..Z]</w:t>
+      </w:r>
       <w:r>
         <w:rPr>
           <w:rFonts w:ascii="Times New Roman" w:hAnsi="Times New Roman" w:cs="Times New Roman"/>
@@ -6687,24 +6546,8 @@
         <w:rPr>
           <w:rFonts w:ascii="Times New Roman" w:hAnsi="Times New Roman" w:cs="Times New Roman"/>
         </w:rPr>
-        <w:t>[</w:t>
-      </w:r>
-      <w:proofErr w:type="spellStart"/>
-      <w:proofErr w:type="gramEnd"/>
-      <w:r>
-        <w:rPr>
-          <w:rFonts w:ascii="Times New Roman" w:hAnsi="Times New Roman" w:cs="Times New Roman"/>
-        </w:rPr>
-        <w:t>a..z</w:t>
-      </w:r>
-      <w:proofErr w:type="spellEnd"/>
-      <w:r>
-        <w:rPr>
-          <w:rFonts w:ascii="Times New Roman" w:hAnsi="Times New Roman" w:cs="Times New Roman"/>
-        </w:rPr>
-        <w:t>]</w:t>
-      </w:r>
-      <w:proofErr w:type="gramStart"/>
+        <w:t>[a..z]</w:t>
+      </w:r>
       <w:r>
         <w:rPr>
           <w:rFonts w:ascii="Times New Roman" w:hAnsi="Times New Roman" w:cs="Times New Roman"/>
@@ -6715,14 +6558,7 @@
         <w:rPr>
           <w:rFonts w:ascii="Times New Roman" w:hAnsi="Times New Roman" w:cs="Times New Roman"/>
         </w:rPr>
-        <w:t>[</w:t>
-      </w:r>
-      <w:proofErr w:type="gramEnd"/>
-      <w:r>
-        <w:rPr>
-          <w:rFonts w:ascii="Times New Roman" w:hAnsi="Times New Roman" w:cs="Times New Roman"/>
-        </w:rPr>
-        <w:t>0..9]</w:t>
+        <w:t>[0..9]</w:t>
       </w:r>
       <w:r>
         <w:rPr>
@@ -7247,19 +7083,11 @@
           <w:rFonts w:ascii="Times New Roman" w:hAnsi="Times New Roman" w:cs="Times New Roman"/>
         </w:rPr>
       </w:pPr>
-      <w:proofErr w:type="gramStart"/>
-      <w:r>
-        <w:rPr>
-          <w:rFonts w:ascii="Times New Roman" w:hAnsi="Times New Roman" w:cs="Times New Roman"/>
-        </w:rPr>
-        <w:t>be</w:t>
-      </w:r>
-      <w:proofErr w:type="gramEnd"/>
-      <w:r>
-        <w:rPr>
-          <w:rFonts w:ascii="Times New Roman" w:hAnsi="Times New Roman" w:cs="Times New Roman"/>
-        </w:rPr>
-        <w:t xml:space="preserve"> useful for the development team.</w:t>
+      <w:r>
+        <w:rPr>
+          <w:rFonts w:ascii="Times New Roman" w:hAnsi="Times New Roman" w:cs="Times New Roman"/>
+        </w:rPr>
+        <w:t>be useful for the development team.</w:t>
       </w:r>
     </w:p>
     <w:p>
@@ -7443,30 +7271,14 @@
           <w:rFonts w:ascii="Times New Roman" w:hAnsi="Times New Roman" w:cs="Times New Roman"/>
           <w:color w:val="auto"/>
         </w:rPr>
-        <w:t>[</w:t>
-      </w:r>
-      <w:proofErr w:type="gramStart"/>
+        <w:t xml:space="preserve">[G </w:t>
+      </w:r>
       <w:r>
         <w:rPr>
           <w:rFonts w:ascii="Times New Roman" w:hAnsi="Times New Roman" w:cs="Times New Roman"/>
           <w:color w:val="auto"/>
         </w:rPr>
-        <w:t xml:space="preserve">G </w:t>
-      </w:r>
-      <w:r>
-        <w:rPr>
-          <w:rFonts w:ascii="Times New Roman" w:hAnsi="Times New Roman" w:cs="Times New Roman"/>
-          <w:color w:val="auto"/>
-        </w:rPr>
-        <w:t>]</w:t>
-      </w:r>
-      <w:proofErr w:type="gramEnd"/>
-      <w:r>
-        <w:rPr>
-          <w:rFonts w:ascii="Times New Roman" w:hAnsi="Times New Roman" w:cs="Times New Roman"/>
-          <w:color w:val="auto"/>
-        </w:rPr>
-        <w:t xml:space="preserve">. </w:t>
+        <w:t xml:space="preserve">]. </w:t>
       </w:r>
       <w:r>
         <w:rPr>
@@ -7491,16 +7303,8 @@
         <w:rPr>
           <w:rFonts w:ascii="Times New Roman" w:hAnsi="Times New Roman" w:cs="Times New Roman"/>
         </w:rPr>
-        <w:t>[</w:t>
-      </w:r>
-      <w:proofErr w:type="gramStart"/>
-      <w:r>
-        <w:rPr>
-          <w:rFonts w:ascii="Times New Roman" w:hAnsi="Times New Roman" w:cs="Times New Roman"/>
-        </w:rPr>
-        <w:t>R ]</w:t>
-      </w:r>
-      <w:proofErr w:type="gramEnd"/>
+        <w:t>[R ]</w:t>
+      </w:r>
       <w:r>
         <w:rPr>
           <w:rFonts w:ascii="Times New Roman" w:hAnsi="Times New Roman" w:cs="Times New Roman"/>
@@ -7523,13 +7327,7 @@
         <w:rPr>
           <w:rFonts w:ascii="Times New Roman" w:hAnsi="Times New Roman" w:cs="Times New Roman"/>
         </w:rPr>
-        <w:t xml:space="preserve">username </w:t>
-      </w:r>
-      <w:r>
-        <w:rPr>
-          <w:rFonts w:ascii="Times New Roman" w:hAnsi="Times New Roman" w:cs="Times New Roman"/>
-        </w:rPr>
-        <w:t xml:space="preserve">and password </w:t>
+        <w:t xml:space="preserve">username and password </w:t>
       </w:r>
       <w:r>
         <w:rPr>
@@ -7601,21 +7399,7 @@
         <w:rPr>
           <w:rFonts w:ascii="Times New Roman" w:hAnsi="Times New Roman" w:cs="Times New Roman"/>
         </w:rPr>
-        <w:t>[</w:t>
-      </w:r>
-      <w:proofErr w:type="gramStart"/>
-      <w:r>
-        <w:rPr>
-          <w:rFonts w:ascii="Times New Roman" w:hAnsi="Times New Roman" w:cs="Times New Roman"/>
-        </w:rPr>
-        <w:t>R ]</w:t>
-      </w:r>
-      <w:proofErr w:type="gramEnd"/>
-      <w:r>
-        <w:rPr>
-          <w:rFonts w:ascii="Times New Roman" w:hAnsi="Times New Roman" w:cs="Times New Roman"/>
-        </w:rPr>
-        <w:t xml:space="preserve">. The system must check whether the </w:t>
+        <w:t xml:space="preserve">[R ]. The system must check whether the </w:t>
       </w:r>
       <w:r>
         <w:rPr>
@@ -7651,41 +7435,7 @@
         <w:rPr>
           <w:rFonts w:ascii="Times New Roman" w:hAnsi="Times New Roman" w:cs="Times New Roman"/>
         </w:rPr>
-        <w:t xml:space="preserve"> </w:t>
-      </w:r>
-      <w:r>
-        <w:rPr>
-          <w:rFonts w:ascii="Times New Roman" w:hAnsi="Times New Roman" w:cs="Times New Roman"/>
-        </w:rPr>
-        <w:t>[</w:t>
-      </w:r>
-      <w:proofErr w:type="spellStart"/>
-      <w:proofErr w:type="gramStart"/>
-      <w:r>
-        <w:rPr>
-          <w:rFonts w:ascii="Times New Roman" w:hAnsi="Times New Roman" w:cs="Times New Roman"/>
-        </w:rPr>
-        <w:t>a</w:t>
-      </w:r>
-      <w:proofErr w:type="gramEnd"/>
-      <w:r>
-        <w:rPr>
-          <w:rFonts w:ascii="Times New Roman" w:hAnsi="Times New Roman" w:cs="Times New Roman"/>
-        </w:rPr>
-        <w:t>..z</w:t>
-      </w:r>
-      <w:proofErr w:type="spellEnd"/>
-      <w:r>
-        <w:rPr>
-          <w:rFonts w:ascii="Times New Roman" w:hAnsi="Times New Roman" w:cs="Times New Roman"/>
-        </w:rPr>
-        <w:t>]</w:t>
-      </w:r>
-      <w:r>
-        <w:rPr>
-          <w:rFonts w:ascii="Times New Roman" w:hAnsi="Times New Roman" w:cs="Times New Roman"/>
-        </w:rPr>
-        <w:t xml:space="preserve"> </w:t>
+        <w:t xml:space="preserve"> [a..z] </w:t>
       </w:r>
       <w:r>
         <w:rPr>
@@ -7727,69 +7477,13 @@
         <w:rPr>
           <w:rFonts w:ascii="Times New Roman" w:hAnsi="Times New Roman" w:cs="Times New Roman"/>
         </w:rPr>
-        <w:t>[</w:t>
-      </w:r>
-      <w:proofErr w:type="gramStart"/>
-      <w:r>
-        <w:rPr>
-          <w:rFonts w:ascii="Times New Roman" w:hAnsi="Times New Roman" w:cs="Times New Roman"/>
-        </w:rPr>
-        <w:t>D ]</w:t>
-      </w:r>
-      <w:proofErr w:type="gramEnd"/>
-      <w:r>
-        <w:rPr>
-          <w:rFonts w:ascii="Times New Roman" w:hAnsi="Times New Roman" w:cs="Times New Roman"/>
-        </w:rPr>
-        <w:t>.</w:t>
-      </w:r>
-      <w:r>
-        <w:rPr>
-          <w:rFonts w:ascii="Times New Roman" w:hAnsi="Times New Roman" w:cs="Times New Roman"/>
-        </w:rPr>
-        <w:t xml:space="preserve"> </w:t>
-      </w:r>
-      <w:r>
-        <w:rPr>
-          <w:rFonts w:ascii="Times New Roman" w:hAnsi="Times New Roman" w:cs="Times New Roman"/>
-        </w:rPr>
-        <w:t>Usernames are unique and consists of only [A..Z]</w:t>
-      </w:r>
-      <w:proofErr w:type="gramStart"/>
-      <w:r>
-        <w:rPr>
-          <w:rFonts w:ascii="Times New Roman" w:hAnsi="Times New Roman" w:cs="Times New Roman"/>
-        </w:rPr>
-        <w:t>,[</w:t>
-      </w:r>
-      <w:proofErr w:type="spellStart"/>
-      <w:proofErr w:type="gramEnd"/>
-      <w:r>
-        <w:rPr>
-          <w:rFonts w:ascii="Times New Roman" w:hAnsi="Times New Roman" w:cs="Times New Roman"/>
-        </w:rPr>
-        <w:t>a..z</w:t>
-      </w:r>
-      <w:proofErr w:type="spellEnd"/>
-      <w:r>
-        <w:rPr>
-          <w:rFonts w:ascii="Times New Roman" w:hAnsi="Times New Roman" w:cs="Times New Roman"/>
-        </w:rPr>
-        <w:t>]</w:t>
-      </w:r>
-      <w:proofErr w:type="gramStart"/>
-      <w:r>
-        <w:rPr>
-          <w:rFonts w:ascii="Times New Roman" w:hAnsi="Times New Roman" w:cs="Times New Roman"/>
-        </w:rPr>
-        <w:t>,[</w:t>
-      </w:r>
-      <w:proofErr w:type="gramEnd"/>
-      <w:r>
-        <w:rPr>
-          <w:rFonts w:ascii="Times New Roman" w:hAnsi="Times New Roman" w:cs="Times New Roman"/>
-        </w:rPr>
-        <w:t>0..9] characters.</w:t>
+        <w:t>[D ].</w:t>
+      </w:r>
+      <w:r>
+        <w:rPr>
+          <w:rFonts w:ascii="Times New Roman" w:hAnsi="Times New Roman" w:cs="Times New Roman"/>
+        </w:rPr>
+        <w:t xml:space="preserve"> Usernames are unique and consists of only [A..Z],[a..z],[0..9] characters.</w:t>
       </w:r>
     </w:p>
     <w:p>
@@ -7820,23 +7514,7 @@
           <w:rFonts w:ascii="Times New Roman" w:hAnsi="Times New Roman" w:cs="Times New Roman"/>
           <w:color w:val="auto"/>
         </w:rPr>
-        <w:t xml:space="preserve"> [</w:t>
-      </w:r>
-      <w:proofErr w:type="gramStart"/>
-      <w:r>
-        <w:rPr>
-          <w:rFonts w:ascii="Times New Roman" w:hAnsi="Times New Roman" w:cs="Times New Roman"/>
-          <w:color w:val="auto"/>
-        </w:rPr>
-        <w:t>G ]</w:t>
-      </w:r>
-      <w:proofErr w:type="gramEnd"/>
-      <w:r>
-        <w:rPr>
-          <w:rFonts w:ascii="Times New Roman" w:hAnsi="Times New Roman" w:cs="Times New Roman"/>
-          <w:color w:val="auto"/>
-        </w:rPr>
-        <w:t xml:space="preserve">. </w:t>
+        <w:t xml:space="preserve"> [G ]. </w:t>
       </w:r>
       <w:r>
         <w:rPr>
@@ -7861,21 +7539,7 @@
         <w:rPr>
           <w:rFonts w:ascii="Times New Roman" w:hAnsi="Times New Roman" w:cs="Times New Roman"/>
         </w:rPr>
-        <w:t>[</w:t>
-      </w:r>
-      <w:proofErr w:type="gramStart"/>
-      <w:r>
-        <w:rPr>
-          <w:rFonts w:ascii="Times New Roman" w:hAnsi="Times New Roman" w:cs="Times New Roman"/>
-        </w:rPr>
-        <w:t>R ]</w:t>
-      </w:r>
-      <w:proofErr w:type="gramEnd"/>
-      <w:r>
-        <w:rPr>
-          <w:rFonts w:ascii="Times New Roman" w:hAnsi="Times New Roman" w:cs="Times New Roman"/>
-        </w:rPr>
-        <w:t xml:space="preserve">. </w:t>
+        <w:t xml:space="preserve">[R ]. </w:t>
       </w:r>
       <w:r>
         <w:rPr>
@@ -7925,7 +7589,6 @@
         </w:rPr>
         <w:t>[</w:t>
       </w:r>
-      <w:proofErr w:type="gramStart"/>
       <w:r>
         <w:rPr>
           <w:rFonts w:ascii="Times New Roman" w:hAnsi="Times New Roman" w:cs="Times New Roman"/>
@@ -7936,14 +7599,7 @@
         <w:rPr>
           <w:rFonts w:ascii="Times New Roman" w:hAnsi="Times New Roman" w:cs="Times New Roman"/>
         </w:rPr>
-        <w:t>]</w:t>
-      </w:r>
-      <w:proofErr w:type="gramEnd"/>
-      <w:r>
-        <w:rPr>
-          <w:rFonts w:ascii="Times New Roman" w:hAnsi="Times New Roman" w:cs="Times New Roman"/>
-        </w:rPr>
-        <w:t>.</w:t>
+        <w:t>].</w:t>
       </w:r>
       <w:r>
         <w:rPr>
@@ -7971,37 +7627,7 @@
           <w:rFonts w:ascii="Times New Roman" w:hAnsi="Times New Roman" w:cs="Times New Roman"/>
           <w:color w:val="auto"/>
         </w:rPr>
-        <w:t>B.1.</w:t>
-      </w:r>
-      <w:r>
-        <w:rPr>
-          <w:rFonts w:ascii="Times New Roman" w:hAnsi="Times New Roman" w:cs="Times New Roman"/>
-          <w:color w:val="auto"/>
-        </w:rPr>
-        <w:t>3</w:t>
-      </w:r>
-      <w:r>
-        <w:rPr>
-          <w:rFonts w:ascii="Times New Roman" w:hAnsi="Times New Roman" w:cs="Times New Roman"/>
-          <w:color w:val="auto"/>
-        </w:rPr>
-        <w:t xml:space="preserve"> [</w:t>
-      </w:r>
-      <w:proofErr w:type="gramStart"/>
-      <w:r>
-        <w:rPr>
-          <w:rFonts w:ascii="Times New Roman" w:hAnsi="Times New Roman" w:cs="Times New Roman"/>
-          <w:color w:val="auto"/>
-        </w:rPr>
-        <w:t>G ]</w:t>
-      </w:r>
-      <w:proofErr w:type="gramEnd"/>
-      <w:r>
-        <w:rPr>
-          <w:rFonts w:ascii="Times New Roman" w:hAnsi="Times New Roman" w:cs="Times New Roman"/>
-          <w:color w:val="auto"/>
-        </w:rPr>
-        <w:t xml:space="preserve">. </w:t>
+        <w:t xml:space="preserve">B.1.3 [G ]. </w:t>
       </w:r>
       <w:r>
         <w:rPr>
@@ -8033,13 +7659,7 @@
         <w:rPr>
           <w:rFonts w:ascii="Times New Roman" w:hAnsi="Times New Roman" w:cs="Times New Roman"/>
         </w:rPr>
-        <w:t xml:space="preserve">[R ]. Each </w:t>
-      </w:r>
-      <w:r>
-        <w:rPr>
-          <w:rFonts w:ascii="Times New Roman" w:hAnsi="Times New Roman" w:cs="Times New Roman"/>
-        </w:rPr>
-        <w:t xml:space="preserve">registered user must be able to log in to his/her personal account </w:t>
+        <w:t xml:space="preserve">[R ]. Each registered user must be able to log in to his/her personal account </w:t>
       </w:r>
     </w:p>
     <w:p>
@@ -8057,21 +7677,7 @@
         <w:rPr>
           <w:rFonts w:ascii="Times New Roman" w:hAnsi="Times New Roman" w:cs="Times New Roman"/>
         </w:rPr>
-        <w:t>[</w:t>
-      </w:r>
-      <w:proofErr w:type="gramStart"/>
-      <w:r>
-        <w:rPr>
-          <w:rFonts w:ascii="Times New Roman" w:hAnsi="Times New Roman" w:cs="Times New Roman"/>
-        </w:rPr>
-        <w:t>R ]</w:t>
-      </w:r>
-      <w:proofErr w:type="gramEnd"/>
-      <w:r>
-        <w:rPr>
-          <w:rFonts w:ascii="Times New Roman" w:hAnsi="Times New Roman" w:cs="Times New Roman"/>
-        </w:rPr>
-        <w:t xml:space="preserve">. The </w:t>
+        <w:t xml:space="preserve">[R ]. The </w:t>
       </w:r>
       <w:r>
         <w:rPr>
@@ -8125,21 +7731,7 @@
         <w:rPr>
           <w:rFonts w:ascii="Times New Roman" w:hAnsi="Times New Roman" w:cs="Times New Roman"/>
         </w:rPr>
-        <w:t>[</w:t>
-      </w:r>
-      <w:proofErr w:type="gramStart"/>
-      <w:r>
-        <w:rPr>
-          <w:rFonts w:ascii="Times New Roman" w:hAnsi="Times New Roman" w:cs="Times New Roman"/>
-        </w:rPr>
-        <w:t>D ]</w:t>
-      </w:r>
-      <w:proofErr w:type="gramEnd"/>
-      <w:r>
-        <w:rPr>
-          <w:rFonts w:ascii="Times New Roman" w:hAnsi="Times New Roman" w:cs="Times New Roman"/>
-        </w:rPr>
-        <w:t xml:space="preserve">. </w:t>
+        <w:t xml:space="preserve">[D ]. </w:t>
       </w:r>
       <w:r>
         <w:rPr>
@@ -8175,23 +7767,7 @@
           <w:rFonts w:ascii="Times New Roman" w:hAnsi="Times New Roman" w:cs="Times New Roman"/>
           <w:color w:val="auto"/>
         </w:rPr>
-        <w:t xml:space="preserve"> [</w:t>
-      </w:r>
-      <w:proofErr w:type="gramStart"/>
-      <w:r>
-        <w:rPr>
-          <w:rFonts w:ascii="Times New Roman" w:hAnsi="Times New Roman" w:cs="Times New Roman"/>
-          <w:color w:val="auto"/>
-        </w:rPr>
-        <w:t>G ]</w:t>
-      </w:r>
-      <w:proofErr w:type="gramEnd"/>
-      <w:r>
-        <w:rPr>
-          <w:rFonts w:ascii="Times New Roman" w:hAnsi="Times New Roman" w:cs="Times New Roman"/>
-          <w:color w:val="auto"/>
-        </w:rPr>
-        <w:t>.</w:t>
+        <w:t xml:space="preserve"> [G ].</w:t>
       </w:r>
       <w:r>
         <w:rPr>
@@ -8338,21 +7914,7 @@
         <w:rPr>
           <w:rFonts w:ascii="Times New Roman" w:hAnsi="Times New Roman" w:cs="Times New Roman"/>
         </w:rPr>
-        <w:t>[</w:t>
-      </w:r>
-      <w:proofErr w:type="gramStart"/>
-      <w:r>
-        <w:rPr>
-          <w:rFonts w:ascii="Times New Roman" w:hAnsi="Times New Roman" w:cs="Times New Roman"/>
-        </w:rPr>
-        <w:t>R ]</w:t>
-      </w:r>
-      <w:proofErr w:type="gramEnd"/>
-      <w:r>
-        <w:rPr>
-          <w:rFonts w:ascii="Times New Roman" w:hAnsi="Times New Roman" w:cs="Times New Roman"/>
-        </w:rPr>
-        <w:t xml:space="preserve">. </w:t>
+        <w:t xml:space="preserve">[R ]. </w:t>
       </w:r>
       <w:r>
         <w:rPr>
@@ -8460,16 +8022,8 @@
         <w:rPr>
           <w:rFonts w:ascii="Times New Roman" w:hAnsi="Times New Roman" w:cs="Times New Roman"/>
         </w:rPr>
-        <w:t>[</w:t>
-      </w:r>
-      <w:proofErr w:type="gramStart"/>
-      <w:r>
-        <w:rPr>
-          <w:rFonts w:ascii="Times New Roman" w:hAnsi="Times New Roman" w:cs="Times New Roman"/>
-        </w:rPr>
-        <w:t>R ]</w:t>
-      </w:r>
-      <w:proofErr w:type="gramEnd"/>
+        <w:t>[R ]</w:t>
+      </w:r>
       <w:r>
         <w:rPr>
           <w:rFonts w:ascii="Times New Roman" w:hAnsi="Times New Roman" w:cs="Times New Roman"/>
@@ -8522,16 +8076,8 @@
         <w:rPr>
           <w:rFonts w:ascii="Times New Roman" w:hAnsi="Times New Roman" w:cs="Times New Roman"/>
         </w:rPr>
-        <w:t>[</w:t>
-      </w:r>
-      <w:proofErr w:type="gramStart"/>
-      <w:r>
-        <w:rPr>
-          <w:rFonts w:ascii="Times New Roman" w:hAnsi="Times New Roman" w:cs="Times New Roman"/>
-        </w:rPr>
-        <w:t>R ]</w:t>
-      </w:r>
-      <w:proofErr w:type="gramEnd"/>
+        <w:t>[R ]</w:t>
+      </w:r>
       <w:r>
         <w:rPr>
           <w:rFonts w:ascii="Times New Roman" w:hAnsi="Times New Roman" w:cs="Times New Roman"/>
@@ -8597,6 +8143,401 @@
     </w:p>
     <w:p>
       <w:pPr>
+        <w:pStyle w:val="ListParagraph"/>
+        <w:numPr>
+          <w:ilvl w:val="0"/>
+          <w:numId w:val="43"/>
+        </w:numPr>
+        <w:rPr>
+          <w:rFonts w:ascii="Times New Roman" w:hAnsi="Times New Roman" w:cs="Times New Roman"/>
+        </w:rPr>
+      </w:pPr>
+      <w:r>
+        <w:rPr>
+          <w:rFonts w:ascii="Times New Roman" w:hAnsi="Times New Roman" w:cs="Times New Roman"/>
+        </w:rPr>
+        <w:t xml:space="preserve">[D ]. </w:t>
+      </w:r>
+      <w:r>
+        <w:rPr>
+          <w:rFonts w:ascii="Times New Roman" w:hAnsi="Times New Roman" w:cs="Times New Roman"/>
+        </w:rPr>
+        <w:t>No user can be different places at the same time.</w:t>
+      </w:r>
+    </w:p>
+    <w:p>
+      <w:pPr>
+        <w:pStyle w:val="ListParagraph"/>
+        <w:numPr>
+          <w:ilvl w:val="0"/>
+          <w:numId w:val="43"/>
+        </w:numPr>
+        <w:rPr>
+          <w:rFonts w:ascii="Times New Roman" w:hAnsi="Times New Roman" w:cs="Times New Roman"/>
+        </w:rPr>
+      </w:pPr>
+      <w:r>
+        <w:rPr>
+          <w:rFonts w:ascii="Times New Roman" w:hAnsi="Times New Roman" w:cs="Times New Roman"/>
+        </w:rPr>
+        <w:t>[D ].</w:t>
+      </w:r>
+      <w:r>
+        <w:rPr>
+          <w:rFonts w:ascii="Times New Roman" w:hAnsi="Times New Roman" w:cs="Times New Roman"/>
+        </w:rPr>
+        <w:t xml:space="preserve"> </w:t>
+      </w:r>
+      <w:r>
+        <w:rPr>
+          <w:rFonts w:ascii="Times New Roman" w:hAnsi="Times New Roman" w:cs="Times New Roman"/>
+        </w:rPr>
+        <w:t>Users accurately enter location addresses and date-time of the events to the system.</w:t>
+      </w:r>
+    </w:p>
+    <w:p>
+      <w:pPr>
+        <w:pStyle w:val="ListParagraph"/>
+        <w:numPr>
+          <w:ilvl w:val="0"/>
+          <w:numId w:val="43"/>
+        </w:numPr>
+        <w:rPr>
+          <w:rFonts w:ascii="Times New Roman" w:hAnsi="Times New Roman" w:cs="Times New Roman"/>
+        </w:rPr>
+      </w:pPr>
+      <w:r>
+        <w:rPr>
+          <w:rFonts w:ascii="Times New Roman" w:hAnsi="Times New Roman" w:cs="Times New Roman"/>
+        </w:rPr>
+        <w:t>[D ].</w:t>
+      </w:r>
+      <w:r>
+        <w:rPr>
+          <w:rFonts w:ascii="Times New Roman" w:hAnsi="Times New Roman" w:cs="Times New Roman"/>
+        </w:rPr>
+        <w:t xml:space="preserve"> </w:t>
+      </w:r>
+      <w:r>
+        <w:rPr>
+          <w:rFonts w:ascii="Times New Roman" w:hAnsi="Times New Roman" w:cs="Times New Roman"/>
+        </w:rPr>
+        <w:t>Break duration is always equal or greater than given time interval for it.</w:t>
+      </w:r>
+    </w:p>
+    <w:p>
+      <w:pPr>
+        <w:pStyle w:val="ListParagraph"/>
+        <w:numPr>
+          <w:ilvl w:val="0"/>
+          <w:numId w:val="43"/>
+        </w:numPr>
+        <w:rPr>
+          <w:rFonts w:ascii="Times New Roman" w:hAnsi="Times New Roman" w:cs="Times New Roman"/>
+        </w:rPr>
+      </w:pPr>
+      <w:r>
+        <w:rPr>
+          <w:rFonts w:ascii="Times New Roman" w:hAnsi="Times New Roman" w:cs="Times New Roman"/>
+        </w:rPr>
+        <w:t xml:space="preserve">[D ]. </w:t>
+      </w:r>
+      <w:r>
+        <w:rPr>
+          <w:rFonts w:ascii="Times New Roman" w:hAnsi="Times New Roman" w:cs="Times New Roman"/>
+        </w:rPr>
+        <w:t>Public transportation vehicles are assumed as punctual with their published programs.</w:t>
+      </w:r>
+    </w:p>
+    <w:p>
+      <w:pPr>
+        <w:pStyle w:val="ListParagraph"/>
+        <w:numPr>
+          <w:ilvl w:val="0"/>
+          <w:numId w:val="43"/>
+        </w:numPr>
+        <w:rPr>
+          <w:rFonts w:ascii="Times New Roman" w:hAnsi="Times New Roman" w:cs="Times New Roman"/>
+        </w:rPr>
+      </w:pPr>
+    </w:p>
+    <w:p>
+      <w:pPr>
+        <w:pStyle w:val="Heading3"/>
+        <w:rPr>
+          <w:rFonts w:ascii="Times New Roman" w:hAnsi="Times New Roman" w:cs="Times New Roman"/>
+          <w:color w:val="auto"/>
+        </w:rPr>
+      </w:pPr>
+      <w:r>
+        <w:rPr>
+          <w:rFonts w:ascii="Times New Roman" w:hAnsi="Times New Roman" w:cs="Times New Roman"/>
+          <w:color w:val="auto"/>
+        </w:rPr>
+        <w:lastRenderedPageBreak/>
+        <w:t>B.1.5</w:t>
+      </w:r>
+      <w:r>
+        <w:rPr>
+          <w:rFonts w:ascii="Times New Roman" w:hAnsi="Times New Roman" w:cs="Times New Roman"/>
+          <w:color w:val="auto"/>
+        </w:rPr>
+        <w:t xml:space="preserve"> [G]</w:t>
+      </w:r>
+      <w:r>
+        <w:rPr>
+          <w:rFonts w:ascii="Times New Roman" w:hAnsi="Times New Roman" w:cs="Times New Roman"/>
+          <w:color w:val="auto"/>
+        </w:rPr>
+        <w:t xml:space="preserve"> </w:t>
+      </w:r>
+      <w:r>
+        <w:rPr>
+          <w:rFonts w:ascii="Times New Roman" w:hAnsi="Times New Roman" w:cs="Times New Roman"/>
+          <w:color w:val="auto"/>
+        </w:rPr>
+        <w:t xml:space="preserve">Allow users to manage </w:t>
+      </w:r>
+      <w:r>
+        <w:rPr>
+          <w:rFonts w:ascii="Times New Roman" w:hAnsi="Times New Roman" w:cs="Times New Roman"/>
+          <w:color w:val="auto"/>
+        </w:rPr>
+        <w:t>personal mobility preferences</w:t>
+      </w:r>
+    </w:p>
+    <w:p>
+      <w:pPr>
+        <w:pStyle w:val="ListParagraph"/>
+        <w:numPr>
+          <w:ilvl w:val="0"/>
+          <w:numId w:val="45"/>
+        </w:numPr>
+        <w:rPr>
+          <w:rFonts w:ascii="Times New Roman" w:hAnsi="Times New Roman" w:cs="Times New Roman"/>
+        </w:rPr>
+      </w:pPr>
+      <w:r>
+        <w:rPr>
+          <w:rFonts w:ascii="Times New Roman" w:hAnsi="Times New Roman" w:cs="Times New Roman"/>
+        </w:rPr>
+        <w:t xml:space="preserve">[R ]. Each registered user must be able to log in to his/her personal account </w:t>
+      </w:r>
+    </w:p>
+    <w:p>
+      <w:pPr>
+        <w:pStyle w:val="ListParagraph"/>
+        <w:numPr>
+          <w:ilvl w:val="0"/>
+          <w:numId w:val="45"/>
+        </w:numPr>
+        <w:rPr>
+          <w:rFonts w:ascii="Times New Roman" w:hAnsi="Times New Roman" w:cs="Times New Roman"/>
+        </w:rPr>
+      </w:pPr>
+      <w:r>
+        <w:rPr>
+          <w:rFonts w:ascii="Times New Roman" w:hAnsi="Times New Roman" w:cs="Times New Roman"/>
+        </w:rPr>
+        <w:t xml:space="preserve">[R ]. </w:t>
+      </w:r>
+      <w:r>
+        <w:rPr>
+          <w:rFonts w:ascii="Times New Roman" w:hAnsi="Times New Roman" w:cs="Times New Roman"/>
+        </w:rPr>
+        <w:t xml:space="preserve">The system must </w:t>
+      </w:r>
+      <w:r>
+        <w:rPr>
+          <w:rFonts w:ascii="Times New Roman" w:hAnsi="Times New Roman" w:cs="Times New Roman"/>
+        </w:rPr>
+        <w:t>be able to get</w:t>
+      </w:r>
+      <w:r>
+        <w:rPr>
+          <w:rFonts w:ascii="Times New Roman" w:hAnsi="Times New Roman" w:cs="Times New Roman"/>
+        </w:rPr>
+        <w:t xml:space="preserve"> and save</w:t>
+      </w:r>
+      <w:r>
+        <w:rPr>
+          <w:rFonts w:ascii="Times New Roman" w:hAnsi="Times New Roman" w:cs="Times New Roman"/>
+        </w:rPr>
+        <w:t xml:space="preserve"> mobility priority list </w:t>
+      </w:r>
+      <w:r>
+        <w:rPr>
+          <w:rFonts w:ascii="Times New Roman" w:hAnsi="Times New Roman" w:cs="Times New Roman"/>
+        </w:rPr>
+        <w:t>to the user.</w:t>
+      </w:r>
+    </w:p>
+    <w:p>
+      <w:pPr>
+        <w:pStyle w:val="ListParagraph"/>
+        <w:numPr>
+          <w:ilvl w:val="0"/>
+          <w:numId w:val="45"/>
+        </w:numPr>
+        <w:rPr>
+          <w:rFonts w:ascii="Times New Roman" w:hAnsi="Times New Roman" w:cs="Times New Roman"/>
+        </w:rPr>
+      </w:pPr>
+      <w:r>
+        <w:rPr>
+          <w:rFonts w:ascii="Times New Roman" w:hAnsi="Times New Roman" w:cs="Times New Roman"/>
+        </w:rPr>
+        <w:t xml:space="preserve">[R ]. The system </w:t>
+      </w:r>
+      <w:r>
+        <w:rPr>
+          <w:rFonts w:ascii="Times New Roman" w:hAnsi="Times New Roman" w:cs="Times New Roman"/>
+        </w:rPr>
+        <w:t>must be able to propose</w:t>
+      </w:r>
+      <w:r>
+        <w:rPr>
+          <w:rFonts w:ascii="Times New Roman" w:hAnsi="Times New Roman" w:cs="Times New Roman"/>
+        </w:rPr>
+        <w:t xml:space="preserve"> to the user</w:t>
+      </w:r>
+      <w:r>
+        <w:rPr>
+          <w:rFonts w:ascii="Times New Roman" w:hAnsi="Times New Roman" w:cs="Times New Roman"/>
+        </w:rPr>
+        <w:t xml:space="preserve"> </w:t>
+      </w:r>
+      <w:r>
+        <w:rPr>
+          <w:rFonts w:ascii="Times New Roman" w:hAnsi="Times New Roman" w:cs="Times New Roman"/>
+        </w:rPr>
+        <w:t>predefined mobility priority lists which aims to minimize carbon footprint or minimize travelling costs etc.</w:t>
+      </w:r>
+    </w:p>
+    <w:p>
+      <w:pPr>
+        <w:pStyle w:val="ListParagraph"/>
+        <w:numPr>
+          <w:ilvl w:val="0"/>
+          <w:numId w:val="45"/>
+        </w:numPr>
+        <w:rPr>
+          <w:rFonts w:ascii="Times New Roman" w:hAnsi="Times New Roman" w:cs="Times New Roman"/>
+        </w:rPr>
+      </w:pPr>
+      <w:r>
+        <w:rPr>
+          <w:rFonts w:ascii="Times New Roman" w:hAnsi="Times New Roman" w:cs="Times New Roman"/>
+        </w:rPr>
+        <w:t>[R ]. The system must be able to allow user  to deactivate or activate particular mobility options.</w:t>
+      </w:r>
+    </w:p>
+    <w:p>
+      <w:pPr>
+        <w:pStyle w:val="ListParagraph"/>
+        <w:numPr>
+          <w:ilvl w:val="0"/>
+          <w:numId w:val="45"/>
+        </w:numPr>
+        <w:rPr>
+          <w:rFonts w:ascii="Times New Roman" w:hAnsi="Times New Roman" w:cs="Times New Roman"/>
+        </w:rPr>
+      </w:pPr>
+      <w:r>
+        <w:rPr>
+          <w:rFonts w:ascii="Times New Roman" w:hAnsi="Times New Roman" w:cs="Times New Roman"/>
+        </w:rPr>
+        <w:t xml:space="preserve">[D ]. </w:t>
+      </w:r>
+      <w:r>
+        <w:rPr>
+          <w:rFonts w:ascii="Times New Roman" w:hAnsi="Times New Roman" w:cs="Times New Roman"/>
+        </w:rPr>
+        <w:t xml:space="preserve">Users who prefer driving have already driver license for the preferred vehicle if it is necessary (for motorbike, car etc.) </w:t>
+      </w:r>
+      <w:r>
+        <w:rPr>
+          <w:rFonts w:ascii="Times New Roman" w:hAnsi="Times New Roman" w:cs="Times New Roman"/>
+        </w:rPr>
+        <w:t xml:space="preserve"> </w:t>
+      </w:r>
+    </w:p>
+    <w:p>
+      <w:pPr>
+        <w:pStyle w:val="ListParagraph"/>
+        <w:numPr>
+          <w:ilvl w:val="0"/>
+          <w:numId w:val="45"/>
+        </w:numPr>
+        <w:rPr>
+          <w:rFonts w:ascii="Times New Roman" w:hAnsi="Times New Roman" w:cs="Times New Roman"/>
+        </w:rPr>
+      </w:pPr>
+      <w:r>
+        <w:rPr>
+          <w:rFonts w:ascii="Times New Roman" w:hAnsi="Times New Roman" w:cs="Times New Roman"/>
+        </w:rPr>
+        <w:t xml:space="preserve">[D ]. </w:t>
+      </w:r>
+      <w:r>
+        <w:rPr>
+          <w:rFonts w:ascii="Times New Roman" w:hAnsi="Times New Roman" w:cs="Times New Roman"/>
+        </w:rPr>
+        <w:t xml:space="preserve">Users are able to ride bike when biking is activated as mobility option. </w:t>
+      </w:r>
+    </w:p>
+    <w:p>
+      <w:pPr>
+        <w:pStyle w:val="ListParagraph"/>
+        <w:numPr>
+          <w:ilvl w:val="0"/>
+          <w:numId w:val="45"/>
+        </w:numPr>
+        <w:autoSpaceDE w:val="0"/>
+        <w:autoSpaceDN w:val="0"/>
+        <w:adjustRightInd w:val="0"/>
+        <w:spacing w:after="0" w:line="240" w:lineRule="auto"/>
+        <w:jc w:val="both"/>
+        <w:rPr>
+          <w:rFonts w:ascii="Times New Roman" w:hAnsi="Times New Roman" w:cs="Times New Roman"/>
+        </w:rPr>
+      </w:pPr>
+      <w:r>
+        <w:rPr>
+          <w:rFonts w:ascii="Times New Roman" w:hAnsi="Times New Roman" w:cs="Times New Roman"/>
+        </w:rPr>
+        <w:t xml:space="preserve">[D ]. </w:t>
+      </w:r>
+      <w:bookmarkStart w:id="35" w:name="_GoBack"/>
+      <w:bookmarkEnd w:id="35"/>
+      <w:r>
+        <w:rPr>
+          <w:rFonts w:ascii="Times New Roman" w:hAnsi="Times New Roman" w:cs="Times New Roman"/>
+        </w:rPr>
+        <w:t xml:space="preserve">Users do not have any disability related to walking if walking is activated as mobility option. </w:t>
+      </w:r>
+    </w:p>
+    <w:p>
+      <w:pPr>
+        <w:pStyle w:val="ListParagraph"/>
+        <w:numPr>
+          <w:ilvl w:val="0"/>
+          <w:numId w:val="45"/>
+        </w:numPr>
+        <w:rPr>
+          <w:rFonts w:ascii="Times New Roman" w:hAnsi="Times New Roman" w:cs="Times New Roman"/>
+        </w:rPr>
+      </w:pPr>
+    </w:p>
+    <w:p>
+      <w:pPr>
+        <w:rPr>
+          <w:rFonts w:ascii="Times New Roman" w:hAnsi="Times New Roman" w:cs="Times New Roman"/>
+        </w:rPr>
+      </w:pPr>
+    </w:p>
+    <w:p>
+      <w:pPr>
         <w:pStyle w:val="Heading3"/>
         <w:jc w:val="both"/>
         <w:rPr>
@@ -8628,8 +8569,6 @@
           <w:rFonts w:ascii="Times New Roman" w:hAnsi="Times New Roman" w:cs="Times New Roman"/>
         </w:rPr>
       </w:pPr>
-      <w:bookmarkStart w:id="35" w:name="_GoBack"/>
-      <w:bookmarkEnd w:id="35"/>
     </w:p>
     <w:tbl>
       <w:tblPr>
@@ -8785,7 +8724,6 @@
                 <w:rFonts w:ascii="Times New Roman" w:hAnsi="Times New Roman" w:cs="Times New Roman"/>
                 <w:b/>
               </w:rPr>
-              <w:lastRenderedPageBreak/>
               <w:t>Flow of Events:</w:t>
             </w:r>
           </w:p>
@@ -9431,6 +9369,7 @@
               <w:rPr>
                 <w:rFonts w:ascii="Times New Roman" w:hAnsi="Times New Roman" w:cs="Times New Roman"/>
               </w:rPr>
+              <w:lastRenderedPageBreak/>
               <w:t>The user selects the event location by entering the specific location name or the address.</w:t>
             </w:r>
           </w:p>
@@ -9500,6 +9439,7 @@
                 <w:rFonts w:ascii="Times New Roman" w:hAnsi="Times New Roman" w:cs="Times New Roman"/>
                 <w:b/>
               </w:rPr>
+              <w:lastRenderedPageBreak/>
               <w:t>Exit Condition:</w:t>
             </w:r>
           </w:p>
@@ -9726,14 +9666,7 @@
               <w:rPr>
                 <w:rFonts w:ascii="Times New Roman" w:hAnsi="Times New Roman" w:cs="Times New Roman"/>
               </w:rPr>
-              <w:t xml:space="preserve">If the time interval on the date selected by the user is free but the </w:t>
-            </w:r>
-            <w:r>
-              <w:rPr>
-                <w:rFonts w:ascii="Times New Roman" w:hAnsi="Times New Roman" w:cs="Times New Roman"/>
-              </w:rPr>
-              <w:lastRenderedPageBreak/>
-              <w:t>location is unreachable for the selected time according to the system calculations based on the current schedule, the system displays a warning message indicating the event is unreachable.</w:t>
+              <w:t>If the time interval on the date selected by the user is free but the location is unreachable for the selected time according to the system calculations based on the current schedule, the system displays a warning message indicating the event is unreachable.</w:t>
             </w:r>
           </w:p>
           <w:p>
@@ -10191,7 +10124,14 @@
               <w:rPr>
                 <w:rFonts w:ascii="Times New Roman" w:hAnsi="Times New Roman" w:cs="Times New Roman"/>
               </w:rPr>
-              <w:t>The user edits the frequency which is set to null as default based on the event’s nature (e.g. daily, weekly, monthly or customized (e.g. Weekly: Monday-Wednesday)).</w:t>
+              <w:t xml:space="preserve">The user edits the frequency which is set to null as default based </w:t>
+            </w:r>
+            <w:r>
+              <w:rPr>
+                <w:rFonts w:ascii="Times New Roman" w:hAnsi="Times New Roman" w:cs="Times New Roman"/>
+              </w:rPr>
+              <w:lastRenderedPageBreak/>
+              <w:t>on the event’s nature (e.g. daily, weekly, monthly or customized (e.g. Weekly: Monday-Wednesday)).</w:t>
             </w:r>
           </w:p>
           <w:p>
@@ -10271,6 +10211,7 @@
                 <w:rFonts w:ascii="Times New Roman" w:hAnsi="Times New Roman" w:cs="Times New Roman"/>
                 <w:b/>
               </w:rPr>
+              <w:lastRenderedPageBreak/>
               <w:t>Exit Condition:</w:t>
             </w:r>
           </w:p>
@@ -10442,7 +10383,6 @@
                 <w:rFonts w:ascii="Times New Roman" w:hAnsi="Times New Roman" w:cs="Times New Roman"/>
                 <w:b/>
               </w:rPr>
-              <w:lastRenderedPageBreak/>
               <w:t>Exceptions:</w:t>
             </w:r>
           </w:p>
@@ -10920,7 +10860,14 @@
               <w:rPr>
                 <w:rFonts w:ascii="Times New Roman" w:hAnsi="Times New Roman" w:cs="Times New Roman"/>
               </w:rPr>
-              <w:t>The new date and/or time interval is now unavailable to be allocated by any other new event to be added in the future.</w:t>
+              <w:t xml:space="preserve">The new date and/or time interval is now unavailable to be </w:t>
+            </w:r>
+            <w:r>
+              <w:rPr>
+                <w:rFonts w:ascii="Times New Roman" w:hAnsi="Times New Roman" w:cs="Times New Roman"/>
+              </w:rPr>
+              <w:lastRenderedPageBreak/>
+              <w:t>allocated by any other new event to be added in the future.</w:t>
             </w:r>
           </w:p>
           <w:p>
@@ -10962,6 +10909,7 @@
                 <w:rFonts w:ascii="Times New Roman" w:hAnsi="Times New Roman" w:cs="Times New Roman"/>
                 <w:b/>
               </w:rPr>
+              <w:lastRenderedPageBreak/>
               <w:t>Exceptions 1:</w:t>
             </w:r>
           </w:p>
@@ -11170,7 +11118,6 @@
                 <w:rFonts w:ascii="Times New Roman" w:hAnsi="Times New Roman" w:cs="Times New Roman"/>
                 <w:b/>
               </w:rPr>
-              <w:lastRenderedPageBreak/>
               <w:t>Use Case 5</w:t>
             </w:r>
           </w:p>
@@ -11695,6 +11642,7 @@
               <w:rPr>
                 <w:rFonts w:ascii="Times New Roman" w:hAnsi="Times New Roman" w:cs="Times New Roman"/>
               </w:rPr>
+              <w:lastRenderedPageBreak/>
               <w:t>The system displays another message after the warning asking the user if he/she would like to select another event location.</w:t>
             </w:r>
           </w:p>
@@ -12099,14 +12047,7 @@
               <w:rPr>
                 <w:rFonts w:ascii="Times New Roman" w:hAnsi="Times New Roman" w:cs="Times New Roman"/>
               </w:rPr>
-              <w:t xml:space="preserve">The deleted event’s date and time interval is now available to be </w:t>
-            </w:r>
-            <w:r>
-              <w:rPr>
-                <w:rFonts w:ascii="Times New Roman" w:hAnsi="Times New Roman" w:cs="Times New Roman"/>
-              </w:rPr>
-              <w:lastRenderedPageBreak/>
-              <w:t>allocated by any other new event to be added in the future.</w:t>
+              <w:t>The deleted event’s date and time interval is now available to be allocated by any other new event to be added in the future.</w:t>
             </w:r>
           </w:p>
         </w:tc>
@@ -12129,7 +12070,6 @@
                 <w:rFonts w:ascii="Times New Roman" w:hAnsi="Times New Roman" w:cs="Times New Roman"/>
                 <w:b/>
               </w:rPr>
-              <w:lastRenderedPageBreak/>
               <w:t>Exceptions:</w:t>
             </w:r>
           </w:p>
@@ -12543,6 +12483,7 @@
                 <w:rFonts w:ascii="Times New Roman" w:hAnsi="Times New Roman" w:cs="Times New Roman"/>
                 <w:b/>
               </w:rPr>
+              <w:lastRenderedPageBreak/>
               <w:t>Use Case 8</w:t>
             </w:r>
           </w:p>
@@ -13063,7 +13004,6 @@
               <w:rPr>
                 <w:rFonts w:ascii="Times New Roman" w:hAnsi="Times New Roman" w:cs="Times New Roman"/>
               </w:rPr>
-              <w:lastRenderedPageBreak/>
               <w:t>The system displays all mobility options.</w:t>
             </w:r>
           </w:p>
@@ -13125,7 +13065,6 @@
                 <w:rFonts w:ascii="Times New Roman" w:hAnsi="Times New Roman" w:cs="Times New Roman"/>
                 <w:b/>
               </w:rPr>
-              <w:lastRenderedPageBreak/>
               <w:t>Exit Condition:</w:t>
             </w:r>
           </w:p>
@@ -13645,6 +13584,7 @@
                 <w:rFonts w:ascii="Times New Roman" w:hAnsi="Times New Roman" w:cs="Times New Roman"/>
                 <w:b/>
               </w:rPr>
+              <w:lastRenderedPageBreak/>
               <w:t>Actors:</w:t>
             </w:r>
           </w:p>
@@ -14166,7 +14106,6 @@
               <w:rPr>
                 <w:rFonts w:ascii="Times New Roman" w:hAnsi="Times New Roman" w:cs="Times New Roman"/>
               </w:rPr>
-              <w:lastRenderedPageBreak/>
               <w:t>The user edits his/her preferences (e.g. resorts the list, changes the customizations or activates a deactivated mobility option.)</w:t>
             </w:r>
           </w:p>
@@ -14190,7 +14129,6 @@
                 <w:rFonts w:ascii="Times New Roman" w:hAnsi="Times New Roman" w:cs="Times New Roman"/>
                 <w:b/>
               </w:rPr>
-              <w:lastRenderedPageBreak/>
               <w:t>Exit Condition:</w:t>
             </w:r>
           </w:p>
@@ -14369,23 +14307,7 @@
           <w:rFonts w:ascii="Times New Roman" w:hAnsi="Times New Roman" w:cs="Times New Roman"/>
           <w:color w:val="auto"/>
         </w:rPr>
-        <w:t xml:space="preserve">D.3 </w:t>
-      </w:r>
-      <w:proofErr w:type="gramStart"/>
-      <w:r>
-        <w:rPr>
-          <w:rFonts w:ascii="Times New Roman" w:hAnsi="Times New Roman" w:cs="Times New Roman"/>
-          <w:color w:val="auto"/>
-        </w:rPr>
-        <w:t>Any</w:t>
-      </w:r>
-      <w:proofErr w:type="gramEnd"/>
-      <w:r>
-        <w:rPr>
-          <w:rFonts w:ascii="Times New Roman" w:hAnsi="Times New Roman" w:cs="Times New Roman"/>
-          <w:color w:val="auto"/>
-        </w:rPr>
-        <w:t xml:space="preserve"> other constraint</w:t>
+        <w:t>D.3 Any other constraint</w:t>
       </w:r>
       <w:bookmarkEnd w:id="47"/>
     </w:p>
@@ -14542,6 +14464,7 @@
           <w:sz w:val="22"/>
           <w:szCs w:val="22"/>
         </w:rPr>
+        <w:lastRenderedPageBreak/>
         <w:t>4. FORMAL ANALYSIS USING ALLOY:</w:t>
       </w:r>
       <w:bookmarkEnd w:id="54"/>
@@ -14571,19 +14494,11 @@
           <w:rFonts w:ascii="Times New Roman" w:hAnsi="Times New Roman" w:cs="Times New Roman"/>
         </w:rPr>
       </w:pPr>
-      <w:proofErr w:type="gramStart"/>
-      <w:r>
-        <w:rPr>
-          <w:rFonts w:ascii="Times New Roman" w:hAnsi="Times New Roman" w:cs="Times New Roman"/>
-        </w:rPr>
-        <w:t>you</w:t>
-      </w:r>
-      <w:proofErr w:type="gramEnd"/>
-      <w:r>
-        <w:rPr>
-          <w:rFonts w:ascii="Times New Roman" w:hAnsi="Times New Roman" w:cs="Times New Roman"/>
-        </w:rPr>
-        <w:t xml:space="preserve"> to comment on the model by discussing the purpose of the model, what you can prove</w:t>
+      <w:r>
+        <w:rPr>
+          <w:rFonts w:ascii="Times New Roman" w:hAnsi="Times New Roman" w:cs="Times New Roman"/>
+        </w:rPr>
+        <w:t>you to comment on the model by discussing the purpose of the model, what you can prove</w:t>
       </w:r>
     </w:p>
     <w:p>
@@ -14597,19 +14512,11 @@
           <w:rFonts w:ascii="Times New Roman" w:hAnsi="Times New Roman" w:cs="Times New Roman"/>
         </w:rPr>
       </w:pPr>
-      <w:proofErr w:type="gramStart"/>
-      <w:r>
-        <w:rPr>
-          <w:rFonts w:ascii="Times New Roman" w:hAnsi="Times New Roman" w:cs="Times New Roman"/>
-        </w:rPr>
-        <w:t>with</w:t>
-      </w:r>
-      <w:proofErr w:type="gramEnd"/>
-      <w:r>
-        <w:rPr>
-          <w:rFonts w:ascii="Times New Roman" w:hAnsi="Times New Roman" w:cs="Times New Roman"/>
-        </w:rPr>
-        <w:t xml:space="preserve"> it and why what you prove is important given the problem at hand. You are also</w:t>
+      <w:r>
+        <w:rPr>
+          <w:rFonts w:ascii="Times New Roman" w:hAnsi="Times New Roman" w:cs="Times New Roman"/>
+        </w:rPr>
+        <w:t>with it and why what you prove is important given the problem at hand. You are also</w:t>
       </w:r>
     </w:p>
     <w:p>
@@ -14623,19 +14530,11 @@
           <w:rFonts w:ascii="Times New Roman" w:hAnsi="Times New Roman" w:cs="Times New Roman"/>
         </w:rPr>
       </w:pPr>
-      <w:proofErr w:type="gramStart"/>
-      <w:r>
-        <w:rPr>
-          <w:rFonts w:ascii="Times New Roman" w:hAnsi="Times New Roman" w:cs="Times New Roman"/>
-        </w:rPr>
-        <w:t>required</w:t>
-      </w:r>
-      <w:proofErr w:type="gramEnd"/>
-      <w:r>
-        <w:rPr>
-          <w:rFonts w:ascii="Times New Roman" w:hAnsi="Times New Roman" w:cs="Times New Roman"/>
-        </w:rPr>
-        <w:t xml:space="preserve"> to show one or more worlds obtained by running your model.</w:t>
+      <w:r>
+        <w:rPr>
+          <w:rFonts w:ascii="Times New Roman" w:hAnsi="Times New Roman" w:cs="Times New Roman"/>
+        </w:rPr>
+        <w:t>required to show one or more worlds obtained by running your model.</w:t>
       </w:r>
     </w:p>
     <w:p>
@@ -14687,19 +14586,11 @@
           <w:rFonts w:ascii="Times New Roman" w:hAnsi="Times New Roman" w:cs="Times New Roman"/>
         </w:rPr>
       </w:pPr>
-      <w:proofErr w:type="gramStart"/>
-      <w:r>
-        <w:rPr>
-          <w:rFonts w:ascii="Times New Roman" w:hAnsi="Times New Roman" w:cs="Times New Roman"/>
-        </w:rPr>
-        <w:t>group</w:t>
-      </w:r>
-      <w:proofErr w:type="gramEnd"/>
-      <w:r>
-        <w:rPr>
-          <w:rFonts w:ascii="Times New Roman" w:hAnsi="Times New Roman" w:cs="Times New Roman"/>
-        </w:rPr>
-        <w:t xml:space="preserve"> member has worked for this document.</w:t>
+      <w:r>
+        <w:rPr>
+          <w:rFonts w:ascii="Times New Roman" w:hAnsi="Times New Roman" w:cs="Times New Roman"/>
+        </w:rPr>
+        <w:t>group member has worked for this document.</w:t>
       </w:r>
     </w:p>
     <w:p>
@@ -14752,31 +14643,7 @@
         <w:annotationRef/>
       </w:r>
       <w:r>
-        <w:t xml:space="preserve">Description of problem </w:t>
-      </w:r>
-      <w:proofErr w:type="spellStart"/>
-      <w:r>
-        <w:t>gerek</w:t>
-      </w:r>
-      <w:proofErr w:type="spellEnd"/>
-      <w:r>
-        <w:t xml:space="preserve"> </w:t>
-      </w:r>
-      <w:proofErr w:type="spellStart"/>
-      <w:r>
-        <w:t>var</w:t>
-      </w:r>
-      <w:proofErr w:type="spellEnd"/>
-      <w:r>
-        <w:t xml:space="preserve"> </w:t>
-      </w:r>
-      <w:proofErr w:type="spellStart"/>
-      <w:r>
-        <w:t>mı</w:t>
-      </w:r>
-      <w:proofErr w:type="spellEnd"/>
-      <w:r>
-        <w:t>?</w:t>
+        <w:t>Description of problem gerek var mı?</w:t>
       </w:r>
     </w:p>
   </w:comment>
@@ -14794,19 +14661,11 @@
         </w:rPr>
         <w:annotationRef/>
       </w:r>
-      <w:proofErr w:type="gramStart"/>
-      <w:r>
-        <w:rPr>
-          <w:rFonts w:ascii="Times New Roman" w:hAnsi="Times New Roman" w:cs="Times New Roman"/>
-        </w:rPr>
-        <w:t>options</w:t>
-      </w:r>
-      <w:proofErr w:type="gramEnd"/>
-      <w:r>
-        <w:rPr>
-          <w:rFonts w:ascii="Times New Roman" w:hAnsi="Times New Roman" w:cs="Times New Roman"/>
-        </w:rPr>
-        <w:t xml:space="preserve"> (USER PREFERENCE A KOYMAYARAK ELİMİNE ETSEK??)</w:t>
+      <w:r>
+        <w:rPr>
+          <w:rFonts w:ascii="Times New Roman" w:hAnsi="Times New Roman" w:cs="Times New Roman"/>
+        </w:rPr>
+        <w:t>options (USER PREFERENCE A KOYMAYARAK ELİMİNE ETSEK??)</w:t>
       </w:r>
     </w:p>
     <w:p>
@@ -14848,35 +14707,9 @@
         </w:rPr>
         <w:annotationRef/>
       </w:r>
-      <w:proofErr w:type="spellStart"/>
-      <w:r>
-        <w:t>Bunun</w:t>
-      </w:r>
-      <w:proofErr w:type="spellEnd"/>
-      <w:r>
-        <w:t xml:space="preserve"> </w:t>
-      </w:r>
-      <w:proofErr w:type="spellStart"/>
-      <w:r>
-        <w:t>için</w:t>
-      </w:r>
-      <w:proofErr w:type="spellEnd"/>
-      <w:r>
-        <w:t xml:space="preserve"> </w:t>
-      </w:r>
-      <w:proofErr w:type="spellStart"/>
-      <w:r>
-        <w:t>kısaltma</w:t>
-      </w:r>
-      <w:proofErr w:type="spellEnd"/>
-      <w:r>
-        <w:t xml:space="preserve"> </w:t>
-      </w:r>
-      <w:proofErr w:type="spellStart"/>
-      <w:r>
-        <w:t>kullanalım</w:t>
-      </w:r>
-      <w:proofErr w:type="spellEnd"/>
+      <w:r>
+        <w:t>Bunun için kısaltma kullanalım</w:t>
+      </w:r>
     </w:p>
     <w:p>
       <w:pPr>
@@ -14925,67 +14758,7 @@
           <w:sz w:val="24"/>
           <w:szCs w:val="24"/>
         </w:rPr>
-        <w:t xml:space="preserve">Buna approximately </w:t>
-      </w:r>
-      <w:proofErr w:type="spellStart"/>
-      <w:r>
-        <w:rPr>
-          <w:rFonts w:ascii="Times New Roman" w:hAnsi="Times New Roman" w:cs="Times New Roman"/>
-          <w:b/>
-          <w:sz w:val="24"/>
-          <w:szCs w:val="24"/>
-        </w:rPr>
-        <w:t>yazmalı</w:t>
-      </w:r>
-      <w:proofErr w:type="spellEnd"/>
-      <w:r>
-        <w:rPr>
-          <w:rFonts w:ascii="Times New Roman" w:hAnsi="Times New Roman" w:cs="Times New Roman"/>
-          <w:b/>
-          <w:sz w:val="24"/>
-          <w:szCs w:val="24"/>
-        </w:rPr>
-        <w:t xml:space="preserve"> </w:t>
-      </w:r>
-      <w:proofErr w:type="spellStart"/>
-      <w:r>
-        <w:rPr>
-          <w:rFonts w:ascii="Times New Roman" w:hAnsi="Times New Roman" w:cs="Times New Roman"/>
-          <w:b/>
-          <w:sz w:val="24"/>
-          <w:szCs w:val="24"/>
-        </w:rPr>
-        <w:t>mıyız</w:t>
-      </w:r>
-      <w:proofErr w:type="spellEnd"/>
-      <w:r>
-        <w:rPr>
-          <w:rFonts w:ascii="Times New Roman" w:hAnsi="Times New Roman" w:cs="Times New Roman"/>
-          <w:b/>
-          <w:sz w:val="24"/>
-          <w:szCs w:val="24"/>
-        </w:rPr>
-        <w:t xml:space="preserve"> </w:t>
-      </w:r>
-      <w:proofErr w:type="spellStart"/>
-      <w:r>
-        <w:rPr>
-          <w:rFonts w:ascii="Times New Roman" w:hAnsi="Times New Roman" w:cs="Times New Roman"/>
-          <w:b/>
-          <w:sz w:val="24"/>
-          <w:szCs w:val="24"/>
-        </w:rPr>
-        <w:t>bilmiyorum</w:t>
-      </w:r>
-      <w:proofErr w:type="spellEnd"/>
-      <w:r>
-        <w:rPr>
-          <w:rFonts w:ascii="Times New Roman" w:hAnsi="Times New Roman" w:cs="Times New Roman"/>
-          <w:b/>
-          <w:sz w:val="24"/>
-          <w:szCs w:val="24"/>
-        </w:rPr>
-        <w:t>//</w:t>
+        <w:t>Buna approximately yazmalı mıyız bilmiyorum//</w:t>
       </w:r>
     </w:p>
     <w:p>
@@ -15006,29 +14779,8 @@
         <w:annotationRef/>
       </w:r>
       <w:r>
-        <w:t xml:space="preserve">API </w:t>
-      </w:r>
-      <w:proofErr w:type="spellStart"/>
-      <w:r>
-        <w:t>lerin</w:t>
-      </w:r>
-      <w:proofErr w:type="spellEnd"/>
-      <w:r>
-        <w:t xml:space="preserve"> </w:t>
-      </w:r>
-      <w:proofErr w:type="spellStart"/>
-      <w:r>
-        <w:t>isimleri</w:t>
-      </w:r>
-      <w:proofErr w:type="spellEnd"/>
-      <w:r>
-        <w:t xml:space="preserve"> </w:t>
-      </w:r>
-      <w:proofErr w:type="spellStart"/>
-      <w:r>
-        <w:t>verilebilir</w:t>
-      </w:r>
-      <w:proofErr w:type="spellEnd"/>
+        <w:t>API lerin isimleri verilebilir</w:t>
+      </w:r>
     </w:p>
   </w:comment>
   <w:comment w:id="34" w:author="Y2P" w:date="2017-10-15T15:37:00Z" w:initials="Y">
@@ -15042,43 +14794,9 @@
         </w:rPr>
         <w:annotationRef/>
       </w:r>
-      <w:proofErr w:type="spellStart"/>
-      <w:r>
-        <w:t>Breaklerle</w:t>
-      </w:r>
-      <w:proofErr w:type="spellEnd"/>
-      <w:r>
-        <w:t xml:space="preserve"> </w:t>
-      </w:r>
-      <w:proofErr w:type="spellStart"/>
-      <w:r>
-        <w:t>ilgili</w:t>
-      </w:r>
-      <w:proofErr w:type="spellEnd"/>
-      <w:r>
-        <w:t xml:space="preserve"> </w:t>
-      </w:r>
-      <w:proofErr w:type="spellStart"/>
-      <w:r>
-        <w:t>bişiyler</w:t>
-      </w:r>
-      <w:proofErr w:type="spellEnd"/>
-      <w:r>
-        <w:t xml:space="preserve"> </w:t>
-      </w:r>
-      <w:proofErr w:type="spellStart"/>
-      <w:r>
-        <w:t>yazmamız</w:t>
-      </w:r>
-      <w:proofErr w:type="spellEnd"/>
-      <w:r>
-        <w:t xml:space="preserve"> </w:t>
-      </w:r>
-      <w:proofErr w:type="spellStart"/>
-      <w:r>
-        <w:t>lazım</w:t>
-      </w:r>
-      <w:proofErr w:type="spellEnd"/>
+      <w:r>
+        <w:t>Breaklerle ilgili bişiyler yazmamız lazım</w:t>
+      </w:r>
     </w:p>
   </w:comment>
   <w:comment w:id="36" w:author="Pelinsu Çelebi" w:date="2017-10-11T14:42:00Z" w:initials="PÇ">
@@ -15114,85 +14832,8 @@
         </w:rPr>
         <w:annotationRef/>
       </w:r>
-      <w:proofErr w:type="spellStart"/>
-      <w:r>
-        <w:t>Bence</w:t>
-      </w:r>
-      <w:proofErr w:type="spellEnd"/>
-      <w:r>
-        <w:t xml:space="preserve"> </w:t>
-      </w:r>
-      <w:proofErr w:type="spellStart"/>
-      <w:r>
-        <w:t>olmamalı</w:t>
-      </w:r>
-      <w:proofErr w:type="spellEnd"/>
-      <w:r>
-        <w:t xml:space="preserve">. </w:t>
-      </w:r>
-      <w:proofErr w:type="spellStart"/>
-      <w:r>
-        <w:t>Direk</w:t>
-      </w:r>
-      <w:proofErr w:type="spellEnd"/>
-      <w:r>
-        <w:t xml:space="preserve"> </w:t>
-      </w:r>
-      <w:proofErr w:type="spellStart"/>
-      <w:r>
-        <w:t>profiline</w:t>
-      </w:r>
-      <w:proofErr w:type="spellEnd"/>
-      <w:r>
-        <w:t xml:space="preserve"> </w:t>
-      </w:r>
-      <w:proofErr w:type="spellStart"/>
-      <w:r>
-        <w:t>gitsin</w:t>
-      </w:r>
-      <w:proofErr w:type="spellEnd"/>
-      <w:r>
-        <w:t xml:space="preserve">. </w:t>
-      </w:r>
-      <w:proofErr w:type="spellStart"/>
-      <w:r>
-        <w:t>Programda</w:t>
-      </w:r>
-      <w:proofErr w:type="spellEnd"/>
-      <w:r>
-        <w:t xml:space="preserve"> notification </w:t>
-      </w:r>
-      <w:proofErr w:type="spellStart"/>
-      <w:r>
-        <w:t>sectionı</w:t>
-      </w:r>
-      <w:proofErr w:type="spellEnd"/>
-      <w:r>
-        <w:t xml:space="preserve"> </w:t>
-      </w:r>
-      <w:proofErr w:type="spellStart"/>
-      <w:r>
-        <w:t>yaparız</w:t>
-      </w:r>
-      <w:proofErr w:type="spellEnd"/>
-      <w:r>
-        <w:t xml:space="preserve">. </w:t>
-      </w:r>
-      <w:proofErr w:type="spellStart"/>
-      <w:r>
-        <w:t>Orada</w:t>
-      </w:r>
-      <w:proofErr w:type="spellEnd"/>
-      <w:r>
-        <w:t xml:space="preserve"> </w:t>
-      </w:r>
-      <w:proofErr w:type="spellStart"/>
-      <w:r>
-        <w:t>çıkar</w:t>
-      </w:r>
-      <w:proofErr w:type="spellEnd"/>
-      <w:r>
-        <w:t>.</w:t>
+      <w:r>
+        <w:t>Bence olmamalı. Direk profiline gitsin. Programda notification sectionı yaparız. Orada çıkar.</w:t>
       </w:r>
     </w:p>
   </w:comment>
@@ -15245,45 +14886,8 @@
         </w:rPr>
         <w:annotationRef/>
       </w:r>
-      <w:proofErr w:type="spellStart"/>
-      <w:r>
-        <w:t>Yolda</w:t>
-      </w:r>
-      <w:proofErr w:type="spellEnd"/>
-      <w:r>
-        <w:t xml:space="preserve"> </w:t>
-      </w:r>
-      <w:proofErr w:type="spellStart"/>
-      <w:r>
-        <w:t>geçireceği</w:t>
-      </w:r>
-      <w:proofErr w:type="spellEnd"/>
-      <w:r>
-        <w:t xml:space="preserve"> </w:t>
-      </w:r>
-      <w:proofErr w:type="spellStart"/>
-      <w:r>
-        <w:t>zamanı</w:t>
-      </w:r>
-      <w:proofErr w:type="spellEnd"/>
-      <w:r>
-        <w:t xml:space="preserve"> da </w:t>
-      </w:r>
-      <w:proofErr w:type="spellStart"/>
-      <w:r>
-        <w:t>alloke</w:t>
-      </w:r>
-      <w:proofErr w:type="spellEnd"/>
-      <w:r>
-        <w:t xml:space="preserve"> </w:t>
-      </w:r>
-      <w:proofErr w:type="spellStart"/>
-      <w:r>
-        <w:t>etmeliyiz</w:t>
-      </w:r>
-      <w:proofErr w:type="spellEnd"/>
-      <w:r>
-        <w:t>. Transportation durations</w:t>
+      <w:r>
+        <w:t>Yolda geçireceği zamanı da alloke etmeliyiz. Transportation durations</w:t>
       </w:r>
     </w:p>
   </w:comment>
@@ -15299,23 +14903,7 @@
         <w:annotationRef/>
       </w:r>
       <w:r>
-        <w:t xml:space="preserve">Break </w:t>
-      </w:r>
-      <w:proofErr w:type="spellStart"/>
-      <w:r>
-        <w:t>hesaplaması</w:t>
-      </w:r>
-      <w:proofErr w:type="spellEnd"/>
-      <w:r>
-        <w:t xml:space="preserve"> </w:t>
-      </w:r>
-      <w:proofErr w:type="spellStart"/>
-      <w:r>
-        <w:t>sonucunda</w:t>
-      </w:r>
-      <w:proofErr w:type="spellEnd"/>
-      <w:r>
-        <w:t xml:space="preserve"> </w:t>
+        <w:t xml:space="preserve">Break hesaplaması sonucunda </w:t>
       </w:r>
     </w:p>
   </w:comment>
@@ -15330,19 +14918,9 @@
         </w:rPr>
         <w:annotationRef/>
       </w:r>
-      <w:proofErr w:type="spellStart"/>
-      <w:r>
-        <w:t>Gerek</w:t>
-      </w:r>
-      <w:proofErr w:type="spellEnd"/>
-      <w:r>
-        <w:t xml:space="preserve"> </w:t>
-      </w:r>
-      <w:proofErr w:type="spellStart"/>
-      <w:r>
-        <w:t>yokmuş</w:t>
-      </w:r>
-      <w:proofErr w:type="spellEnd"/>
+      <w:r>
+        <w:t>Gerek yokmuş</w:t>
+      </w:r>
     </w:p>
   </w:comment>
 </w:comments>
@@ -17238,8 +16816,8 @@
   <w:abstractNum w:abstractNumId="18">
     <w:nsid w:val="36DA0B51"/>
     <w:multiLevelType w:val="hybridMultilevel"/>
-    <w:tmpl w:val="C43809C0"/>
-    <w:lvl w:ilvl="0" w:tplc="0409000F">
+    <w:tmpl w:val="8B6662E6"/>
+    <w:lvl w:ilvl="0" w:tplc="7292B5E8">
       <w:start w:val="1"/>
       <w:numFmt w:val="decimal"/>
       <w:lvlText w:val="%1."/>
@@ -17249,6 +16827,7 @@
       </w:pPr>
       <w:rPr>
         <w:rFonts w:hint="default"/>
+        <w:b w:val="0"/>
       </w:rPr>
     </w:lvl>
     <w:lvl w:ilvl="1" w:tplc="04090003" w:tentative="1">
@@ -18460,6 +18039,119 @@
     </w:lvl>
   </w:abstractNum>
   <w:abstractNum w:abstractNumId="30">
+    <w:nsid w:val="5AD5719A"/>
+    <w:multiLevelType w:val="hybridMultilevel"/>
+    <w:tmpl w:val="DF4E5C3A"/>
+    <w:lvl w:ilvl="0" w:tplc="04090001">
+      <w:start w:val="1"/>
+      <w:numFmt w:val="bullet"/>
+      <w:lvlText w:val=""/>
+      <w:lvlJc w:val="left"/>
+      <w:pPr>
+        <w:ind w:left="720" w:hanging="360"/>
+      </w:pPr>
+      <w:rPr>
+        <w:rFonts w:ascii="Symbol" w:hAnsi="Symbol" w:hint="default"/>
+      </w:rPr>
+    </w:lvl>
+    <w:lvl w:ilvl="1" w:tplc="04090003" w:tentative="1">
+      <w:start w:val="1"/>
+      <w:numFmt w:val="bullet"/>
+      <w:lvlText w:val="o"/>
+      <w:lvlJc w:val="left"/>
+      <w:pPr>
+        <w:ind w:left="1440" w:hanging="360"/>
+      </w:pPr>
+      <w:rPr>
+        <w:rFonts w:ascii="Courier New" w:hAnsi="Courier New" w:cs="Courier New" w:hint="default"/>
+      </w:rPr>
+    </w:lvl>
+    <w:lvl w:ilvl="2" w:tplc="04090005" w:tentative="1">
+      <w:start w:val="1"/>
+      <w:numFmt w:val="bullet"/>
+      <w:lvlText w:val=""/>
+      <w:lvlJc w:val="left"/>
+      <w:pPr>
+        <w:ind w:left="2160" w:hanging="360"/>
+      </w:pPr>
+      <w:rPr>
+        <w:rFonts w:ascii="Wingdings" w:hAnsi="Wingdings" w:hint="default"/>
+      </w:rPr>
+    </w:lvl>
+    <w:lvl w:ilvl="3" w:tplc="04090001" w:tentative="1">
+      <w:start w:val="1"/>
+      <w:numFmt w:val="bullet"/>
+      <w:lvlText w:val=""/>
+      <w:lvlJc w:val="left"/>
+      <w:pPr>
+        <w:ind w:left="2880" w:hanging="360"/>
+      </w:pPr>
+      <w:rPr>
+        <w:rFonts w:ascii="Symbol" w:hAnsi="Symbol" w:hint="default"/>
+      </w:rPr>
+    </w:lvl>
+    <w:lvl w:ilvl="4" w:tplc="04090003" w:tentative="1">
+      <w:start w:val="1"/>
+      <w:numFmt w:val="bullet"/>
+      <w:lvlText w:val="o"/>
+      <w:lvlJc w:val="left"/>
+      <w:pPr>
+        <w:ind w:left="3600" w:hanging="360"/>
+      </w:pPr>
+      <w:rPr>
+        <w:rFonts w:ascii="Courier New" w:hAnsi="Courier New" w:cs="Courier New" w:hint="default"/>
+      </w:rPr>
+    </w:lvl>
+    <w:lvl w:ilvl="5" w:tplc="04090005" w:tentative="1">
+      <w:start w:val="1"/>
+      <w:numFmt w:val="bullet"/>
+      <w:lvlText w:val=""/>
+      <w:lvlJc w:val="left"/>
+      <w:pPr>
+        <w:ind w:left="4320" w:hanging="360"/>
+      </w:pPr>
+      <w:rPr>
+        <w:rFonts w:ascii="Wingdings" w:hAnsi="Wingdings" w:hint="default"/>
+      </w:rPr>
+    </w:lvl>
+    <w:lvl w:ilvl="6" w:tplc="04090001" w:tentative="1">
+      <w:start w:val="1"/>
+      <w:numFmt w:val="bullet"/>
+      <w:lvlText w:val=""/>
+      <w:lvlJc w:val="left"/>
+      <w:pPr>
+        <w:ind w:left="5040" w:hanging="360"/>
+      </w:pPr>
+      <w:rPr>
+        <w:rFonts w:ascii="Symbol" w:hAnsi="Symbol" w:hint="default"/>
+      </w:rPr>
+    </w:lvl>
+    <w:lvl w:ilvl="7" w:tplc="04090003" w:tentative="1">
+      <w:start w:val="1"/>
+      <w:numFmt w:val="bullet"/>
+      <w:lvlText w:val="o"/>
+      <w:lvlJc w:val="left"/>
+      <w:pPr>
+        <w:ind w:left="5760" w:hanging="360"/>
+      </w:pPr>
+      <w:rPr>
+        <w:rFonts w:ascii="Courier New" w:hAnsi="Courier New" w:cs="Courier New" w:hint="default"/>
+      </w:rPr>
+    </w:lvl>
+    <w:lvl w:ilvl="8" w:tplc="04090005" w:tentative="1">
+      <w:start w:val="1"/>
+      <w:numFmt w:val="bullet"/>
+      <w:lvlText w:val=""/>
+      <w:lvlJc w:val="left"/>
+      <w:pPr>
+        <w:ind w:left="6480" w:hanging="360"/>
+      </w:pPr>
+      <w:rPr>
+        <w:rFonts w:ascii="Wingdings" w:hAnsi="Wingdings" w:hint="default"/>
+      </w:rPr>
+    </w:lvl>
+  </w:abstractNum>
+  <w:abstractNum w:abstractNumId="31">
     <w:nsid w:val="5B133DD7"/>
     <w:multiLevelType w:val="hybridMultilevel"/>
     <w:tmpl w:val="653054B4"/>
@@ -18572,7 +18264,7 @@
       </w:rPr>
     </w:lvl>
   </w:abstractNum>
-  <w:abstractNum w:abstractNumId="31">
+  <w:abstractNum w:abstractNumId="32">
     <w:nsid w:val="5E610BF2"/>
     <w:multiLevelType w:val="hybridMultilevel"/>
     <w:tmpl w:val="DB0CE86A"/>
@@ -18685,7 +18377,7 @@
       </w:rPr>
     </w:lvl>
   </w:abstractNum>
-  <w:abstractNum w:abstractNumId="32">
+  <w:abstractNum w:abstractNumId="33">
     <w:nsid w:val="623012FD"/>
     <w:multiLevelType w:val="hybridMultilevel"/>
     <w:tmpl w:val="32C40A82"/>
@@ -18798,7 +18490,7 @@
       </w:rPr>
     </w:lvl>
   </w:abstractNum>
-  <w:abstractNum w:abstractNumId="33">
+  <w:abstractNum w:abstractNumId="34">
     <w:nsid w:val="65AD7B1D"/>
     <w:multiLevelType w:val="hybridMultilevel"/>
     <w:tmpl w:val="B0DEE4FE"/>
@@ -18911,7 +18603,7 @@
       </w:rPr>
     </w:lvl>
   </w:abstractNum>
-  <w:abstractNum w:abstractNumId="34">
+  <w:abstractNum w:abstractNumId="35">
     <w:nsid w:val="67B72EDE"/>
     <w:multiLevelType w:val="hybridMultilevel"/>
     <w:tmpl w:val="8A184398"/>
@@ -19024,7 +18716,7 @@
       </w:rPr>
     </w:lvl>
   </w:abstractNum>
-  <w:abstractNum w:abstractNumId="35">
+  <w:abstractNum w:abstractNumId="36">
     <w:nsid w:val="6BCA01A9"/>
     <w:multiLevelType w:val="hybridMultilevel"/>
     <w:tmpl w:val="3DBEFD58"/>
@@ -19113,7 +18805,7 @@
       </w:pPr>
     </w:lvl>
   </w:abstractNum>
-  <w:abstractNum w:abstractNumId="36">
+  <w:abstractNum w:abstractNumId="37">
     <w:nsid w:val="6ECA022E"/>
     <w:multiLevelType w:val="hybridMultilevel"/>
     <w:tmpl w:val="BD62F0E6"/>
@@ -19226,7 +18918,7 @@
       </w:rPr>
     </w:lvl>
   </w:abstractNum>
-  <w:abstractNum w:abstractNumId="37">
+  <w:abstractNum w:abstractNumId="38">
     <w:nsid w:val="6FCF3A9F"/>
     <w:multiLevelType w:val="hybridMultilevel"/>
     <w:tmpl w:val="54162C1A"/>
@@ -19339,7 +19031,7 @@
       </w:rPr>
     </w:lvl>
   </w:abstractNum>
-  <w:abstractNum w:abstractNumId="38">
+  <w:abstractNum w:abstractNumId="39">
     <w:nsid w:val="720E556E"/>
     <w:multiLevelType w:val="hybridMultilevel"/>
     <w:tmpl w:val="62B8BE8A"/>
@@ -19452,7 +19144,7 @@
       </w:rPr>
     </w:lvl>
   </w:abstractNum>
-  <w:abstractNum w:abstractNumId="39">
+  <w:abstractNum w:abstractNumId="40">
     <w:nsid w:val="7355533F"/>
     <w:multiLevelType w:val="hybridMultilevel"/>
     <w:tmpl w:val="DC0AFDC2"/>
@@ -19565,7 +19257,7 @@
       </w:rPr>
     </w:lvl>
   </w:abstractNum>
-  <w:abstractNum w:abstractNumId="40">
+  <w:abstractNum w:abstractNumId="41">
     <w:nsid w:val="756F6F2B"/>
     <w:multiLevelType w:val="hybridMultilevel"/>
     <w:tmpl w:val="15D62324"/>
@@ -19651,7 +19343,7 @@
       </w:pPr>
     </w:lvl>
   </w:abstractNum>
-  <w:abstractNum w:abstractNumId="41">
+  <w:abstractNum w:abstractNumId="42">
     <w:nsid w:val="77AD6E9B"/>
     <w:multiLevelType w:val="hybridMultilevel"/>
     <w:tmpl w:val="10F00330"/>
@@ -19737,7 +19429,7 @@
       </w:pPr>
     </w:lvl>
   </w:abstractNum>
-  <w:abstractNum w:abstractNumId="42">
+  <w:abstractNum w:abstractNumId="43">
     <w:nsid w:val="7B566A1A"/>
     <w:multiLevelType w:val="hybridMultilevel"/>
     <w:tmpl w:val="603A266C"/>
@@ -19850,7 +19542,7 @@
       </w:rPr>
     </w:lvl>
   </w:abstractNum>
-  <w:abstractNum w:abstractNumId="43">
+  <w:abstractNum w:abstractNumId="44">
     <w:nsid w:val="7D6D078A"/>
     <w:multiLevelType w:val="hybridMultilevel"/>
     <w:tmpl w:val="B8BA30FC"/>
@@ -19936,7 +19628,7 @@
       </w:pPr>
     </w:lvl>
   </w:abstractNum>
-  <w:abstractNum w:abstractNumId="44">
+  <w:abstractNum w:abstractNumId="45">
     <w:nsid w:val="7F0F4782"/>
     <w:multiLevelType w:val="hybridMultilevel"/>
     <w:tmpl w:val="F35C940A"/>
@@ -20068,7 +19760,7 @@
     <w:abstractNumId w:val="24"/>
   </w:num>
   <w:num w:numId="7">
-    <w:abstractNumId w:val="31"/>
+    <w:abstractNumId w:val="32"/>
   </w:num>
   <w:num w:numId="8">
     <w:abstractNumId w:val="15"/>
@@ -20083,28 +19775,28 @@
     <w:abstractNumId w:val="17"/>
   </w:num>
   <w:num w:numId="12">
-    <w:abstractNumId w:val="35"/>
+    <w:abstractNumId w:val="36"/>
   </w:num>
   <w:num w:numId="13">
-    <w:abstractNumId w:val="33"/>
+    <w:abstractNumId w:val="34"/>
   </w:num>
   <w:num w:numId="14">
     <w:abstractNumId w:val="22"/>
   </w:num>
   <w:num w:numId="15">
-    <w:abstractNumId w:val="44"/>
+    <w:abstractNumId w:val="45"/>
   </w:num>
   <w:num w:numId="16">
-    <w:abstractNumId w:val="32"/>
+    <w:abstractNumId w:val="33"/>
   </w:num>
   <w:num w:numId="17">
-    <w:abstractNumId w:val="40"/>
+    <w:abstractNumId w:val="41"/>
   </w:num>
   <w:num w:numId="18">
     <w:abstractNumId w:val="1"/>
   </w:num>
   <w:num w:numId="19">
-    <w:abstractNumId w:val="39"/>
+    <w:abstractNumId w:val="40"/>
   </w:num>
   <w:num w:numId="20">
     <w:abstractNumId w:val="9"/>
@@ -20113,7 +19805,7 @@
     <w:abstractNumId w:val="4"/>
   </w:num>
   <w:num w:numId="22">
-    <w:abstractNumId w:val="41"/>
+    <w:abstractNumId w:val="42"/>
   </w:num>
   <w:num w:numId="23">
     <w:abstractNumId w:val="5"/>
@@ -20131,16 +19823,16 @@
     <w:abstractNumId w:val="13"/>
   </w:num>
   <w:num w:numId="28">
-    <w:abstractNumId w:val="43"/>
+    <w:abstractNumId w:val="44"/>
   </w:num>
   <w:num w:numId="29">
-    <w:abstractNumId w:val="37"/>
+    <w:abstractNumId w:val="38"/>
   </w:num>
   <w:num w:numId="30">
     <w:abstractNumId w:val="28"/>
   </w:num>
   <w:num w:numId="31">
-    <w:abstractNumId w:val="34"/>
+    <w:abstractNumId w:val="35"/>
   </w:num>
   <w:num w:numId="32">
     <w:abstractNumId w:val="23"/>
@@ -20158,7 +19850,7 @@
     <w:abstractNumId w:val="25"/>
   </w:num>
   <w:num w:numId="37">
-    <w:abstractNumId w:val="38"/>
+    <w:abstractNumId w:val="39"/>
   </w:num>
   <w:num w:numId="38">
     <w:abstractNumId w:val="21"/>
@@ -20167,7 +19859,7 @@
     <w:abstractNumId w:val="11"/>
   </w:num>
   <w:num w:numId="40">
-    <w:abstractNumId w:val="36"/>
+    <w:abstractNumId w:val="37"/>
   </w:num>
   <w:num w:numId="41">
     <w:abstractNumId w:val="26"/>
@@ -20176,13 +19868,16 @@
     <w:abstractNumId w:val="27"/>
   </w:num>
   <w:num w:numId="43">
-    <w:abstractNumId w:val="42"/>
+    <w:abstractNumId w:val="43"/>
   </w:num>
   <w:num w:numId="44">
-    <w:abstractNumId w:val="30"/>
+    <w:abstractNumId w:val="31"/>
   </w:num>
   <w:num w:numId="45">
     <w:abstractNumId w:val="0"/>
+  </w:num>
+  <w:num w:numId="46">
+    <w:abstractNumId w:val="30"/>
   </w:num>
   <w:numIdMacAtCleanup w:val="30"/>
 </w:numbering>
@@ -20428,6 +20123,7 @@
   <w:style w:type="character" w:default="1" w:styleId="DefaultParagraphFont">
     <w:name w:val="Default Paragraph Font"/>
     <w:uiPriority w:val="1"/>
+    <w:semiHidden/>
     <w:unhideWhenUsed/>
   </w:style>
   <w:style w:type="table" w:default="1" w:styleId="TableNormal">
@@ -20957,6 +20653,7 @@
   <w:style w:type="character" w:default="1" w:styleId="DefaultParagraphFont">
     <w:name w:val="Default Paragraph Font"/>
     <w:uiPriority w:val="1"/>
+    <w:semiHidden/>
     <w:unhideWhenUsed/>
   </w:style>
   <w:style w:type="table" w:default="1" w:styleId="TableNormal">
@@ -21543,7 +21240,7 @@
   <a:extraClrSchemeLst/>
   <a:extLst>
     <a:ext uri="{05A4C25C-085E-4340-85A3-A5531E510DB2}">
-      <thm15:themeFamily xmlns="" xmlns:thm15="http://schemas.microsoft.com/office/thememl/2012/main" name="Office Theme" id="{62F939B6-93AF-4DB8-9C6B-D6C7DFDC589F}" vid="{4A3C46E8-61CC-4603-A589-7422A47A8E4A}"/>
+      <thm15:themeFamily xmlns:thm15="http://schemas.microsoft.com/office/thememl/2012/main" xmlns="" name="Office Theme" id="{62F939B6-93AF-4DB8-9C6B-D6C7DFDC589F}" vid="{4A3C46E8-61CC-4603-A589-7422A47A8E4A}"/>
     </a:ext>
   </a:extLst>
 </a:theme>
@@ -21554,7 +21251,7 @@
 </file>
 
 <file path=customXml/itemProps1.xml><?xml version="1.0" encoding="utf-8"?>
-<ds:datastoreItem xmlns:ds="http://schemas.openxmlformats.org/officeDocument/2006/customXml" ds:itemID="{DDDB8E46-B664-493C-9033-4E298A437498}">
+<ds:datastoreItem xmlns:ds="http://schemas.openxmlformats.org/officeDocument/2006/customXml" ds:itemID="{33534875-023F-4562-A852-4FDF5A5E7732}">
   <ds:schemaRefs>
     <ds:schemaRef ds:uri="http://schemas.openxmlformats.org/officeDocument/2006/bibliography"/>
   </ds:schemaRefs>

</xml_diff>

<commit_message>
Update on R,D and Alloy
</commit_message>
<xml_diff>
--- a/RASD.docx
+++ b/RASD.docx
@@ -6893,6 +6893,106 @@
     </w:p>
     <w:p>
       <w:pPr>
+        <w:pStyle w:val="ListParagraph"/>
+        <w:numPr>
+          <w:ilvl w:val="0"/>
+          <w:numId w:val="1"/>
+        </w:numPr>
+        <w:autoSpaceDE w:val="0"/>
+        <w:autoSpaceDN w:val="0"/>
+        <w:adjustRightInd w:val="0"/>
+        <w:spacing w:after="0" w:line="240" w:lineRule="auto"/>
+        <w:jc w:val="both"/>
+        <w:rPr>
+          <w:rFonts w:ascii="Times New Roman" w:hAnsi="Times New Roman" w:cs="Times New Roman"/>
+        </w:rPr>
+      </w:pPr>
+      <w:r>
+        <w:rPr>
+          <w:rFonts w:ascii="Times New Roman" w:hAnsi="Times New Roman" w:cs="Times New Roman"/>
+        </w:rPr>
+        <w:t xml:space="preserve">Start time of events always </w:t>
+      </w:r>
+      <w:r>
+        <w:rPr>
+          <w:rFonts w:ascii="Times New Roman" w:hAnsi="Times New Roman" w:cs="Times New Roman"/>
+        </w:rPr>
+        <w:t xml:space="preserve">are </w:t>
+      </w:r>
+      <w:r>
+        <w:rPr>
+          <w:rFonts w:ascii="Times New Roman" w:hAnsi="Times New Roman" w:cs="Times New Roman"/>
+        </w:rPr>
+        <w:t>before the end time of events</w:t>
+      </w:r>
+      <w:r>
+        <w:rPr>
+          <w:rFonts w:ascii="Times New Roman" w:hAnsi="Times New Roman" w:cs="Times New Roman"/>
+        </w:rPr>
+        <w:t>.</w:t>
+      </w:r>
+    </w:p>
+    <w:p>
+      <w:pPr>
+        <w:pStyle w:val="ListParagraph"/>
+        <w:numPr>
+          <w:ilvl w:val="0"/>
+          <w:numId w:val="1"/>
+        </w:numPr>
+        <w:autoSpaceDE w:val="0"/>
+        <w:autoSpaceDN w:val="0"/>
+        <w:adjustRightInd w:val="0"/>
+        <w:spacing w:after="0" w:line="240" w:lineRule="auto"/>
+        <w:jc w:val="both"/>
+        <w:rPr>
+          <w:rFonts w:ascii="Times New Roman" w:hAnsi="Times New Roman" w:cs="Times New Roman"/>
+        </w:rPr>
+      </w:pPr>
+      <w:r>
+        <w:rPr>
+          <w:rFonts w:ascii="Times New Roman" w:hAnsi="Times New Roman" w:cs="Times New Roman"/>
+        </w:rPr>
+        <w:t xml:space="preserve">All mobility options have distinct order </w:t>
+      </w:r>
+      <w:r>
+        <w:rPr>
+          <w:rFonts w:ascii="Times New Roman" w:hAnsi="Times New Roman" w:cs="Times New Roman"/>
+        </w:rPr>
+        <w:t xml:space="preserve">number </w:t>
+      </w:r>
+      <w:r>
+        <w:rPr>
+          <w:rFonts w:ascii="Times New Roman" w:hAnsi="Times New Roman" w:cs="Times New Roman"/>
+        </w:rPr>
+        <w:t xml:space="preserve">in </w:t>
+      </w:r>
+      <w:r>
+        <w:rPr>
+          <w:rFonts w:ascii="Times New Roman" w:hAnsi="Times New Roman" w:cs="Times New Roman"/>
+        </w:rPr>
+        <w:t xml:space="preserve">all </w:t>
+      </w:r>
+      <w:r>
+        <w:rPr>
+          <w:rFonts w:ascii="Times New Roman" w:hAnsi="Times New Roman" w:cs="Times New Roman"/>
+        </w:rPr>
+        <w:t>user preference list</w:t>
+      </w:r>
+      <w:r>
+        <w:rPr>
+          <w:rFonts w:ascii="Times New Roman" w:hAnsi="Times New Roman" w:cs="Times New Roman"/>
+        </w:rPr>
+        <w:t>s</w:t>
+      </w:r>
+      <w:r>
+        <w:rPr>
+          <w:rFonts w:ascii="Times New Roman" w:hAnsi="Times New Roman" w:cs="Times New Roman"/>
+        </w:rPr>
+        <w:t>.</w:t>
+      </w:r>
+    </w:p>
+    <w:p>
+      <w:pPr>
         <w:pStyle w:val="Heading3"/>
         <w:jc w:val="both"/>
         <w:rPr>
@@ -9303,7 +9403,13 @@
         <w:rPr>
           <w:rFonts w:ascii="Times New Roman" w:hAnsi="Times New Roman" w:cs="Times New Roman"/>
         </w:rPr>
-        <w:t xml:space="preserve">[R ]. Each registered user must be able to log in to his/her personal account </w:t>
+        <w:t>[R ]. Each registered user must be able to log in to his/her personal account</w:t>
+      </w:r>
+      <w:r>
+        <w:rPr>
+          <w:rFonts w:ascii="Times New Roman" w:hAnsi="Times New Roman" w:cs="Times New Roman"/>
+        </w:rPr>
+        <w:t>.</w:t>
       </w:r>
     </w:p>
     <w:p>
@@ -9412,7 +9518,181 @@
         <w:rPr>
           <w:rFonts w:ascii="Times New Roman" w:hAnsi="Times New Roman" w:cs="Times New Roman"/>
         </w:rPr>
-        <w:t>[R ]. The system must be able to allow user  to deactivate or activate particular mobility options.</w:t>
+        <w:t>[R ]. The system must be able to deactivate or activate mobility options by user request</w:t>
+      </w:r>
+      <w:r>
+        <w:rPr>
+          <w:rFonts w:ascii="Times New Roman" w:hAnsi="Times New Roman" w:cs="Times New Roman"/>
+        </w:rPr>
+        <w:t>.</w:t>
+      </w:r>
+    </w:p>
+    <w:p>
+      <w:pPr>
+        <w:pStyle w:val="ListParagraph"/>
+        <w:numPr>
+          <w:ilvl w:val="0"/>
+          <w:numId w:val="45"/>
+        </w:numPr>
+        <w:rPr>
+          <w:rFonts w:ascii="Times New Roman" w:hAnsi="Times New Roman" w:cs="Times New Roman"/>
+        </w:rPr>
+      </w:pPr>
+      <w:r>
+        <w:rPr>
+          <w:rFonts w:ascii="Times New Roman" w:hAnsi="Times New Roman" w:cs="Times New Roman"/>
+        </w:rPr>
+        <w:t>[R ]. The system must be able to deactivate mobility options during their restricted time.</w:t>
+      </w:r>
+    </w:p>
+    <w:p>
+      <w:pPr>
+        <w:pStyle w:val="ListParagraph"/>
+        <w:numPr>
+          <w:ilvl w:val="0"/>
+          <w:numId w:val="45"/>
+        </w:numPr>
+        <w:rPr>
+          <w:rFonts w:ascii="Times New Roman" w:hAnsi="Times New Roman" w:cs="Times New Roman"/>
+        </w:rPr>
+      </w:pPr>
+      <w:r>
+        <w:rPr>
+          <w:rFonts w:ascii="Times New Roman" w:hAnsi="Times New Roman" w:cs="Times New Roman"/>
+        </w:rPr>
+        <w:t>[R ]. The system must be able to get restricted time of mobility options from registered users or related APIs.</w:t>
+      </w:r>
+    </w:p>
+    <w:p>
+      <w:pPr>
+        <w:pStyle w:val="ListParagraph"/>
+        <w:numPr>
+          <w:ilvl w:val="0"/>
+          <w:numId w:val="45"/>
+        </w:numPr>
+        <w:rPr>
+          <w:rFonts w:ascii="Times New Roman" w:hAnsi="Times New Roman" w:cs="Times New Roman"/>
+        </w:rPr>
+      </w:pPr>
+      <w:r>
+        <w:rPr>
+          <w:rFonts w:ascii="Times New Roman" w:hAnsi="Times New Roman" w:cs="Times New Roman"/>
+        </w:rPr>
+        <w:t>[R ]. The system must be able to get travel duration limit about mobility options</w:t>
+      </w:r>
+    </w:p>
+    <w:p>
+      <w:pPr>
+        <w:pStyle w:val="ListParagraph"/>
+        <w:numPr>
+          <w:ilvl w:val="0"/>
+          <w:numId w:val="45"/>
+        </w:numPr>
+        <w:rPr>
+          <w:rFonts w:ascii="Times New Roman" w:hAnsi="Times New Roman" w:cs="Times New Roman"/>
+        </w:rPr>
+      </w:pPr>
+      <w:r>
+        <w:rPr>
+          <w:rFonts w:ascii="Times New Roman" w:hAnsi="Times New Roman" w:cs="Times New Roman"/>
+        </w:rPr>
+        <w:t xml:space="preserve">[R ]. The system must be able to deactivate the mobility options </w:t>
+      </w:r>
+      <w:r>
+        <w:rPr>
+          <w:rFonts w:ascii="Times New Roman" w:hAnsi="Times New Roman" w:cs="Times New Roman"/>
+        </w:rPr>
+        <w:t xml:space="preserve">if the </w:t>
+      </w:r>
+      <w:r>
+        <w:rPr>
+          <w:rFonts w:ascii="Times New Roman" w:hAnsi="Times New Roman" w:cs="Times New Roman"/>
+        </w:rPr>
+        <w:t>travel duration is more than duration limit.</w:t>
+      </w:r>
+    </w:p>
+    <w:p>
+      <w:pPr>
+        <w:pStyle w:val="ListParagraph"/>
+        <w:numPr>
+          <w:ilvl w:val="0"/>
+          <w:numId w:val="45"/>
+        </w:numPr>
+        <w:rPr>
+          <w:rFonts w:ascii="Times New Roman" w:hAnsi="Times New Roman" w:cs="Times New Roman"/>
+        </w:rPr>
+      </w:pPr>
+      <w:r>
+        <w:rPr>
+          <w:rFonts w:ascii="Times New Roman" w:hAnsi="Times New Roman" w:cs="Times New Roman"/>
+        </w:rPr>
+        <w:t xml:space="preserve">[R ]. The system must </w:t>
+      </w:r>
+      <w:r>
+        <w:rPr>
+          <w:rFonts w:ascii="Times New Roman" w:hAnsi="Times New Roman" w:cs="Times New Roman"/>
+        </w:rPr>
+        <w:t>place only activated mobility options in registered user preference list.</w:t>
+      </w:r>
+    </w:p>
+    <w:p>
+      <w:pPr>
+        <w:pStyle w:val="ListParagraph"/>
+        <w:numPr>
+          <w:ilvl w:val="0"/>
+          <w:numId w:val="45"/>
+        </w:numPr>
+        <w:rPr>
+          <w:rFonts w:ascii="Times New Roman" w:hAnsi="Times New Roman" w:cs="Times New Roman"/>
+        </w:rPr>
+      </w:pPr>
+      <w:r>
+        <w:rPr>
+          <w:rFonts w:ascii="Times New Roman" w:hAnsi="Times New Roman" w:cs="Times New Roman"/>
+        </w:rPr>
+        <w:t xml:space="preserve">[R ]. </w:t>
+      </w:r>
+      <w:r>
+        <w:rPr>
+          <w:rFonts w:ascii="Times New Roman" w:hAnsi="Times New Roman" w:cs="Times New Roman"/>
+        </w:rPr>
+        <w:t xml:space="preserve">The system must suggest the top </w:t>
+      </w:r>
+      <w:r>
+        <w:rPr>
+          <w:rFonts w:ascii="Times New Roman" w:hAnsi="Times New Roman" w:cs="Times New Roman"/>
+        </w:rPr>
+        <w:t xml:space="preserve">mobility option </w:t>
+      </w:r>
+      <w:r>
+        <w:rPr>
+          <w:rFonts w:ascii="Times New Roman" w:hAnsi="Times New Roman" w:cs="Times New Roman"/>
+        </w:rPr>
+        <w:t>of the user</w:t>
+      </w:r>
+      <w:r>
+        <w:rPr>
+          <w:rFonts w:ascii="Times New Roman" w:hAnsi="Times New Roman" w:cs="Times New Roman"/>
+        </w:rPr>
+        <w:t xml:space="preserve">’s </w:t>
+      </w:r>
+      <w:r>
+        <w:rPr>
+          <w:rFonts w:ascii="Times New Roman" w:hAnsi="Times New Roman" w:cs="Times New Roman"/>
+        </w:rPr>
+        <w:t>preference list</w:t>
+      </w:r>
+      <w:r>
+        <w:rPr>
+          <w:rFonts w:ascii="Times New Roman" w:hAnsi="Times New Roman" w:cs="Times New Roman"/>
+        </w:rPr>
+        <w:t xml:space="preserve"> as chosen mobility option of related event.</w:t>
+      </w:r>
+      <w:r>
+        <w:rPr>
+          <w:rFonts w:ascii="Times New Roman" w:hAnsi="Times New Roman" w:cs="Times New Roman"/>
+        </w:rPr>
+        <w:t xml:space="preserve"> </w:t>
       </w:r>
     </w:p>
     <w:p>
@@ -9490,6 +9770,61 @@
           <w:rFonts w:ascii="Times New Roman" w:hAnsi="Times New Roman" w:cs="Times New Roman"/>
         </w:rPr>
       </w:pPr>
+      <w:r>
+        <w:rPr>
+          <w:rFonts w:ascii="Times New Roman" w:hAnsi="Times New Roman" w:cs="Times New Roman"/>
+        </w:rPr>
+        <w:t>[D ]</w:t>
+      </w:r>
+      <w:r>
+        <w:rPr>
+          <w:rFonts w:ascii="Times New Roman" w:hAnsi="Times New Roman" w:cs="Times New Roman"/>
+        </w:rPr>
+        <w:t xml:space="preserve">. </w:t>
+      </w:r>
+      <w:r>
+        <w:rPr>
+          <w:rFonts w:ascii="Times New Roman" w:hAnsi="Times New Roman" w:cs="Times New Roman"/>
+        </w:rPr>
+        <w:t>Start time of events always are before the end time of events.</w:t>
+      </w:r>
+    </w:p>
+    <w:p>
+      <w:pPr>
+        <w:pStyle w:val="ListParagraph"/>
+        <w:numPr>
+          <w:ilvl w:val="0"/>
+          <w:numId w:val="45"/>
+        </w:numPr>
+        <w:autoSpaceDE w:val="0"/>
+        <w:autoSpaceDN w:val="0"/>
+        <w:adjustRightInd w:val="0"/>
+        <w:spacing w:after="0" w:line="240" w:lineRule="auto"/>
+        <w:jc w:val="both"/>
+        <w:rPr>
+          <w:rFonts w:ascii="Times New Roman" w:hAnsi="Times New Roman" w:cs="Times New Roman"/>
+        </w:rPr>
+      </w:pPr>
+      <w:r>
+        <w:rPr>
+          <w:rFonts w:ascii="Times New Roman" w:hAnsi="Times New Roman" w:cs="Times New Roman"/>
+        </w:rPr>
+        <w:t>[D ].</w:t>
+      </w:r>
+      <w:r>
+        <w:rPr>
+          <w:rFonts w:ascii="Times New Roman" w:hAnsi="Times New Roman" w:cs="Times New Roman"/>
+        </w:rPr>
+        <w:t xml:space="preserve"> </w:t>
+      </w:r>
+      <w:bookmarkStart w:id="40" w:name="_GoBack"/>
+      <w:bookmarkEnd w:id="40"/>
+      <w:r>
+        <w:rPr>
+          <w:rFonts w:ascii="Times New Roman" w:hAnsi="Times New Roman" w:cs="Times New Roman"/>
+        </w:rPr>
+        <w:t>All mobility options have distinct order number in all user preference lists.</w:t>
+      </w:r>
     </w:p>
     <w:p>
       <w:pPr>
@@ -9499,7 +9834,7 @@
           <w:color w:val="auto"/>
         </w:rPr>
       </w:pPr>
-      <w:bookmarkStart w:id="40" w:name="_Toc496287904"/>
+      <w:bookmarkStart w:id="41" w:name="_Toc496287904"/>
       <w:r>
         <w:rPr>
           <w:rFonts w:ascii="Times New Roman" w:hAnsi="Times New Roman" w:cs="Times New Roman"/>
@@ -9542,16 +9877,14 @@
         </w:rPr>
         <w:t xml:space="preserve">feasible </w:t>
       </w:r>
-      <w:bookmarkStart w:id="41" w:name="_GoBack"/>
+      <w:r>
+        <w:rPr>
+          <w:rFonts w:ascii="Times New Roman" w:hAnsi="Times New Roman" w:cs="Times New Roman"/>
+          <w:color w:val="auto"/>
+        </w:rPr>
+        <w:t>travelling duration under user preferences, weather and traffic constraints.</w:t>
+      </w:r>
       <w:bookmarkEnd w:id="41"/>
-      <w:r>
-        <w:rPr>
-          <w:rFonts w:ascii="Times New Roman" w:hAnsi="Times New Roman" w:cs="Times New Roman"/>
-          <w:color w:val="auto"/>
-        </w:rPr>
-        <w:t>travelling duration under user preferences, weather and traffic constraints.</w:t>
-      </w:r>
-      <w:bookmarkEnd w:id="40"/>
     </w:p>
     <w:p>
       <w:pPr>
@@ -10118,6 +10451,7 @@
                 <w:rFonts w:ascii="Times New Roman" w:hAnsi="Times New Roman" w:cs="Times New Roman"/>
                 <w:b/>
               </w:rPr>
+              <w:lastRenderedPageBreak/>
               <w:t>Actors:</w:t>
             </w:r>
           </w:p>
@@ -10399,7 +10733,6 @@
                 <w:rFonts w:ascii="Times New Roman" w:hAnsi="Times New Roman" w:cs="Times New Roman"/>
                 <w:b/>
               </w:rPr>
-              <w:lastRenderedPageBreak/>
               <w:t>Exit Condition:</w:t>
             </w:r>
           </w:p>
@@ -11096,7 +11429,14 @@
               <w:rPr>
                 <w:rFonts w:ascii="Times New Roman" w:hAnsi="Times New Roman" w:cs="Times New Roman"/>
               </w:rPr>
-              <w:t>If the user selects “No”, the use case terminates without any date/time allocation.</w:t>
+              <w:t xml:space="preserve">If the user selects “No”, the use case terminates without any </w:t>
+            </w:r>
+            <w:r>
+              <w:rPr>
+                <w:rFonts w:ascii="Times New Roman" w:hAnsi="Times New Roman" w:cs="Times New Roman"/>
+              </w:rPr>
+              <w:lastRenderedPageBreak/>
+              <w:t>date/time allocation.</w:t>
             </w:r>
           </w:p>
         </w:tc>
@@ -11119,6 +11459,7 @@
                 <w:rFonts w:ascii="Times New Roman" w:hAnsi="Times New Roman" w:cs="Times New Roman"/>
                 <w:b/>
               </w:rPr>
+              <w:lastRenderedPageBreak/>
               <w:t>Exception 2:</w:t>
             </w:r>
           </w:p>
@@ -11242,7 +11583,6 @@
                 <w:rFonts w:ascii="Times New Roman" w:hAnsi="Times New Roman" w:cs="Times New Roman"/>
                 <w:b/>
               </w:rPr>
-              <w:lastRenderedPageBreak/>
               <w:t>Use Case 3</w:t>
             </w:r>
           </w:p>
@@ -11811,6 +12151,7 @@
               <w:rPr>
                 <w:rFonts w:ascii="Times New Roman" w:hAnsi="Times New Roman" w:cs="Times New Roman"/>
               </w:rPr>
+              <w:lastRenderedPageBreak/>
               <w:t>The flow continues as in the normal flow starting from the fifth step.</w:t>
             </w:r>
             <w:commentRangeEnd w:id="54"/>
@@ -11853,6 +12194,7 @@
                 <w:rFonts w:ascii="Times New Roman" w:hAnsi="Times New Roman" w:cs="Times New Roman"/>
                 <w:b/>
               </w:rPr>
+              <w:lastRenderedPageBreak/>
               <w:t>Exceptions:</w:t>
             </w:r>
           </w:p>
@@ -11934,14 +12276,7 @@
               <w:rPr>
                 <w:rFonts w:ascii="Times New Roman" w:hAnsi="Times New Roman" w:cs="Times New Roman"/>
               </w:rPr>
-              <w:t xml:space="preserve">If the user selects “No”, the use case terminates without any date/time allocation in the normal flow or only allocating the </w:t>
-            </w:r>
-            <w:r>
-              <w:rPr>
-                <w:rFonts w:ascii="Times New Roman" w:hAnsi="Times New Roman" w:cs="Times New Roman"/>
-              </w:rPr>
-              <w:lastRenderedPageBreak/>
-              <w:t>existing single event date/time in the alternative flow.</w:t>
+              <w:t>If the user selects “No”, the use case terminates without any date/time allocation in the normal flow or only allocating the existing single event date/time in the alternative flow.</w:t>
             </w:r>
           </w:p>
         </w:tc>
@@ -12545,7 +12880,14 @@
               <w:rPr>
                 <w:rFonts w:ascii="Times New Roman" w:hAnsi="Times New Roman" w:cs="Times New Roman"/>
               </w:rPr>
-              <w:t>If the user selects “No”, the use case terminates keeping the current date/time allocated.</w:t>
+              <w:t xml:space="preserve">If the user selects “No”, the use case terminates keeping the </w:t>
+            </w:r>
+            <w:r>
+              <w:rPr>
+                <w:rFonts w:ascii="Times New Roman" w:hAnsi="Times New Roman" w:cs="Times New Roman"/>
+              </w:rPr>
+              <w:lastRenderedPageBreak/>
+              <w:t>current date/time allocated.</w:t>
             </w:r>
           </w:p>
         </w:tc>
@@ -12856,7 +13198,6 @@
               <w:rPr>
                 <w:rFonts w:ascii="Times New Roman" w:hAnsi="Times New Roman" w:cs="Times New Roman"/>
               </w:rPr>
-              <w:lastRenderedPageBreak/>
               <w:t>The user selects a new location by entering the address or the specific location name.</w:t>
             </w:r>
           </w:p>
@@ -12937,7 +13278,6 @@
                 <w:rFonts w:ascii="Times New Roman" w:hAnsi="Times New Roman" w:cs="Times New Roman"/>
                 <w:b/>
               </w:rPr>
-              <w:lastRenderedPageBreak/>
               <w:t>Exit Condition:</w:t>
             </w:r>
           </w:p>
@@ -13474,6 +13814,7 @@
                 <w:rFonts w:ascii="Times New Roman" w:hAnsi="Times New Roman" w:cs="Times New Roman"/>
                 <w:b/>
               </w:rPr>
+              <w:lastRenderedPageBreak/>
               <w:t>Exit Condition:</w:t>
             </w:r>
           </w:p>
@@ -13644,7 +13985,6 @@
                 <w:rFonts w:ascii="Times New Roman" w:hAnsi="Times New Roman" w:cs="Times New Roman"/>
                 <w:b/>
               </w:rPr>
-              <w:lastRenderedPageBreak/>
               <w:t>Use Case 7</w:t>
             </w:r>
           </w:p>
@@ -14389,6 +14729,7 @@
                 <w:rFonts w:ascii="Times New Roman" w:hAnsi="Times New Roman" w:cs="Times New Roman"/>
                 <w:b/>
               </w:rPr>
+              <w:lastRenderedPageBreak/>
               <w:t>Entry Condition:</w:t>
             </w:r>
           </w:p>
@@ -14578,14 +14919,7 @@
               <w:rPr>
                 <w:rFonts w:ascii="Times New Roman" w:hAnsi="Times New Roman" w:cs="Times New Roman"/>
               </w:rPr>
-              <w:t xml:space="preserve">The customization and sorting options are now available for the </w:t>
-            </w:r>
-            <w:r>
-              <w:rPr>
-                <w:rFonts w:ascii="Times New Roman" w:hAnsi="Times New Roman" w:cs="Times New Roman"/>
-              </w:rPr>
-              <w:lastRenderedPageBreak/>
-              <w:t>activated mobility option.</w:t>
+              <w:t>The customization and sorting options are now available for the activated mobility option.</w:t>
             </w:r>
           </w:p>
         </w:tc>
@@ -14608,7 +14942,6 @@
                 <w:rFonts w:ascii="Times New Roman" w:hAnsi="Times New Roman" w:cs="Times New Roman"/>
                 <w:b/>
               </w:rPr>
-              <w:lastRenderedPageBreak/>
               <w:t>Exceptions:</w:t>
             </w:r>
           </w:p>
@@ -15545,7 +15878,14 @@
               <w:rPr>
                 <w:rFonts w:ascii="Times New Roman" w:hAnsi="Times New Roman" w:cs="Times New Roman"/>
               </w:rPr>
-              <w:t>The user selects Mobility Option Preferences from the Main Menu.</w:t>
+              <w:t xml:space="preserve">The user selects Mobility Option Preferences from the Main </w:t>
+            </w:r>
+            <w:r>
+              <w:rPr>
+                <w:rFonts w:ascii="Times New Roman" w:hAnsi="Times New Roman" w:cs="Times New Roman"/>
+              </w:rPr>
+              <w:lastRenderedPageBreak/>
+              <w:t>Menu.</w:t>
             </w:r>
           </w:p>
           <w:p>
@@ -15606,6 +15946,7 @@
                 <w:rFonts w:ascii="Times New Roman" w:hAnsi="Times New Roman" w:cs="Times New Roman"/>
                 <w:b/>
               </w:rPr>
+              <w:lastRenderedPageBreak/>
               <w:t>Exit Condition:</w:t>
             </w:r>
           </w:p>
@@ -15692,7 +16033,6 @@
           <w:sz w:val="22"/>
           <w:szCs w:val="22"/>
         </w:rPr>
-        <w:lastRenderedPageBreak/>
         <w:t>C. Performance Requirements</w:t>
       </w:r>
       <w:bookmarkEnd w:id="55"/>
@@ -16225,6 +16565,7 @@
           <w:rFonts w:ascii="Times New Roman" w:hAnsi="Times New Roman" w:cs="Times New Roman"/>
           <w:color w:val="auto"/>
         </w:rPr>
+        <w:lastRenderedPageBreak/>
         <w:t>E.4 Maintainability</w:t>
       </w:r>
       <w:bookmarkEnd w:id="66"/>
@@ -16350,7 +16691,6 @@
         <w:rPr>
           <w:rFonts w:ascii="Times New Roman" w:hAnsi="Times New Roman" w:cs="Times New Roman"/>
         </w:rPr>
-        <w:lastRenderedPageBreak/>
         <w:t>with it and why what you prove is important given the problem at hand. You are also</w:t>
       </w:r>
     </w:p>
@@ -23394,7 +23734,7 @@
 </file>
 
 <file path=customXml/itemProps1.xml><?xml version="1.0" encoding="utf-8"?>
-<ds:datastoreItem xmlns:ds="http://schemas.openxmlformats.org/officeDocument/2006/customXml" ds:itemID="{B7558C3F-E50C-47F8-B855-A9FEA86AD766}">
+<ds:datastoreItem xmlns:ds="http://schemas.openxmlformats.org/officeDocument/2006/customXml" ds:itemID="{2948DD51-157E-4270-8AEC-78B4E1D1DFCC}">
   <ds:schemaRefs>
     <ds:schemaRef ds:uri="http://schemas.openxmlformats.org/officeDocument/2006/bibliography"/>
     <ds:schemaRef ds:uri="http://www.w3.org/2000/xmlns/"/>

</xml_diff>

<commit_message>
Update on ClassDiagram and Alloy
</commit_message>
<xml_diff>
--- a/RASD.docx
+++ b/RASD.docx
@@ -9451,7 +9451,13 @@
         <w:rPr>
           <w:rFonts w:ascii="Times New Roman" w:hAnsi="Times New Roman" w:cs="Times New Roman"/>
         </w:rPr>
-        <w:t xml:space="preserve"> mobility priority list </w:t>
+        <w:t xml:space="preserve"> mobility preference</w:t>
+      </w:r>
+      <w:r>
+        <w:rPr>
+          <w:rFonts w:ascii="Times New Roman" w:hAnsi="Times New Roman" w:cs="Times New Roman"/>
+        </w:rPr>
+        <w:t xml:space="preserve"> list </w:t>
       </w:r>
       <w:r>
         <w:rPr>
@@ -9500,7 +9506,19 @@
         <w:rPr>
           <w:rFonts w:ascii="Times New Roman" w:hAnsi="Times New Roman" w:cs="Times New Roman"/>
         </w:rPr>
-        <w:t>predefined mobility priority lists which aims to minimize carbon footprint or minimize travelling costs etc.</w:t>
+        <w:t xml:space="preserve">predefined mobility </w:t>
+      </w:r>
+      <w:r>
+        <w:rPr>
+          <w:rFonts w:ascii="Times New Roman" w:hAnsi="Times New Roman" w:cs="Times New Roman"/>
+        </w:rPr>
+        <w:t xml:space="preserve">preference </w:t>
+      </w:r>
+      <w:r>
+        <w:rPr>
+          <w:rFonts w:ascii="Times New Roman" w:hAnsi="Times New Roman" w:cs="Times New Roman"/>
+        </w:rPr>
+        <w:t>lists which aims to minimize carbon footprint or minimize travelling costs etc.</w:t>
       </w:r>
     </w:p>
     <w:p>
@@ -9560,8 +9578,16 @@
         <w:rPr>
           <w:rFonts w:ascii="Times New Roman" w:hAnsi="Times New Roman" w:cs="Times New Roman"/>
         </w:rPr>
-        <w:t>[R ]. The system must be able to get restricted time of mobility options from registered users or related APIs.</w:t>
-      </w:r>
+        <w:t>[R ]. The system must be able to get restricted time of mobilit</w:t>
+      </w:r>
+      <w:r>
+        <w:rPr>
+          <w:rFonts w:ascii="Times New Roman" w:hAnsi="Times New Roman" w:cs="Times New Roman"/>
+        </w:rPr>
+        <w:t>y options from registered user.</w:t>
+      </w:r>
+      <w:bookmarkStart w:id="40" w:name="_GoBack"/>
+      <w:bookmarkEnd w:id="40"/>
     </w:p>
     <w:p>
       <w:pPr>
@@ -9809,16 +9835,8 @@
         <w:rPr>
           <w:rFonts w:ascii="Times New Roman" w:hAnsi="Times New Roman" w:cs="Times New Roman"/>
         </w:rPr>
-        <w:t>[D ].</w:t>
-      </w:r>
-      <w:r>
-        <w:rPr>
-          <w:rFonts w:ascii="Times New Roman" w:hAnsi="Times New Roman" w:cs="Times New Roman"/>
-        </w:rPr>
-        <w:t xml:space="preserve"> </w:t>
-      </w:r>
-      <w:bookmarkStart w:id="40" w:name="_GoBack"/>
-      <w:bookmarkEnd w:id="40"/>
+        <w:t xml:space="preserve">[D ]. </w:t>
+      </w:r>
       <w:r>
         <w:rPr>
           <w:rFonts w:ascii="Times New Roman" w:hAnsi="Times New Roman" w:cs="Times New Roman"/>
@@ -10451,7 +10469,6 @@
                 <w:rFonts w:ascii="Times New Roman" w:hAnsi="Times New Roman" w:cs="Times New Roman"/>
                 <w:b/>
               </w:rPr>
-              <w:lastRenderedPageBreak/>
               <w:t>Actors:</w:t>
             </w:r>
           </w:p>
@@ -10494,6 +10511,7 @@
                 <w:rFonts w:ascii="Times New Roman" w:hAnsi="Times New Roman" w:cs="Times New Roman"/>
                 <w:b/>
               </w:rPr>
+              <w:lastRenderedPageBreak/>
               <w:t>Entry Condition:</w:t>
             </w:r>
           </w:p>
@@ -11429,14 +11447,7 @@
               <w:rPr>
                 <w:rFonts w:ascii="Times New Roman" w:hAnsi="Times New Roman" w:cs="Times New Roman"/>
               </w:rPr>
-              <w:t xml:space="preserve">If the user selects “No”, the use case terminates without any </w:t>
-            </w:r>
-            <w:r>
-              <w:rPr>
-                <w:rFonts w:ascii="Times New Roman" w:hAnsi="Times New Roman" w:cs="Times New Roman"/>
-              </w:rPr>
-              <w:lastRenderedPageBreak/>
-              <w:t>date/time allocation.</w:t>
+              <w:t>If the user selects “No”, the use case terminates without any date/time allocation.</w:t>
             </w:r>
           </w:p>
         </w:tc>
@@ -12151,8 +12162,14 @@
               <w:rPr>
                 <w:rFonts w:ascii="Times New Roman" w:hAnsi="Times New Roman" w:cs="Times New Roman"/>
               </w:rPr>
+              <w:t xml:space="preserve">The flow continues as in the normal flow starting from the fifth </w:t>
+            </w:r>
+            <w:r>
+              <w:rPr>
+                <w:rFonts w:ascii="Times New Roman" w:hAnsi="Times New Roman" w:cs="Times New Roman"/>
+              </w:rPr>
               <w:lastRenderedPageBreak/>
-              <w:t>The flow continues as in the normal flow starting from the fifth step.</w:t>
+              <w:t>step.</w:t>
             </w:r>
             <w:commentRangeEnd w:id="54"/>
             <w:r>
@@ -12880,14 +12897,7 @@
               <w:rPr>
                 <w:rFonts w:ascii="Times New Roman" w:hAnsi="Times New Roman" w:cs="Times New Roman"/>
               </w:rPr>
-              <w:t xml:space="preserve">If the user selects “No”, the use case terminates keeping the </w:t>
-            </w:r>
-            <w:r>
-              <w:rPr>
-                <w:rFonts w:ascii="Times New Roman" w:hAnsi="Times New Roman" w:cs="Times New Roman"/>
-              </w:rPr>
-              <w:lastRenderedPageBreak/>
-              <w:t>current date/time allocated.</w:t>
+              <w:t>If the user selects “No”, the use case terminates keeping the current date/time allocated.</w:t>
             </w:r>
           </w:p>
         </w:tc>
@@ -13814,7 +13824,6 @@
                 <w:rFonts w:ascii="Times New Roman" w:hAnsi="Times New Roman" w:cs="Times New Roman"/>
                 <w:b/>
               </w:rPr>
-              <w:lastRenderedPageBreak/>
               <w:t>Exit Condition:</w:t>
             </w:r>
           </w:p>
@@ -13839,7 +13848,14 @@
               <w:rPr>
                 <w:rFonts w:ascii="Times New Roman" w:hAnsi="Times New Roman" w:cs="Times New Roman"/>
               </w:rPr>
-              <w:t>The use case terminates when the event is removed from the list and the calendar.</w:t>
+              <w:t xml:space="preserve">The use case terminates when the event is removed from the list </w:t>
+            </w:r>
+            <w:r>
+              <w:rPr>
+                <w:rFonts w:ascii="Times New Roman" w:hAnsi="Times New Roman" w:cs="Times New Roman"/>
+              </w:rPr>
+              <w:lastRenderedPageBreak/>
+              <w:t>and the calendar.</w:t>
             </w:r>
           </w:p>
           <w:p>
@@ -13881,6 +13897,7 @@
                 <w:rFonts w:ascii="Times New Roman" w:hAnsi="Times New Roman" w:cs="Times New Roman"/>
                 <w:b/>
               </w:rPr>
+              <w:lastRenderedPageBreak/>
               <w:t>Exceptions:</w:t>
             </w:r>
           </w:p>
@@ -14729,7 +14746,6 @@
                 <w:rFonts w:ascii="Times New Roman" w:hAnsi="Times New Roman" w:cs="Times New Roman"/>
                 <w:b/>
               </w:rPr>
-              <w:lastRenderedPageBreak/>
               <w:t>Entry Condition:</w:t>
             </w:r>
           </w:p>
@@ -14772,6 +14788,7 @@
                 <w:rFonts w:ascii="Times New Roman" w:hAnsi="Times New Roman" w:cs="Times New Roman"/>
                 <w:b/>
               </w:rPr>
+              <w:lastRenderedPageBreak/>
               <w:t>Flow of Events:</w:t>
             </w:r>
           </w:p>
@@ -15878,14 +15895,7 @@
               <w:rPr>
                 <w:rFonts w:ascii="Times New Roman" w:hAnsi="Times New Roman" w:cs="Times New Roman"/>
               </w:rPr>
-              <w:t xml:space="preserve">The user selects Mobility Option Preferences from the Main </w:t>
-            </w:r>
-            <w:r>
-              <w:rPr>
-                <w:rFonts w:ascii="Times New Roman" w:hAnsi="Times New Roman" w:cs="Times New Roman"/>
-              </w:rPr>
-              <w:lastRenderedPageBreak/>
-              <w:t>Menu.</w:t>
+              <w:t>The user selects Mobility Option Preferences from the Main Menu.</w:t>
             </w:r>
           </w:p>
           <w:p>
@@ -15904,6 +15914,7 @@
               <w:rPr>
                 <w:rFonts w:ascii="Times New Roman" w:hAnsi="Times New Roman" w:cs="Times New Roman"/>
               </w:rPr>
+              <w:lastRenderedPageBreak/>
               <w:t>The system displays the previously sorted and customized mobility options list.</w:t>
             </w:r>
           </w:p>
@@ -16565,7 +16576,6 @@
           <w:rFonts w:ascii="Times New Roman" w:hAnsi="Times New Roman" w:cs="Times New Roman"/>
           <w:color w:val="auto"/>
         </w:rPr>
-        <w:lastRenderedPageBreak/>
         <w:t>E.4 Maintainability</w:t>
       </w:r>
       <w:bookmarkEnd w:id="66"/>
@@ -16598,6 +16608,7 @@
           <w:rFonts w:ascii="Times New Roman" w:hAnsi="Times New Roman" w:cs="Times New Roman"/>
           <w:color w:val="auto"/>
         </w:rPr>
+        <w:lastRenderedPageBreak/>
         <w:t>E.5 Portability</w:t>
       </w:r>
       <w:bookmarkEnd w:id="67"/>
@@ -23734,7 +23745,7 @@
 </file>
 
 <file path=customXml/itemProps1.xml><?xml version="1.0" encoding="utf-8"?>
-<ds:datastoreItem xmlns:ds="http://schemas.openxmlformats.org/officeDocument/2006/customXml" ds:itemID="{2948DD51-157E-4270-8AEC-78B4E1D1DFCC}">
+<ds:datastoreItem xmlns:ds="http://schemas.openxmlformats.org/officeDocument/2006/customXml" ds:itemID="{5CA91742-C4C8-4094-85C8-650D4802A013}">
   <ds:schemaRefs>
     <ds:schemaRef ds:uri="http://schemas.openxmlformats.org/officeDocument/2006/bibliography"/>
     <ds:schemaRef ds:uri="http://www.w3.org/2000/xmlns/"/>

</xml_diff>

<commit_message>
Update on Alloy and RASD
</commit_message>
<xml_diff>
--- a/RASD.docx
+++ b/RASD.docx
@@ -107,7 +107,6 @@
                   <w:dataBinding w:prefixMappings="xmlns:ns0='http://schemas.openxmlformats.org/package/2006/metadata/core-properties' xmlns:ns1='http://purl.org/dc/elements/1.1/'" w:xpath="/ns0:coreProperties[1]/ns1:title[1]" w:storeItemID="{6C3C8BC8-F283-45AE-878A-BAB7291924A1}"/>
                   <w:text/>
                 </w:sdtPr>
-                <w:sdtEndPr/>
                 <w:sdtContent>
                   <w:p>
                     <w:pPr>
@@ -148,7 +147,6 @@
                 <w:dataBinding w:prefixMappings="xmlns:ns0='http://schemas.openxmlformats.org/package/2006/metadata/core-properties' xmlns:ns1='http://purl.org/dc/elements/1.1/'" w:xpath="/ns0:coreProperties[1]/ns1:subject[1]" w:storeItemID="{6C3C8BC8-F283-45AE-878A-BAB7291924A1}"/>
                 <w:text/>
               </w:sdtPr>
-              <w:sdtEndPr/>
               <w:sdtContent>
                 <w:tc>
                   <w:tcPr>
@@ -239,7 +237,6 @@
                   <w:dataBinding w:prefixMappings="xmlns:ns0='http://schemas.openxmlformats.org/package/2006/metadata/core-properties' xmlns:ns1='http://purl.org/dc/elements/1.1/'" w:xpath="/ns0:coreProperties[1]/ns1:creator[1]" w:storeItemID="{6C3C8BC8-F283-45AE-878A-BAB7291924A1}"/>
                   <w:text/>
                 </w:sdtPr>
-                <w:sdtEndPr/>
                 <w:sdtContent>
                   <w:p>
                     <w:pPr>
@@ -282,7 +279,6 @@
                     <w:calendar w:val="gregorian"/>
                   </w:date>
                 </w:sdtPr>
-                <w:sdtEndPr/>
                 <w:sdtContent>
                   <w:p>
                     <w:pPr>
@@ -4721,13 +4717,23 @@
         </w:rPr>
         <w:t xml:space="preserve">This document presents the Requirement Analysis and Specifications for </w:t>
       </w:r>
-      <w:r>
-        <w:rPr>
-          <w:rFonts w:ascii="Times New Roman" w:hAnsi="Times New Roman" w:cs="Times New Roman"/>
-          <w:sz w:val="24"/>
-          <w:szCs w:val="24"/>
-        </w:rPr>
-        <w:t xml:space="preserve">Travelander+ application. </w:t>
+      <w:proofErr w:type="spellStart"/>
+      <w:r>
+        <w:rPr>
+          <w:rFonts w:ascii="Times New Roman" w:hAnsi="Times New Roman" w:cs="Times New Roman"/>
+          <w:sz w:val="24"/>
+          <w:szCs w:val="24"/>
+        </w:rPr>
+        <w:t>Travelander</w:t>
+      </w:r>
+      <w:proofErr w:type="spellEnd"/>
+      <w:r>
+        <w:rPr>
+          <w:rFonts w:ascii="Times New Roman" w:hAnsi="Times New Roman" w:cs="Times New Roman"/>
+          <w:sz w:val="24"/>
+          <w:szCs w:val="24"/>
+        </w:rPr>
+        <w:t xml:space="preserve">+ application. </w:t>
       </w:r>
       <w:r>
         <w:rPr>
@@ -4767,15 +4773,51 @@
           <w:sz w:val="24"/>
           <w:szCs w:val="24"/>
         </w:rPr>
-        <w:t>or the Travelander+ application.</w:t>
-      </w:r>
-      <w:r>
-        <w:rPr>
-          <w:rFonts w:ascii="Times New Roman" w:hAnsi="Times New Roman" w:cs="Times New Roman"/>
-          <w:sz w:val="24"/>
-          <w:szCs w:val="24"/>
-        </w:rPr>
-        <w:t xml:space="preserve"> Typical audience of this document are the developers who aims to implement this system.</w:t>
+        <w:t xml:space="preserve">or the </w:t>
+      </w:r>
+      <w:proofErr w:type="spellStart"/>
+      <w:r>
+        <w:rPr>
+          <w:rFonts w:ascii="Times New Roman" w:hAnsi="Times New Roman" w:cs="Times New Roman"/>
+          <w:sz w:val="24"/>
+          <w:szCs w:val="24"/>
+        </w:rPr>
+        <w:t>Travelander</w:t>
+      </w:r>
+      <w:proofErr w:type="spellEnd"/>
+      <w:r>
+        <w:rPr>
+          <w:rFonts w:ascii="Times New Roman" w:hAnsi="Times New Roman" w:cs="Times New Roman"/>
+          <w:sz w:val="24"/>
+          <w:szCs w:val="24"/>
+        </w:rPr>
+        <w:t>+ application.</w:t>
+      </w:r>
+      <w:r>
+        <w:rPr>
+          <w:rFonts w:ascii="Times New Roman" w:hAnsi="Times New Roman" w:cs="Times New Roman"/>
+          <w:sz w:val="24"/>
+          <w:szCs w:val="24"/>
+        </w:rPr>
+        <w:t xml:space="preserve"> Typical </w:t>
+      </w:r>
+      <w:proofErr w:type="gramStart"/>
+      <w:r>
+        <w:rPr>
+          <w:rFonts w:ascii="Times New Roman" w:hAnsi="Times New Roman" w:cs="Times New Roman"/>
+          <w:sz w:val="24"/>
+          <w:szCs w:val="24"/>
+        </w:rPr>
+        <w:t>audience of this document are</w:t>
+      </w:r>
+      <w:proofErr w:type="gramEnd"/>
+      <w:r>
+        <w:rPr>
+          <w:rFonts w:ascii="Times New Roman" w:hAnsi="Times New Roman" w:cs="Times New Roman"/>
+          <w:sz w:val="24"/>
+          <w:szCs w:val="24"/>
+        </w:rPr>
+        <w:t xml:space="preserve"> the developers who aims to implement this system.</w:t>
       </w:r>
     </w:p>
     <w:p>
@@ -4792,13 +4834,23 @@
           <w:szCs w:val="24"/>
         </w:rPr>
       </w:pPr>
-      <w:r>
-        <w:rPr>
-          <w:rFonts w:ascii="Times New Roman" w:hAnsi="Times New Roman" w:cs="Times New Roman"/>
-          <w:sz w:val="24"/>
-          <w:szCs w:val="24"/>
-        </w:rPr>
-        <w:t xml:space="preserve">Travelander+ application </w:t>
+      <w:proofErr w:type="spellStart"/>
+      <w:r>
+        <w:rPr>
+          <w:rFonts w:ascii="Times New Roman" w:hAnsi="Times New Roman" w:cs="Times New Roman"/>
+          <w:sz w:val="24"/>
+          <w:szCs w:val="24"/>
+        </w:rPr>
+        <w:t>Travelander</w:t>
+      </w:r>
+      <w:proofErr w:type="spellEnd"/>
+      <w:r>
+        <w:rPr>
+          <w:rFonts w:ascii="Times New Roman" w:hAnsi="Times New Roman" w:cs="Times New Roman"/>
+          <w:sz w:val="24"/>
+          <w:szCs w:val="24"/>
+        </w:rPr>
+        <w:t xml:space="preserve">+ application </w:t>
       </w:r>
       <w:r>
         <w:rPr>
@@ -5821,6 +5873,7 @@
           <w:szCs w:val="24"/>
         </w:rPr>
       </w:pPr>
+      <w:proofErr w:type="gramStart"/>
       <w:r>
         <w:rPr>
           <w:rFonts w:ascii="Times New Roman" w:hAnsi="Times New Roman" w:cs="Times New Roman"/>
@@ -5862,6 +5915,7 @@
         </w:rPr>
         <w:t>personal mobility preferences.</w:t>
       </w:r>
+      <w:proofErr w:type="gramEnd"/>
     </w:p>
     <w:p>
       <w:pPr>
@@ -6097,6 +6151,7 @@
           <w:szCs w:val="24"/>
         </w:rPr>
       </w:pPr>
+      <w:proofErr w:type="gramStart"/>
       <w:r>
         <w:rPr>
           <w:rFonts w:ascii="Times New Roman" w:hAnsi="Times New Roman" w:cs="Times New Roman"/>
@@ -6186,6 +6241,7 @@
         </w:rPr>
         <w:t xml:space="preserve"> travelling duration under user preferences, weather and traffic constraints.</w:t>
       </w:r>
+      <w:proofErr w:type="gramEnd"/>
     </w:p>
     <w:p>
       <w:pPr>
@@ -6425,13 +6481,23 @@
           <w:szCs w:val="24"/>
         </w:rPr>
       </w:pPr>
-      <w:r>
-        <w:rPr>
-          <w:rFonts w:ascii="Times New Roman" w:hAnsi="Times New Roman" w:cs="Times New Roman"/>
-          <w:sz w:val="24"/>
-          <w:szCs w:val="24"/>
-        </w:rPr>
-        <w:t>Travelander+ will be the mobile and web application that enables to manage appointments and find best mobility options for its users. Its users can be everyone who needs to plan his/her long or short term schedule. Since the system is able to take information from various sources such as maps, traffic analysis o</w:t>
+      <w:proofErr w:type="spellStart"/>
+      <w:r>
+        <w:rPr>
+          <w:rFonts w:ascii="Times New Roman" w:hAnsi="Times New Roman" w:cs="Times New Roman"/>
+          <w:sz w:val="24"/>
+          <w:szCs w:val="24"/>
+        </w:rPr>
+        <w:t>Travelander</w:t>
+      </w:r>
+      <w:proofErr w:type="spellEnd"/>
+      <w:r>
+        <w:rPr>
+          <w:rFonts w:ascii="Times New Roman" w:hAnsi="Times New Roman" w:cs="Times New Roman"/>
+          <w:sz w:val="24"/>
+          <w:szCs w:val="24"/>
+        </w:rPr>
+        <w:t>+ will be the mobile and web application that enables to manage appointments and find best mobility options for its users. Its users can be everyone who needs to plan his/her long or short term schedule. Since the system is able to take information from various sources such as maps, traffic analysis o</w:t>
       </w:r>
       <w:r>
         <w:rPr>
@@ -6441,13 +6507,23 @@
         </w:rPr>
         <w:t xml:space="preserve">n Internet, weather forecasting, </w:t>
       </w:r>
-      <w:r>
-        <w:rPr>
-          <w:rFonts w:ascii="Times New Roman" w:hAnsi="Times New Roman" w:cs="Times New Roman"/>
-          <w:sz w:val="24"/>
-          <w:szCs w:val="24"/>
-        </w:rPr>
-        <w:t>public transportation</w:t>
+      <w:proofErr w:type="gramStart"/>
+      <w:r>
+        <w:rPr>
+          <w:rFonts w:ascii="Times New Roman" w:hAnsi="Times New Roman" w:cs="Times New Roman"/>
+          <w:sz w:val="24"/>
+          <w:szCs w:val="24"/>
+        </w:rPr>
+        <w:t>public</w:t>
+      </w:r>
+      <w:proofErr w:type="gramEnd"/>
+      <w:r>
+        <w:rPr>
+          <w:rFonts w:ascii="Times New Roman" w:hAnsi="Times New Roman" w:cs="Times New Roman"/>
+          <w:sz w:val="24"/>
+          <w:szCs w:val="24"/>
+        </w:rPr>
+        <w:t xml:space="preserve"> transportation</w:t>
       </w:r>
       <w:r>
         <w:rPr>
@@ -6463,7 +6539,25 @@
           <w:sz w:val="24"/>
           <w:szCs w:val="24"/>
         </w:rPr>
-        <w:t>etc., Travelander+ is able to adapt the appointments and mobility options for maximizing efficiency on time and minimizing the latency and usage of other resources.</w:t>
+        <w:t xml:space="preserve">etc., </w:t>
+      </w:r>
+      <w:proofErr w:type="spellStart"/>
+      <w:r>
+        <w:rPr>
+          <w:rFonts w:ascii="Times New Roman" w:hAnsi="Times New Roman" w:cs="Times New Roman"/>
+          <w:sz w:val="24"/>
+          <w:szCs w:val="24"/>
+        </w:rPr>
+        <w:t>Travelander</w:t>
+      </w:r>
+      <w:proofErr w:type="spellEnd"/>
+      <w:r>
+        <w:rPr>
+          <w:rFonts w:ascii="Times New Roman" w:hAnsi="Times New Roman" w:cs="Times New Roman"/>
+          <w:sz w:val="24"/>
+          <w:szCs w:val="24"/>
+        </w:rPr>
+        <w:t>+ is able to adapt the appointments and mobility options for maximizing efficiency on time and minimizing the latency and usage of other resources.</w:t>
       </w:r>
     </w:p>
     <w:p>
@@ -6727,7 +6821,25 @@
           <w:sz w:val="24"/>
           <w:szCs w:val="24"/>
         </w:rPr>
-        <w:t xml:space="preserve"> A list constructed by the user with the Travlendar+’s given mobility options by giving them priorities to be selected or to activate-deactivate them based on the user’s abilities and preferences.</w:t>
+        <w:t xml:space="preserve"> A list constructed by the user with the </w:t>
+      </w:r>
+      <w:proofErr w:type="spellStart"/>
+      <w:r>
+        <w:rPr>
+          <w:rFonts w:ascii="Times New Roman" w:hAnsi="Times New Roman" w:cs="Times New Roman"/>
+          <w:sz w:val="24"/>
+          <w:szCs w:val="24"/>
+        </w:rPr>
+        <w:t>Travlendar</w:t>
+      </w:r>
+      <w:proofErr w:type="spellEnd"/>
+      <w:r>
+        <w:rPr>
+          <w:rFonts w:ascii="Times New Roman" w:hAnsi="Times New Roman" w:cs="Times New Roman"/>
+          <w:sz w:val="24"/>
+          <w:szCs w:val="24"/>
+        </w:rPr>
+        <w:t>+’s given mobility options by giving them priorities to be selected or to activate-deactivate them based on the user’s abilities and preferences.</w:t>
       </w:r>
     </w:p>
     <w:p>
@@ -6758,7 +6870,25 @@
           <w:sz w:val="24"/>
           <w:szCs w:val="24"/>
         </w:rPr>
-        <w:t xml:space="preserve"> Ready to use preference lists offered by the Travlendar+.</w:t>
+        <w:t xml:space="preserve"> Ready to use preference lists offered by the </w:t>
+      </w:r>
+      <w:proofErr w:type="spellStart"/>
+      <w:r>
+        <w:rPr>
+          <w:rFonts w:ascii="Times New Roman" w:hAnsi="Times New Roman" w:cs="Times New Roman"/>
+          <w:sz w:val="24"/>
+          <w:szCs w:val="24"/>
+        </w:rPr>
+        <w:t>Travlendar</w:t>
+      </w:r>
+      <w:proofErr w:type="spellEnd"/>
+      <w:r>
+        <w:rPr>
+          <w:rFonts w:ascii="Times New Roman" w:hAnsi="Times New Roman" w:cs="Times New Roman"/>
+          <w:sz w:val="24"/>
+          <w:szCs w:val="24"/>
+        </w:rPr>
+        <w:t>+.</w:t>
       </w:r>
     </w:p>
     <w:p>
@@ -7457,13 +7587,23 @@
           <w:szCs w:val="24"/>
         </w:rPr>
       </w:pPr>
-      <w:r>
-        <w:rPr>
-          <w:rFonts w:ascii="Times New Roman" w:hAnsi="Times New Roman" w:cs="Times New Roman"/>
-          <w:sz w:val="24"/>
-          <w:szCs w:val="24"/>
-        </w:rPr>
-        <w:t>Travlendar+ is an application developed to be used by the citizens and visitors of the adapted city (i.e. Milan) to enhance their ability to create, track and manage their schedules, and to save them the time to arrange their trips between these scheduled events by providing them the best mobility option suggestions based on their preferences and time-distance limitations. The application benefits its users greatly by allowing them to create these feasible schedules which they can easily follow since any undoable event assignment is prevented automatically by the time and reachability constraints and by offering them the information on all transportation means of the city on a single platform.</w:t>
+      <w:proofErr w:type="spellStart"/>
+      <w:r>
+        <w:rPr>
+          <w:rFonts w:ascii="Times New Roman" w:hAnsi="Times New Roman" w:cs="Times New Roman"/>
+          <w:sz w:val="24"/>
+          <w:szCs w:val="24"/>
+        </w:rPr>
+        <w:t>Travlendar</w:t>
+      </w:r>
+      <w:proofErr w:type="spellEnd"/>
+      <w:r>
+        <w:rPr>
+          <w:rFonts w:ascii="Times New Roman" w:hAnsi="Times New Roman" w:cs="Times New Roman"/>
+          <w:sz w:val="24"/>
+          <w:szCs w:val="24"/>
+        </w:rPr>
+        <w:t>+ is an application developed to be used by the citizens and visitors of the adapted city (i.e. Milan) to enhance their ability to create, track and manage their schedules, and to save them the time to arrange their trips between these scheduled events by providing them the best mobility option suggestions based on their preferences and time-distance limitations. The application benefits its users greatly by allowing them to create these feasible schedules which they can easily follow since any undoable event assignment is prevented automatically by the time and reachability constraints and by offering them the information on all transportation means of the city on a single platform.</w:t>
       </w:r>
     </w:p>
     <w:p>
@@ -7671,6 +7811,7 @@
         </w:rPr>
         <w:t xml:space="preserve"> </w:t>
       </w:r>
+      <w:proofErr w:type="gramStart"/>
       <w:r>
         <w:rPr>
           <w:rFonts w:ascii="Times New Roman" w:hAnsi="Times New Roman" w:cs="Times New Roman"/>
@@ -7679,6 +7820,7 @@
         </w:rPr>
         <w:t>visualize</w:t>
       </w:r>
+      <w:proofErr w:type="gramEnd"/>
       <w:r>
         <w:rPr>
           <w:rFonts w:ascii="Times New Roman" w:hAnsi="Times New Roman" w:cs="Times New Roman"/>
@@ -8534,7 +8676,21 @@
         <w:rPr>
           <w:rFonts w:ascii="Times New Roman" w:hAnsi="Times New Roman" w:cs="Times New Roman"/>
         </w:rPr>
-        <w:t>Information of public transportation can be accessed by Public Transportation Information Provider(PTIP) API for the current city.</w:t>
+        <w:t xml:space="preserve">Information of public transportation can be accessed by Public Transportation Information </w:t>
+      </w:r>
+      <w:proofErr w:type="gramStart"/>
+      <w:r>
+        <w:rPr>
+          <w:rFonts w:ascii="Times New Roman" w:hAnsi="Times New Roman" w:cs="Times New Roman"/>
+        </w:rPr>
+        <w:t>Provider(</w:t>
+      </w:r>
+      <w:proofErr w:type="gramEnd"/>
+      <w:r>
+        <w:rPr>
+          <w:rFonts w:ascii="Times New Roman" w:hAnsi="Times New Roman" w:cs="Times New Roman"/>
+        </w:rPr>
+        <w:t>PTIP) API for the current city.</w:t>
       </w:r>
     </w:p>
     <w:p>
@@ -9570,7 +9726,25 @@
           <w:sz w:val="24"/>
           <w:szCs w:val="24"/>
         </w:rPr>
-        <w:t xml:space="preserve"> such as google Maps, Open Weather Map etc</w:t>
+        <w:t xml:space="preserve"> such as </w:t>
+      </w:r>
+      <w:proofErr w:type="spellStart"/>
+      <w:r>
+        <w:rPr>
+          <w:rFonts w:ascii="Times New Roman" w:hAnsi="Times New Roman" w:cs="Times New Roman"/>
+          <w:sz w:val="24"/>
+          <w:szCs w:val="24"/>
+        </w:rPr>
+        <w:t>google</w:t>
+      </w:r>
+      <w:proofErr w:type="spellEnd"/>
+      <w:r>
+        <w:rPr>
+          <w:rFonts w:ascii="Times New Roman" w:hAnsi="Times New Roman" w:cs="Times New Roman"/>
+          <w:sz w:val="24"/>
+          <w:szCs w:val="24"/>
+        </w:rPr>
+        <w:t xml:space="preserve"> Maps, Open Weather Map etc</w:t>
       </w:r>
       <w:r>
         <w:rPr>
@@ -11310,6 +11484,7 @@
         </w:rPr>
       </w:pPr>
       <w:bookmarkStart w:id="27" w:name="_Toc496890523"/>
+      <w:proofErr w:type="gramStart"/>
       <w:r>
         <w:rPr>
           <w:rFonts w:ascii="Times New Roman" w:hAnsi="Times New Roman" w:cs="Times New Roman"/>
@@ -11372,7 +11547,17 @@
           <w:sz w:val="24"/>
           <w:szCs w:val="24"/>
         </w:rPr>
-        <w:t xml:space="preserve">]. </w:t>
+        <w:t>].</w:t>
+      </w:r>
+      <w:proofErr w:type="gramEnd"/>
+      <w:r>
+        <w:rPr>
+          <w:rFonts w:ascii="Times New Roman" w:hAnsi="Times New Roman" w:cs="Times New Roman"/>
+          <w:color w:val="auto"/>
+          <w:sz w:val="24"/>
+          <w:szCs w:val="24"/>
+        </w:rPr>
+        <w:t xml:space="preserve"> </w:t>
       </w:r>
       <w:r>
         <w:rPr>
@@ -11558,23 +11743,41 @@
           <w:sz w:val="24"/>
           <w:szCs w:val="24"/>
         </w:rPr>
-        <w:t xml:space="preserve"> number</w:t>
-      </w:r>
-      <w:r>
-        <w:rPr>
-          <w:rFonts w:ascii="Times New Roman" w:hAnsi="Times New Roman" w:cs="Times New Roman"/>
-          <w:sz w:val="24"/>
-          <w:szCs w:val="24"/>
-        </w:rPr>
         <w:t xml:space="preserve"> </w:t>
       </w:r>
-      <w:r>
-        <w:rPr>
-          <w:rFonts w:ascii="Times New Roman" w:hAnsi="Times New Roman" w:cs="Times New Roman"/>
-          <w:sz w:val="24"/>
-          <w:szCs w:val="24"/>
-        </w:rPr>
-        <w:t>already exist or not.</w:t>
+      <w:proofErr w:type="gramStart"/>
+      <w:r>
+        <w:rPr>
+          <w:rFonts w:ascii="Times New Roman" w:hAnsi="Times New Roman" w:cs="Times New Roman"/>
+          <w:sz w:val="24"/>
+          <w:szCs w:val="24"/>
+        </w:rPr>
+        <w:t>number</w:t>
+      </w:r>
+      <w:r>
+        <w:rPr>
+          <w:rFonts w:ascii="Times New Roman" w:hAnsi="Times New Roman" w:cs="Times New Roman"/>
+          <w:sz w:val="24"/>
+          <w:szCs w:val="24"/>
+        </w:rPr>
+        <w:t xml:space="preserve"> </w:t>
+      </w:r>
+      <w:r>
+        <w:rPr>
+          <w:rFonts w:ascii="Times New Roman" w:hAnsi="Times New Roman" w:cs="Times New Roman"/>
+          <w:sz w:val="24"/>
+          <w:szCs w:val="24"/>
+        </w:rPr>
+        <w:t>already exist</w:t>
+      </w:r>
+      <w:proofErr w:type="gramEnd"/>
+      <w:r>
+        <w:rPr>
+          <w:rFonts w:ascii="Times New Roman" w:hAnsi="Times New Roman" w:cs="Times New Roman"/>
+          <w:sz w:val="24"/>
+          <w:szCs w:val="24"/>
+        </w:rPr>
+        <w:t xml:space="preserve"> or not.</w:t>
       </w:r>
     </w:p>
     <w:p>
@@ -11853,6 +12056,7 @@
         </w:rPr>
       </w:pPr>
       <w:bookmarkStart w:id="28" w:name="_Toc496890524"/>
+      <w:proofErr w:type="gramStart"/>
       <w:r>
         <w:rPr>
           <w:rFonts w:ascii="Times New Roman" w:hAnsi="Times New Roman" w:cs="Times New Roman"/>
@@ -11897,7 +12101,17 @@
           <w:sz w:val="24"/>
           <w:szCs w:val="24"/>
         </w:rPr>
-        <w:t xml:space="preserve">]. </w:t>
+        <w:t>].</w:t>
+      </w:r>
+      <w:proofErr w:type="gramEnd"/>
+      <w:r>
+        <w:rPr>
+          <w:rFonts w:ascii="Times New Roman" w:hAnsi="Times New Roman" w:cs="Times New Roman"/>
+          <w:color w:val="auto"/>
+          <w:sz w:val="24"/>
+          <w:szCs w:val="24"/>
+        </w:rPr>
+        <w:t xml:space="preserve"> </w:t>
       </w:r>
       <w:r>
         <w:rPr>
@@ -12045,13 +12259,23 @@
         </w:rPr>
         <w:t xml:space="preserve"> </w:t>
       </w:r>
-      <w:r>
-        <w:rPr>
-          <w:rFonts w:ascii="Times New Roman" w:hAnsi="Times New Roman" w:cs="Times New Roman"/>
-          <w:sz w:val="24"/>
-          <w:szCs w:val="24"/>
-        </w:rPr>
-        <w:t xml:space="preserve">Users always know and enters correctly their credentials.  </w:t>
+      <w:proofErr w:type="gramStart"/>
+      <w:r>
+        <w:rPr>
+          <w:rFonts w:ascii="Times New Roman" w:hAnsi="Times New Roman" w:cs="Times New Roman"/>
+          <w:sz w:val="24"/>
+          <w:szCs w:val="24"/>
+        </w:rPr>
+        <w:t>Users always know and enters</w:t>
+      </w:r>
+      <w:proofErr w:type="gramEnd"/>
+      <w:r>
+        <w:rPr>
+          <w:rFonts w:ascii="Times New Roman" w:hAnsi="Times New Roman" w:cs="Times New Roman"/>
+          <w:sz w:val="24"/>
+          <w:szCs w:val="24"/>
+        </w:rPr>
+        <w:t xml:space="preserve"> correctly their credentials.  </w:t>
       </w:r>
     </w:p>
     <w:p>
@@ -12066,6 +12290,7 @@
         </w:rPr>
       </w:pPr>
       <w:bookmarkStart w:id="29" w:name="_Toc496890525"/>
+      <w:proofErr w:type="gramStart"/>
       <w:r>
         <w:rPr>
           <w:rFonts w:ascii="Times New Roman" w:hAnsi="Times New Roman" w:cs="Times New Roman"/>
@@ -12092,7 +12317,17 @@
           <w:sz w:val="24"/>
           <w:szCs w:val="24"/>
         </w:rPr>
-        <w:t xml:space="preserve">]. </w:t>
+        <w:t>].</w:t>
+      </w:r>
+      <w:proofErr w:type="gramEnd"/>
+      <w:r>
+        <w:rPr>
+          <w:rFonts w:ascii="Times New Roman" w:hAnsi="Times New Roman" w:cs="Times New Roman"/>
+          <w:color w:val="auto"/>
+          <w:sz w:val="24"/>
+          <w:szCs w:val="24"/>
+        </w:rPr>
+        <w:t xml:space="preserve"> </w:t>
       </w:r>
       <w:r>
         <w:rPr>
@@ -12310,6 +12545,7 @@
         </w:rPr>
       </w:pPr>
       <w:bookmarkStart w:id="30" w:name="_Toc496890526"/>
+      <w:proofErr w:type="gramStart"/>
       <w:r>
         <w:rPr>
           <w:rFonts w:ascii="Times New Roman" w:hAnsi="Times New Roman" w:cs="Times New Roman"/>
@@ -12356,6 +12592,7 @@
         </w:rPr>
         <w:t>].</w:t>
       </w:r>
+      <w:proofErr w:type="gramEnd"/>
       <w:r>
         <w:rPr>
           <w:rFonts w:ascii="Times New Roman" w:hAnsi="Times New Roman" w:cs="Times New Roman"/>
@@ -12990,7 +13227,25 @@
           <w:sz w:val="24"/>
           <w:szCs w:val="24"/>
         </w:rPr>
-        <w:t>The system must be able to add breaks as special type of event that occurs in a time interval with smaller duration which are defined by the user.</w:t>
+        <w:t xml:space="preserve">The system must be able to add breaks as special type of event that occurs in a time interval with smaller duration which </w:t>
+      </w:r>
+      <w:proofErr w:type="gramStart"/>
+      <w:r>
+        <w:rPr>
+          <w:rFonts w:ascii="Times New Roman" w:hAnsi="Times New Roman" w:cs="Times New Roman"/>
+          <w:sz w:val="24"/>
+          <w:szCs w:val="24"/>
+        </w:rPr>
+        <w:t>are</w:t>
+      </w:r>
+      <w:proofErr w:type="gramEnd"/>
+      <w:r>
+        <w:rPr>
+          <w:rFonts w:ascii="Times New Roman" w:hAnsi="Times New Roman" w:cs="Times New Roman"/>
+          <w:sz w:val="24"/>
+          <w:szCs w:val="24"/>
+        </w:rPr>
+        <w:t xml:space="preserve"> defined by the user.</w:t>
       </w:r>
     </w:p>
     <w:p>
@@ -14213,6 +14468,7 @@
         </w:rPr>
       </w:pPr>
       <w:bookmarkStart w:id="32" w:name="_Toc496890528"/>
+      <w:proofErr w:type="gramStart"/>
       <w:r>
         <w:rPr>
           <w:rFonts w:ascii="Times New Roman" w:hAnsi="Times New Roman" w:cs="Times New Roman"/>
@@ -14222,6 +14478,7 @@
         </w:rPr>
         <w:t>B.1.6[</w:t>
       </w:r>
+      <w:proofErr w:type="gramEnd"/>
       <w:r>
         <w:rPr>
           <w:rFonts w:ascii="Times New Roman" w:hAnsi="Times New Roman" w:cs="Times New Roman"/>
@@ -15334,12 +15591,21 @@
           <w:sz w:val="24"/>
         </w:rPr>
       </w:pPr>
-      <w:r>
-        <w:rPr>
-          <w:rFonts w:ascii="Times New Roman" w:hAnsi="Times New Roman" w:cs="Times New Roman"/>
-          <w:sz w:val="24"/>
-        </w:rPr>
-        <w:t xml:space="preserve">Deniz has recently moved to Milan for her new job with her family. She has many appointments and her usual daily </w:t>
+      <w:proofErr w:type="spellStart"/>
+      <w:r>
+        <w:rPr>
+          <w:rFonts w:ascii="Times New Roman" w:hAnsi="Times New Roman" w:cs="Times New Roman"/>
+          <w:sz w:val="24"/>
+        </w:rPr>
+        <w:t>Deniz</w:t>
+      </w:r>
+      <w:proofErr w:type="spellEnd"/>
+      <w:r>
+        <w:rPr>
+          <w:rFonts w:ascii="Times New Roman" w:hAnsi="Times New Roman" w:cs="Times New Roman"/>
+          <w:sz w:val="24"/>
+        </w:rPr>
+        <w:t xml:space="preserve"> has recently moved to Milan for her new job with her family. She has many appointments and her usual daily </w:t>
       </w:r>
       <w:r>
         <w:rPr>
@@ -15388,7 +15654,39 @@
           <w:rFonts w:ascii="Times New Roman" w:hAnsi="Times New Roman" w:cs="Times New Roman"/>
           <w:sz w:val="24"/>
         </w:rPr>
-        <w:t xml:space="preserve"> Her neighbor Maria advises her to try the Travlendar+ app so Deniz picks up her phone and downloads the app.</w:t>
+        <w:t xml:space="preserve"> Her neighbor Maria advises her to try the </w:t>
+      </w:r>
+      <w:proofErr w:type="spellStart"/>
+      <w:r>
+        <w:rPr>
+          <w:rFonts w:ascii="Times New Roman" w:hAnsi="Times New Roman" w:cs="Times New Roman"/>
+          <w:sz w:val="24"/>
+        </w:rPr>
+        <w:t>Travlendar</w:t>
+      </w:r>
+      <w:proofErr w:type="spellEnd"/>
+      <w:r>
+        <w:rPr>
+          <w:rFonts w:ascii="Times New Roman" w:hAnsi="Times New Roman" w:cs="Times New Roman"/>
+          <w:sz w:val="24"/>
+        </w:rPr>
+        <w:t xml:space="preserve">+ app so </w:t>
+      </w:r>
+      <w:proofErr w:type="spellStart"/>
+      <w:r>
+        <w:rPr>
+          <w:rFonts w:ascii="Times New Roman" w:hAnsi="Times New Roman" w:cs="Times New Roman"/>
+          <w:sz w:val="24"/>
+        </w:rPr>
+        <w:t>Deniz</w:t>
+      </w:r>
+      <w:proofErr w:type="spellEnd"/>
+      <w:r>
+        <w:rPr>
+          <w:rFonts w:ascii="Times New Roman" w:hAnsi="Times New Roman" w:cs="Times New Roman"/>
+          <w:sz w:val="24"/>
+        </w:rPr>
+        <w:t xml:space="preserve"> picks up her phone and downloads the app.</w:t>
       </w:r>
       <w:r>
         <w:rPr>
@@ -15437,26 +15735,99 @@
         </w:rPr>
         <w:tab/>
       </w:r>
-      <w:r>
-        <w:rPr>
-          <w:rFonts w:ascii="Times New Roman" w:hAnsi="Times New Roman" w:cs="Times New Roman"/>
-          <w:sz w:val="24"/>
-        </w:rPr>
-        <w:t>Deniz starts to add events on her calendar using the Travlendar+ app. She tries to add an appointment with an old friend for coffee by entering the time and the location of the café.</w:t>
-      </w:r>
-      <w:r>
-        <w:rPr>
-          <w:rFonts w:ascii="Times New Roman" w:hAnsi="Times New Roman" w:cs="Times New Roman"/>
-          <w:sz w:val="24"/>
-        </w:rPr>
-        <w:t xml:space="preserve"> Travlendar+ gives a warning stating that the appointment is unreachable/undoable between the events “Drop Kids to School” and “Resident Permit Appointment” and does not add it to the calendar and offers to select a new location.</w:t>
-      </w:r>
-      <w:r>
-        <w:rPr>
-          <w:rFonts w:ascii="Times New Roman" w:hAnsi="Times New Roman" w:cs="Times New Roman"/>
-          <w:sz w:val="24"/>
-        </w:rPr>
-        <w:t xml:space="preserve"> Deniz calls her friend and suggests him that they meet somewhere close to the police station where she has the appointment for the resident permit.</w:t>
+      <w:proofErr w:type="spellStart"/>
+      <w:r>
+        <w:rPr>
+          <w:rFonts w:ascii="Times New Roman" w:hAnsi="Times New Roman" w:cs="Times New Roman"/>
+          <w:sz w:val="24"/>
+        </w:rPr>
+        <w:t>Deniz</w:t>
+      </w:r>
+      <w:proofErr w:type="spellEnd"/>
+      <w:r>
+        <w:rPr>
+          <w:rFonts w:ascii="Times New Roman" w:hAnsi="Times New Roman" w:cs="Times New Roman"/>
+          <w:sz w:val="24"/>
+        </w:rPr>
+        <w:t xml:space="preserve"> starts to add events on her calendar using the </w:t>
+      </w:r>
+      <w:proofErr w:type="spellStart"/>
+      <w:r>
+        <w:rPr>
+          <w:rFonts w:ascii="Times New Roman" w:hAnsi="Times New Roman" w:cs="Times New Roman"/>
+          <w:sz w:val="24"/>
+        </w:rPr>
+        <w:t>Travlendar</w:t>
+      </w:r>
+      <w:proofErr w:type="spellEnd"/>
+      <w:r>
+        <w:rPr>
+          <w:rFonts w:ascii="Times New Roman" w:hAnsi="Times New Roman" w:cs="Times New Roman"/>
+          <w:sz w:val="24"/>
+        </w:rPr>
+        <w:t>+ app. She tries to add an appointment with an old friend for coffee by entering the time and the location of the café.</w:t>
+      </w:r>
+      <w:r>
+        <w:rPr>
+          <w:rFonts w:ascii="Times New Roman" w:hAnsi="Times New Roman" w:cs="Times New Roman"/>
+          <w:sz w:val="24"/>
+        </w:rPr>
+        <w:t xml:space="preserve"> </w:t>
+      </w:r>
+      <w:proofErr w:type="spellStart"/>
+      <w:r>
+        <w:rPr>
+          <w:rFonts w:ascii="Times New Roman" w:hAnsi="Times New Roman" w:cs="Times New Roman"/>
+          <w:sz w:val="24"/>
+        </w:rPr>
+        <w:t>Travlendar</w:t>
+      </w:r>
+      <w:proofErr w:type="spellEnd"/>
+      <w:r>
+        <w:rPr>
+          <w:rFonts w:ascii="Times New Roman" w:hAnsi="Times New Roman" w:cs="Times New Roman"/>
+          <w:sz w:val="24"/>
+        </w:rPr>
+        <w:t xml:space="preserve">+ gives a warning stating that the appointment is </w:t>
+      </w:r>
+      <w:proofErr w:type="gramStart"/>
+      <w:r>
+        <w:rPr>
+          <w:rFonts w:ascii="Times New Roman" w:hAnsi="Times New Roman" w:cs="Times New Roman"/>
+          <w:sz w:val="24"/>
+        </w:rPr>
+        <w:t>unreachable/undoable</w:t>
+      </w:r>
+      <w:proofErr w:type="gramEnd"/>
+      <w:r>
+        <w:rPr>
+          <w:rFonts w:ascii="Times New Roman" w:hAnsi="Times New Roman" w:cs="Times New Roman"/>
+          <w:sz w:val="24"/>
+        </w:rPr>
+        <w:t xml:space="preserve"> between the events “Drop Kids to School” and “Resident Permit Appointment” and does not add it to the calendar and offers to select a new location.</w:t>
+      </w:r>
+      <w:r>
+        <w:rPr>
+          <w:rFonts w:ascii="Times New Roman" w:hAnsi="Times New Roman" w:cs="Times New Roman"/>
+          <w:sz w:val="24"/>
+        </w:rPr>
+        <w:t xml:space="preserve"> </w:t>
+      </w:r>
+      <w:proofErr w:type="spellStart"/>
+      <w:r>
+        <w:rPr>
+          <w:rFonts w:ascii="Times New Roman" w:hAnsi="Times New Roman" w:cs="Times New Roman"/>
+          <w:sz w:val="24"/>
+        </w:rPr>
+        <w:t>Deniz</w:t>
+      </w:r>
+      <w:proofErr w:type="spellEnd"/>
+      <w:r>
+        <w:rPr>
+          <w:rFonts w:ascii="Times New Roman" w:hAnsi="Times New Roman" w:cs="Times New Roman"/>
+          <w:sz w:val="24"/>
+        </w:rPr>
+        <w:t xml:space="preserve"> calls her friend and suggests him that they meet somewhere close to the police station where she has the appointment for the resident permit.</w:t>
       </w:r>
       <w:r>
         <w:rPr>
@@ -15519,12 +15890,21 @@
         </w:rPr>
         <w:tab/>
       </w:r>
-      <w:r>
-        <w:rPr>
-          <w:rFonts w:ascii="Times New Roman" w:hAnsi="Times New Roman" w:cs="Times New Roman"/>
-          <w:sz w:val="24"/>
-        </w:rPr>
-        <w:t>Deniz decides to add a 45-</w:t>
+      <w:proofErr w:type="spellStart"/>
+      <w:r>
+        <w:rPr>
+          <w:rFonts w:ascii="Times New Roman" w:hAnsi="Times New Roman" w:cs="Times New Roman"/>
+          <w:sz w:val="24"/>
+        </w:rPr>
+        <w:t>Deniz</w:t>
+      </w:r>
+      <w:proofErr w:type="spellEnd"/>
+      <w:r>
+        <w:rPr>
+          <w:rFonts w:ascii="Times New Roman" w:hAnsi="Times New Roman" w:cs="Times New Roman"/>
+          <w:sz w:val="24"/>
+        </w:rPr>
+        <w:t xml:space="preserve"> decides to add a 45-</w:t>
       </w:r>
       <w:r>
         <w:rPr>
@@ -15538,7 +15918,23 @@
           <w:rFonts w:ascii="Times New Roman" w:hAnsi="Times New Roman" w:cs="Times New Roman"/>
           <w:sz w:val="24"/>
         </w:rPr>
-        <w:t xml:space="preserve">to her schedule in the mornings between 6 a.m. and 8 a.m. before dropping her kids to school so she chooses to add break on the Travlendar+ selects the start and end times as 6 a.m. and 8 a.m. and sets the break duration to 45 minutes. </w:t>
+        <w:t xml:space="preserve">to her schedule in the mornings between 6 a.m. and 8 a.m. before dropping her kids to school so she chooses to add break on the </w:t>
+      </w:r>
+      <w:proofErr w:type="spellStart"/>
+      <w:r>
+        <w:rPr>
+          <w:rFonts w:ascii="Times New Roman" w:hAnsi="Times New Roman" w:cs="Times New Roman"/>
+          <w:sz w:val="24"/>
+        </w:rPr>
+        <w:t>Travlendar</w:t>
+      </w:r>
+      <w:proofErr w:type="spellEnd"/>
+      <w:r>
+        <w:rPr>
+          <w:rFonts w:ascii="Times New Roman" w:hAnsi="Times New Roman" w:cs="Times New Roman"/>
+          <w:sz w:val="24"/>
+        </w:rPr>
+        <w:t xml:space="preserve">+ selects the start and end times as 6 a.m. and 8 a.m. and sets the break duration to 45 minutes. </w:t>
       </w:r>
       <w:r>
         <w:rPr>
@@ -15546,7 +15942,23 @@
           <w:sz w:val="24"/>
         </w:rPr>
         <w:lastRenderedPageBreak/>
-        <w:t xml:space="preserve">Then she selects the periodicity of the break as daily so the Travlendar+ duplicates this break on every day on the calendar which </w:t>
+        <w:t xml:space="preserve">Then she selects the periodicity of the break as daily so the </w:t>
+      </w:r>
+      <w:proofErr w:type="spellStart"/>
+      <w:r>
+        <w:rPr>
+          <w:rFonts w:ascii="Times New Roman" w:hAnsi="Times New Roman" w:cs="Times New Roman"/>
+          <w:sz w:val="24"/>
+        </w:rPr>
+        <w:t>Travlendar</w:t>
+      </w:r>
+      <w:proofErr w:type="spellEnd"/>
+      <w:r>
+        <w:rPr>
+          <w:rFonts w:ascii="Times New Roman" w:hAnsi="Times New Roman" w:cs="Times New Roman"/>
+          <w:sz w:val="24"/>
+        </w:rPr>
+        <w:t xml:space="preserve">+ duplicates this break on every day on the calendar which </w:t>
       </w:r>
       <w:r>
         <w:rPr>
@@ -15560,7 +15972,23 @@
           <w:rFonts w:ascii="Times New Roman" w:hAnsi="Times New Roman" w:cs="Times New Roman"/>
           <w:sz w:val="24"/>
         </w:rPr>
-        <w:t xml:space="preserve"> available and selects a 45 minute in the selected time interval for Deniz to have her morning walk.</w:t>
+        <w:t xml:space="preserve"> available and selects a 45 minute in the selected time interval for </w:t>
+      </w:r>
+      <w:proofErr w:type="spellStart"/>
+      <w:r>
+        <w:rPr>
+          <w:rFonts w:ascii="Times New Roman" w:hAnsi="Times New Roman" w:cs="Times New Roman"/>
+          <w:sz w:val="24"/>
+        </w:rPr>
+        <w:t>Deniz</w:t>
+      </w:r>
+      <w:proofErr w:type="spellEnd"/>
+      <w:r>
+        <w:rPr>
+          <w:rFonts w:ascii="Times New Roman" w:hAnsi="Times New Roman" w:cs="Times New Roman"/>
+          <w:sz w:val="24"/>
+        </w:rPr>
+        <w:t xml:space="preserve"> to have her morning walk.</w:t>
       </w:r>
     </w:p>
     <w:p>
@@ -15602,26 +16030,83 @@
         </w:rPr>
         <w:tab/>
       </w:r>
-      <w:r>
-        <w:rPr>
-          <w:rFonts w:ascii="Times New Roman" w:hAnsi="Times New Roman" w:cs="Times New Roman"/>
-          <w:sz w:val="24"/>
-        </w:rPr>
-        <w:t xml:space="preserve">Deniz likes to walk and bike to her appointment as much as possible because she likes the fresh air </w:t>
-      </w:r>
-      <w:r>
-        <w:rPr>
-          <w:rFonts w:ascii="Times New Roman" w:hAnsi="Times New Roman" w:cs="Times New Roman"/>
-          <w:sz w:val="24"/>
-        </w:rPr>
-        <w:t>and she is an environmentalist, but she realizes that Travlendar+ sometimes suggests her a public transport even though she thinks the appointment can be considered close enough to bike. She asks Maria about how she could fix this, and Maria tells her that in fact she could prioritize or even customize her mobility option preferences. Then shows her the manage mobility options feature on the app. She also advises her that she could just choose the default minimize carbon footprint list instead of sorting the list herself since the default list perfectly fits her preferences.</w:t>
-      </w:r>
-      <w:r>
-        <w:rPr>
-          <w:rFonts w:ascii="Times New Roman" w:hAnsi="Times New Roman" w:cs="Times New Roman"/>
-          <w:sz w:val="24"/>
-        </w:rPr>
-        <w:t xml:space="preserve"> Maria also tells her that she could remove any mobility option from her preference list by deactivating the option, so since Deniz doesn’t have a driver’s license she deactivates the Car and removes it from the list.</w:t>
+      <w:proofErr w:type="spellStart"/>
+      <w:r>
+        <w:rPr>
+          <w:rFonts w:ascii="Times New Roman" w:hAnsi="Times New Roman" w:cs="Times New Roman"/>
+          <w:sz w:val="24"/>
+        </w:rPr>
+        <w:t>Deniz</w:t>
+      </w:r>
+      <w:proofErr w:type="spellEnd"/>
+      <w:r>
+        <w:rPr>
+          <w:rFonts w:ascii="Times New Roman" w:hAnsi="Times New Roman" w:cs="Times New Roman"/>
+          <w:sz w:val="24"/>
+        </w:rPr>
+        <w:t xml:space="preserve"> likes to walk and bike to her appointment as much as possible because she likes the fresh air </w:t>
+      </w:r>
+      <w:r>
+        <w:rPr>
+          <w:rFonts w:ascii="Times New Roman" w:hAnsi="Times New Roman" w:cs="Times New Roman"/>
+          <w:sz w:val="24"/>
+        </w:rPr>
+        <w:t xml:space="preserve">and she is an environmentalist, but she realizes that </w:t>
+      </w:r>
+      <w:proofErr w:type="spellStart"/>
+      <w:r>
+        <w:rPr>
+          <w:rFonts w:ascii="Times New Roman" w:hAnsi="Times New Roman" w:cs="Times New Roman"/>
+          <w:sz w:val="24"/>
+        </w:rPr>
+        <w:t>Travlendar</w:t>
+      </w:r>
+      <w:proofErr w:type="spellEnd"/>
+      <w:r>
+        <w:rPr>
+          <w:rFonts w:ascii="Times New Roman" w:hAnsi="Times New Roman" w:cs="Times New Roman"/>
+          <w:sz w:val="24"/>
+        </w:rPr>
+        <w:t xml:space="preserve">+ sometimes suggests </w:t>
+      </w:r>
+      <w:proofErr w:type="gramStart"/>
+      <w:r>
+        <w:rPr>
+          <w:rFonts w:ascii="Times New Roman" w:hAnsi="Times New Roman" w:cs="Times New Roman"/>
+          <w:sz w:val="24"/>
+        </w:rPr>
+        <w:t>her a</w:t>
+      </w:r>
+      <w:proofErr w:type="gramEnd"/>
+      <w:r>
+        <w:rPr>
+          <w:rFonts w:ascii="Times New Roman" w:hAnsi="Times New Roman" w:cs="Times New Roman"/>
+          <w:sz w:val="24"/>
+        </w:rPr>
+        <w:t xml:space="preserve"> public transport even though she thinks the appointment can be considered close enough to bike. She asks Maria about how she could fix this, and Maria tells her that in fact she could prioritize or even customize her mobility option preferences. Then shows her the manage mobility options feature on the app. She also advises her that she could just choose the default minimize carbon footprint list instead of sorting the list herself since the default list perfectly fits her preferences.</w:t>
+      </w:r>
+      <w:r>
+        <w:rPr>
+          <w:rFonts w:ascii="Times New Roman" w:hAnsi="Times New Roman" w:cs="Times New Roman"/>
+          <w:sz w:val="24"/>
+        </w:rPr>
+        <w:t xml:space="preserve"> Maria also tells her that she could remove any mobility option from her preference list by deactivating the option, so since </w:t>
+      </w:r>
+      <w:proofErr w:type="spellStart"/>
+      <w:r>
+        <w:rPr>
+          <w:rFonts w:ascii="Times New Roman" w:hAnsi="Times New Roman" w:cs="Times New Roman"/>
+          <w:sz w:val="24"/>
+        </w:rPr>
+        <w:t>Deniz</w:t>
+      </w:r>
+      <w:proofErr w:type="spellEnd"/>
+      <w:r>
+        <w:rPr>
+          <w:rFonts w:ascii="Times New Roman" w:hAnsi="Times New Roman" w:cs="Times New Roman"/>
+          <w:sz w:val="24"/>
+        </w:rPr>
+        <w:t xml:space="preserve"> doesn’t have a driver’s license she deactivates the Car and removes it from the list.</w:t>
       </w:r>
     </w:p>
     <w:p>
@@ -15668,7 +16153,23 @@
           <w:rFonts w:ascii="Times New Roman" w:hAnsi="Times New Roman" w:cs="Times New Roman"/>
           <w:sz w:val="24"/>
         </w:rPr>
-        <w:t xml:space="preserve">After a couple of weeks Deniz knows the city of Milan a little better, and she realizes that there is traffic on the main streets at the start and end of business days, so she decides that she doesn’t want to use taxi during these rush hours </w:t>
+        <w:t xml:space="preserve">After a couple of weeks </w:t>
+      </w:r>
+      <w:proofErr w:type="spellStart"/>
+      <w:r>
+        <w:rPr>
+          <w:rFonts w:ascii="Times New Roman" w:hAnsi="Times New Roman" w:cs="Times New Roman"/>
+          <w:sz w:val="24"/>
+        </w:rPr>
+        <w:t>Deniz</w:t>
+      </w:r>
+      <w:proofErr w:type="spellEnd"/>
+      <w:r>
+        <w:rPr>
+          <w:rFonts w:ascii="Times New Roman" w:hAnsi="Times New Roman" w:cs="Times New Roman"/>
+          <w:sz w:val="24"/>
+        </w:rPr>
+        <w:t xml:space="preserve"> knows the city of Milan a little better, and she realizes that there is traffic on the main streets at the start and end of business days, so she decides that she doesn’t want to use taxi during these rush hours </w:t>
       </w:r>
       <w:r>
         <w:rPr>
@@ -15689,7 +16190,23 @@
           <w:rFonts w:ascii="Times New Roman" w:hAnsi="Times New Roman" w:cs="Times New Roman"/>
           <w:sz w:val="24"/>
         </w:rPr>
-        <w:t xml:space="preserve"> so she goes to the manage mobility option menu on the Travlendar+ selects Taxi and sets the rush hours as “Restricted Time Interval” and then selects Walk and sets the “Distance Limit” a 2 km to make sure the application does not </w:t>
+        <w:t xml:space="preserve"> so she goes to the manage mobility option menu on the </w:t>
+      </w:r>
+      <w:proofErr w:type="spellStart"/>
+      <w:r>
+        <w:rPr>
+          <w:rFonts w:ascii="Times New Roman" w:hAnsi="Times New Roman" w:cs="Times New Roman"/>
+          <w:sz w:val="24"/>
+        </w:rPr>
+        <w:t>Travlendar</w:t>
+      </w:r>
+      <w:proofErr w:type="spellEnd"/>
+      <w:r>
+        <w:rPr>
+          <w:rFonts w:ascii="Times New Roman" w:hAnsi="Times New Roman" w:cs="Times New Roman"/>
+          <w:sz w:val="24"/>
+        </w:rPr>
+        <w:t xml:space="preserve">+ selects Taxi and sets the rush hours as “Restricted Time Interval” and then selects Walk and sets the “Distance Limit” a 2 km to make sure the application does not </w:t>
       </w:r>
       <w:r>
         <w:rPr>
@@ -15759,7 +16276,87 @@
           <w:sz w:val="24"/>
         </w:rPr>
         <w:tab/>
-        <w:t>After a month, Deniz realizes that it started to be still dark between 6 a.m. and 7 a.m. in the morning and that she does not want to go for a morning walk when it is still dark outside, so she decides to change the time interval on her schedule. She selects “My Events” on the Travlendar+, then chooses the “Morning Walk” event on the list and edits the times as 7 a.m. to 7.30 a.m., Travlendar+ gives a warning stating that the time interval is less than the desired break duration. Deniz realizes she chose 7.30 instead of 8.30 a.m. and fixes the time and saves her changes.</w:t>
+        <w:t xml:space="preserve">After a month, </w:t>
+      </w:r>
+      <w:proofErr w:type="spellStart"/>
+      <w:r>
+        <w:rPr>
+          <w:rFonts w:ascii="Times New Roman" w:hAnsi="Times New Roman" w:cs="Times New Roman"/>
+          <w:sz w:val="24"/>
+        </w:rPr>
+        <w:t>Deniz</w:t>
+      </w:r>
+      <w:proofErr w:type="spellEnd"/>
+      <w:r>
+        <w:rPr>
+          <w:rFonts w:ascii="Times New Roman" w:hAnsi="Times New Roman" w:cs="Times New Roman"/>
+          <w:sz w:val="24"/>
+        </w:rPr>
+        <w:t xml:space="preserve"> realizes that it started to be still dark between 6 a.m. and 7 a.m. in the morning and that she does not want to go for a morning walk when it is still dark outside, so she decides to change the time interval on her schedule. She selects “My Events” on the </w:t>
+      </w:r>
+      <w:proofErr w:type="spellStart"/>
+      <w:r>
+        <w:rPr>
+          <w:rFonts w:ascii="Times New Roman" w:hAnsi="Times New Roman" w:cs="Times New Roman"/>
+          <w:sz w:val="24"/>
+        </w:rPr>
+        <w:t>Travlendar</w:t>
+      </w:r>
+      <w:proofErr w:type="spellEnd"/>
+      <w:r>
+        <w:rPr>
+          <w:rFonts w:ascii="Times New Roman" w:hAnsi="Times New Roman" w:cs="Times New Roman"/>
+          <w:sz w:val="24"/>
+        </w:rPr>
+        <w:t>+, then chooses the “Morning Walk” event on the list and edits the times as 7 a.m. to 7.30 a.m.</w:t>
+      </w:r>
+      <w:proofErr w:type="gramStart"/>
+      <w:r>
+        <w:rPr>
+          <w:rFonts w:ascii="Times New Roman" w:hAnsi="Times New Roman" w:cs="Times New Roman"/>
+          <w:sz w:val="24"/>
+        </w:rPr>
+        <w:t>,</w:t>
+      </w:r>
+      <w:proofErr w:type="gramEnd"/>
+      <w:r>
+        <w:rPr>
+          <w:rFonts w:ascii="Times New Roman" w:hAnsi="Times New Roman" w:cs="Times New Roman"/>
+          <w:sz w:val="24"/>
+        </w:rPr>
+        <w:t xml:space="preserve"> </w:t>
+      </w:r>
+      <w:proofErr w:type="spellStart"/>
+      <w:r>
+        <w:rPr>
+          <w:rFonts w:ascii="Times New Roman" w:hAnsi="Times New Roman" w:cs="Times New Roman"/>
+          <w:sz w:val="24"/>
+        </w:rPr>
+        <w:t>Travlendar</w:t>
+      </w:r>
+      <w:proofErr w:type="spellEnd"/>
+      <w:r>
+        <w:rPr>
+          <w:rFonts w:ascii="Times New Roman" w:hAnsi="Times New Roman" w:cs="Times New Roman"/>
+          <w:sz w:val="24"/>
+        </w:rPr>
+        <w:t xml:space="preserve">+ gives a warning stating that the time interval is less than the desired break duration. </w:t>
+      </w:r>
+      <w:proofErr w:type="spellStart"/>
+      <w:r>
+        <w:rPr>
+          <w:rFonts w:ascii="Times New Roman" w:hAnsi="Times New Roman" w:cs="Times New Roman"/>
+          <w:sz w:val="24"/>
+        </w:rPr>
+        <w:t>Deniz</w:t>
+      </w:r>
+      <w:proofErr w:type="spellEnd"/>
+      <w:r>
+        <w:rPr>
+          <w:rFonts w:ascii="Times New Roman" w:hAnsi="Times New Roman" w:cs="Times New Roman"/>
+          <w:sz w:val="24"/>
+        </w:rPr>
+        <w:t xml:space="preserve"> realizes she chose 7.30 instead of 8.30 a.m. and fixes the time and saves her changes.</w:t>
       </w:r>
     </w:p>
     <w:p>
@@ -15806,14 +16403,62 @@
           <w:rFonts w:ascii="Times New Roman" w:hAnsi="Times New Roman" w:cs="Times New Roman"/>
           <w:sz w:val="24"/>
         </w:rPr>
-        <w:t xml:space="preserve">After a couple of months, Deniz learns how to drive and gets her driver’s license since she thinks that it would be easier to drive the kids to their events. Although she does not own a car, </w:t>
-      </w:r>
-      <w:r>
-        <w:rPr>
-          <w:rFonts w:ascii="Times New Roman" w:hAnsi="Times New Roman" w:cs="Times New Roman"/>
-          <w:sz w:val="24"/>
-        </w:rPr>
-        <w:t xml:space="preserve">since she knows that there are many car sharing options in Milan, she decides to have the Car option in here preference list. Thus, she goes to “Manage Mobility Options” on Travlendar+ reactivates the Car on the mobility options list, so the Travlendar+ puts the Car at the end of her preference list. She decides that she would rather drive an electric car than taking a Taxi, so she moves the Car above the Taxi option on her preference </w:t>
+        <w:t xml:space="preserve">After a couple of months, </w:t>
+      </w:r>
+      <w:proofErr w:type="spellStart"/>
+      <w:r>
+        <w:rPr>
+          <w:rFonts w:ascii="Times New Roman" w:hAnsi="Times New Roman" w:cs="Times New Roman"/>
+          <w:sz w:val="24"/>
+        </w:rPr>
+        <w:t>Deniz</w:t>
+      </w:r>
+      <w:proofErr w:type="spellEnd"/>
+      <w:r>
+        <w:rPr>
+          <w:rFonts w:ascii="Times New Roman" w:hAnsi="Times New Roman" w:cs="Times New Roman"/>
+          <w:sz w:val="24"/>
+        </w:rPr>
+        <w:t xml:space="preserve"> learns how to drive and gets her driver’s license since she thinks that it would be easier to drive the kids to their events. Although she does not own a car, </w:t>
+      </w:r>
+      <w:r>
+        <w:rPr>
+          <w:rFonts w:ascii="Times New Roman" w:hAnsi="Times New Roman" w:cs="Times New Roman"/>
+          <w:sz w:val="24"/>
+        </w:rPr>
+        <w:t xml:space="preserve">since she knows that there are many car sharing options in Milan, she decides to have the Car option in here preference list. Thus, she goes to “Manage Mobility Options” on </w:t>
+      </w:r>
+      <w:proofErr w:type="spellStart"/>
+      <w:r>
+        <w:rPr>
+          <w:rFonts w:ascii="Times New Roman" w:hAnsi="Times New Roman" w:cs="Times New Roman"/>
+          <w:sz w:val="24"/>
+        </w:rPr>
+        <w:t>Travlendar</w:t>
+      </w:r>
+      <w:proofErr w:type="spellEnd"/>
+      <w:r>
+        <w:rPr>
+          <w:rFonts w:ascii="Times New Roman" w:hAnsi="Times New Roman" w:cs="Times New Roman"/>
+          <w:sz w:val="24"/>
+        </w:rPr>
+        <w:t xml:space="preserve">+ reactivates the Car on the mobility options list, so the </w:t>
+      </w:r>
+      <w:proofErr w:type="spellStart"/>
+      <w:r>
+        <w:rPr>
+          <w:rFonts w:ascii="Times New Roman" w:hAnsi="Times New Roman" w:cs="Times New Roman"/>
+          <w:sz w:val="24"/>
+        </w:rPr>
+        <w:t>Travlendar</w:t>
+      </w:r>
+      <w:proofErr w:type="spellEnd"/>
+      <w:r>
+        <w:rPr>
+          <w:rFonts w:ascii="Times New Roman" w:hAnsi="Times New Roman" w:cs="Times New Roman"/>
+          <w:sz w:val="24"/>
+        </w:rPr>
+        <w:t xml:space="preserve">+ puts the Car at the end of her preference list. She decides that she would rather drive an electric car than taking a Taxi, so she moves the Car above the Taxi option on her preference </w:t>
       </w:r>
       <w:r>
         <w:rPr>
@@ -15831,8 +16476,6 @@
           <w:sz w:val="24"/>
         </w:rPr>
       </w:pPr>
-      <w:bookmarkStart w:id="36" w:name="_GoBack"/>
-      <w:bookmarkEnd w:id="36"/>
     </w:p>
     <w:p>
       <w:pPr>
@@ -15845,8 +16488,8 @@
           <w:szCs w:val="24"/>
         </w:rPr>
       </w:pPr>
-      <w:bookmarkStart w:id="37" w:name="_Toc496699049"/>
-      <w:bookmarkStart w:id="38" w:name="_Toc496890531"/>
+      <w:bookmarkStart w:id="36" w:name="_Toc496699049"/>
+      <w:bookmarkStart w:id="37" w:name="_Toc496890531"/>
       <w:r>
         <w:rPr>
           <w:rFonts w:ascii="Times New Roman" w:hAnsi="Times New Roman" w:cs="Times New Roman"/>
@@ -15857,8 +16500,8 @@
         <w:lastRenderedPageBreak/>
         <w:t>B.2.2 Use Case Descriptions</w:t>
       </w:r>
+      <w:bookmarkEnd w:id="36"/>
       <w:bookmarkEnd w:id="37"/>
-      <w:bookmarkEnd w:id="38"/>
     </w:p>
     <w:p>
       <w:pPr>
@@ -16173,7 +16816,27 @@
                 <w:szCs w:val="24"/>
                 <w:lang w:val="en-US"/>
               </w:rPr>
-              <w:t>The user opens the Travlendar+ application on his/her device.</w:t>
+              <w:t xml:space="preserve">The user opens the </w:t>
+            </w:r>
+            <w:proofErr w:type="spellStart"/>
+            <w:r>
+              <w:rPr>
+                <w:rFonts w:ascii="Times New Roman" w:hAnsi="Times New Roman" w:cs="Times New Roman"/>
+                <w:sz w:val="24"/>
+                <w:szCs w:val="24"/>
+                <w:lang w:val="en-US"/>
+              </w:rPr>
+              <w:t>Travlendar</w:t>
+            </w:r>
+            <w:proofErr w:type="spellEnd"/>
+            <w:r>
+              <w:rPr>
+                <w:rFonts w:ascii="Times New Roman" w:hAnsi="Times New Roman" w:cs="Times New Roman"/>
+                <w:sz w:val="24"/>
+                <w:szCs w:val="24"/>
+                <w:lang w:val="en-US"/>
+              </w:rPr>
+              <w:t>+ application on his/her device.</w:t>
             </w:r>
           </w:p>
           <w:p>
@@ -16959,14 +17622,25 @@
                 <w:lang w:val="en-US"/>
               </w:rPr>
             </w:pPr>
-            <w:r>
-              <w:rPr>
-                <w:rFonts w:ascii="Times New Roman" w:hAnsi="Times New Roman" w:cs="Times New Roman"/>
-                <w:sz w:val="24"/>
-                <w:szCs w:val="24"/>
-                <w:lang w:val="en-US"/>
-              </w:rPr>
-              <w:t>Travlendar+ displays a confirmation message notifying the user that the event is added to the calendar.</w:t>
+            <w:proofErr w:type="spellStart"/>
+            <w:r>
+              <w:rPr>
+                <w:rFonts w:ascii="Times New Roman" w:hAnsi="Times New Roman" w:cs="Times New Roman"/>
+                <w:sz w:val="24"/>
+                <w:szCs w:val="24"/>
+                <w:lang w:val="en-US"/>
+              </w:rPr>
+              <w:t>Travlendar</w:t>
+            </w:r>
+            <w:proofErr w:type="spellEnd"/>
+            <w:r>
+              <w:rPr>
+                <w:rFonts w:ascii="Times New Roman" w:hAnsi="Times New Roman" w:cs="Times New Roman"/>
+                <w:sz w:val="24"/>
+                <w:szCs w:val="24"/>
+                <w:lang w:val="en-US"/>
+              </w:rPr>
+              <w:t>+ displays a confirmation message notifying the user that the event is added to the calendar.</w:t>
             </w:r>
           </w:p>
           <w:p>
@@ -17968,7 +18642,27 @@
                 <w:szCs w:val="24"/>
                 <w:lang w:val="en-US"/>
               </w:rPr>
-              <w:t>The user edits the frequency which is set to null as default based on the event’s nature (e.g. daily, weekly, monthly or customized (e.g. Weekly: Monday-Wednesday)).</w:t>
+              <w:t xml:space="preserve">The user edits the frequency which is set to null as default based on the event’s nature (e.g. daily, weekly, monthly or customized (e.g. </w:t>
+            </w:r>
+            <w:proofErr w:type="gramStart"/>
+            <w:r>
+              <w:rPr>
+                <w:rFonts w:ascii="Times New Roman" w:hAnsi="Times New Roman" w:cs="Times New Roman"/>
+                <w:sz w:val="24"/>
+                <w:szCs w:val="24"/>
+                <w:lang w:val="en-US"/>
+              </w:rPr>
+              <w:t>Weekly</w:t>
+            </w:r>
+            <w:proofErr w:type="gramEnd"/>
+            <w:r>
+              <w:rPr>
+                <w:rFonts w:ascii="Times New Roman" w:hAnsi="Times New Roman" w:cs="Times New Roman"/>
+                <w:sz w:val="24"/>
+                <w:szCs w:val="24"/>
+                <w:lang w:val="en-US"/>
+              </w:rPr>
+              <w:t>: Monday-Wednesday)).</w:t>
             </w:r>
           </w:p>
           <w:p>
@@ -18036,14 +18730,25 @@
                 <w:lang w:val="en-US"/>
               </w:rPr>
             </w:pPr>
-            <w:r>
-              <w:rPr>
-                <w:rFonts w:ascii="Times New Roman" w:hAnsi="Times New Roman" w:cs="Times New Roman"/>
-                <w:sz w:val="24"/>
-                <w:szCs w:val="24"/>
-                <w:lang w:val="en-US"/>
-              </w:rPr>
-              <w:t>Travlendar+ displays a confirmation message notifying the user that the event is added to the calendar with the defined frequency.</w:t>
+            <w:proofErr w:type="spellStart"/>
+            <w:r>
+              <w:rPr>
+                <w:rFonts w:ascii="Times New Roman" w:hAnsi="Times New Roman" w:cs="Times New Roman"/>
+                <w:sz w:val="24"/>
+                <w:szCs w:val="24"/>
+                <w:lang w:val="en-US"/>
+              </w:rPr>
+              <w:t>Travlendar</w:t>
+            </w:r>
+            <w:proofErr w:type="spellEnd"/>
+            <w:r>
+              <w:rPr>
+                <w:rFonts w:ascii="Times New Roman" w:hAnsi="Times New Roman" w:cs="Times New Roman"/>
+                <w:sz w:val="24"/>
+                <w:szCs w:val="24"/>
+                <w:lang w:val="en-US"/>
+              </w:rPr>
+              <w:t>+ displays a confirmation message notifying the user that the event is added to the calendar with the defined frequency.</w:t>
             </w:r>
           </w:p>
         </w:tc>
@@ -18103,7 +18808,27 @@
                 <w:szCs w:val="24"/>
                 <w:lang w:val="en-US"/>
               </w:rPr>
-              <w:t>The use case terminates when, starting with the selected date, the selected time is duplicated according to the frequency, assigned to the event and added to the other dates on the calendar.</w:t>
+              <w:t xml:space="preserve">The use case terminates </w:t>
+            </w:r>
+            <w:proofErr w:type="gramStart"/>
+            <w:r>
+              <w:rPr>
+                <w:rFonts w:ascii="Times New Roman" w:hAnsi="Times New Roman" w:cs="Times New Roman"/>
+                <w:sz w:val="24"/>
+                <w:szCs w:val="24"/>
+                <w:lang w:val="en-US"/>
+              </w:rPr>
+              <w:t>when,</w:t>
+            </w:r>
+            <w:proofErr w:type="gramEnd"/>
+            <w:r>
+              <w:rPr>
+                <w:rFonts w:ascii="Times New Roman" w:hAnsi="Times New Roman" w:cs="Times New Roman"/>
+                <w:sz w:val="24"/>
+                <w:szCs w:val="24"/>
+                <w:lang w:val="en-US"/>
+              </w:rPr>
+              <w:t xml:space="preserve"> starting with the selected date, the selected time is duplicated according to the frequency, assigned to the event and added to the other dates on the calendar.</w:t>
             </w:r>
           </w:p>
           <w:p>
@@ -18149,7 +18874,6 @@
                 <w:lang w:val="en-US"/>
               </w:rPr>
             </w:pPr>
-            <w:commentRangeStart w:id="39"/>
             <w:r>
               <w:rPr>
                 <w:rFonts w:ascii="Times New Roman" w:hAnsi="Times New Roman" w:cs="Times New Roman"/>
@@ -18240,17 +18964,8 @@
               </w:rPr>
               <w:t>The flow continues as in the normal flow starting from the fifth step.</w:t>
             </w:r>
-            <w:commentRangeEnd w:id="39"/>
-            <w:r>
-              <w:rPr>
-                <w:rStyle w:val="CommentReference"/>
-                <w:rFonts w:ascii="Times New Roman" w:hAnsi="Times New Roman" w:cs="Times New Roman"/>
-                <w:sz w:val="24"/>
-                <w:szCs w:val="24"/>
-                <w:lang w:val="en-US"/>
-              </w:rPr>
-              <w:commentReference w:id="39"/>
-            </w:r>
+            <w:bookmarkStart w:id="38" w:name="_GoBack"/>
+            <w:bookmarkEnd w:id="38"/>
           </w:p>
           <w:p>
             <w:pPr>
@@ -18843,8 +19558,19 @@
                 <w:szCs w:val="24"/>
                 <w:lang w:val="en-US"/>
               </w:rPr>
-              <w:t>The system displays a message asking the user “Would you like to save the changes?”.</w:t>
-            </w:r>
+              <w:t>The system displays a message asking the user “Would you like to save the changes?</w:t>
+            </w:r>
+            <w:proofErr w:type="gramStart"/>
+            <w:r>
+              <w:rPr>
+                <w:rFonts w:ascii="Times New Roman" w:hAnsi="Times New Roman" w:cs="Times New Roman"/>
+                <w:sz w:val="24"/>
+                <w:szCs w:val="24"/>
+                <w:lang w:val="en-US"/>
+              </w:rPr>
+              <w:t>”.</w:t>
+            </w:r>
+            <w:proofErr w:type="gramEnd"/>
           </w:p>
           <w:p>
             <w:pPr>
@@ -18868,7 +19594,27 @@
                 <w:szCs w:val="24"/>
                 <w:lang w:val="en-US"/>
               </w:rPr>
-              <w:t>The user selects Yes.</w:t>
+              <w:t xml:space="preserve">The user selects </w:t>
+            </w:r>
+            <w:proofErr w:type="gramStart"/>
+            <w:r>
+              <w:rPr>
+                <w:rFonts w:ascii="Times New Roman" w:hAnsi="Times New Roman" w:cs="Times New Roman"/>
+                <w:sz w:val="24"/>
+                <w:szCs w:val="24"/>
+                <w:lang w:val="en-US"/>
+              </w:rPr>
+              <w:t>Yes</w:t>
+            </w:r>
+            <w:proofErr w:type="gramEnd"/>
+            <w:r>
+              <w:rPr>
+                <w:rFonts w:ascii="Times New Roman" w:hAnsi="Times New Roman" w:cs="Times New Roman"/>
+                <w:sz w:val="24"/>
+                <w:szCs w:val="24"/>
+                <w:lang w:val="en-US"/>
+              </w:rPr>
+              <w:t>.</w:t>
             </w:r>
           </w:p>
           <w:p>
@@ -18886,14 +19632,25 @@
                 <w:lang w:val="en-US"/>
               </w:rPr>
             </w:pPr>
-            <w:r>
-              <w:rPr>
-                <w:rFonts w:ascii="Times New Roman" w:hAnsi="Times New Roman" w:cs="Times New Roman"/>
-                <w:sz w:val="24"/>
-                <w:szCs w:val="24"/>
-                <w:lang w:val="en-US"/>
-              </w:rPr>
-              <w:t>Travlendar+ displays a confirmation message notifying the user that the changes are saved.</w:t>
+            <w:proofErr w:type="spellStart"/>
+            <w:r>
+              <w:rPr>
+                <w:rFonts w:ascii="Times New Roman" w:hAnsi="Times New Roman" w:cs="Times New Roman"/>
+                <w:sz w:val="24"/>
+                <w:szCs w:val="24"/>
+                <w:lang w:val="en-US"/>
+              </w:rPr>
+              <w:t>Travlendar</w:t>
+            </w:r>
+            <w:proofErr w:type="spellEnd"/>
+            <w:r>
+              <w:rPr>
+                <w:rFonts w:ascii="Times New Roman" w:hAnsi="Times New Roman" w:cs="Times New Roman"/>
+                <w:sz w:val="24"/>
+                <w:szCs w:val="24"/>
+                <w:lang w:val="en-US"/>
+              </w:rPr>
+              <w:t>+ displays a confirmation message notifying the user that the changes are saved.</w:t>
             </w:r>
           </w:p>
         </w:tc>
@@ -19002,7 +19759,27 @@
                 <w:szCs w:val="24"/>
                 <w:lang w:val="en-US"/>
               </w:rPr>
-              <w:t>The previous date and/or time assigned to the event is now available to be allocated by any other new event to be added in the future.</w:t>
+              <w:t xml:space="preserve">The previous date and/or time assigned to the event </w:t>
+            </w:r>
+            <w:proofErr w:type="gramStart"/>
+            <w:r>
+              <w:rPr>
+                <w:rFonts w:ascii="Times New Roman" w:hAnsi="Times New Roman" w:cs="Times New Roman"/>
+                <w:sz w:val="24"/>
+                <w:szCs w:val="24"/>
+                <w:lang w:val="en-US"/>
+              </w:rPr>
+              <w:t>is</w:t>
+            </w:r>
+            <w:proofErr w:type="gramEnd"/>
+            <w:r>
+              <w:rPr>
+                <w:rFonts w:ascii="Times New Roman" w:hAnsi="Times New Roman" w:cs="Times New Roman"/>
+                <w:sz w:val="24"/>
+                <w:szCs w:val="24"/>
+                <w:lang w:val="en-US"/>
+              </w:rPr>
+              <w:t xml:space="preserve"> now available to be allocated by any other new event to be added in the future.</w:t>
             </w:r>
           </w:p>
         </w:tc>
@@ -19744,8 +20521,19 @@
                 <w:szCs w:val="24"/>
                 <w:lang w:val="en-US"/>
               </w:rPr>
-              <w:t>The system displays a message asking the user “Would you like to save the changes?”.</w:t>
-            </w:r>
+              <w:t>The system displays a message asking the user “Would you like to save the changes?</w:t>
+            </w:r>
+            <w:proofErr w:type="gramStart"/>
+            <w:r>
+              <w:rPr>
+                <w:rFonts w:ascii="Times New Roman" w:hAnsi="Times New Roman" w:cs="Times New Roman"/>
+                <w:sz w:val="24"/>
+                <w:szCs w:val="24"/>
+                <w:lang w:val="en-US"/>
+              </w:rPr>
+              <w:t>”.</w:t>
+            </w:r>
+            <w:proofErr w:type="gramEnd"/>
           </w:p>
           <w:p>
             <w:pPr>
@@ -19769,7 +20557,27 @@
                 <w:szCs w:val="24"/>
                 <w:lang w:val="en-US"/>
               </w:rPr>
-              <w:t>The user selects Yes.</w:t>
+              <w:t xml:space="preserve">The user selects </w:t>
+            </w:r>
+            <w:proofErr w:type="gramStart"/>
+            <w:r>
+              <w:rPr>
+                <w:rFonts w:ascii="Times New Roman" w:hAnsi="Times New Roman" w:cs="Times New Roman"/>
+                <w:sz w:val="24"/>
+                <w:szCs w:val="24"/>
+                <w:lang w:val="en-US"/>
+              </w:rPr>
+              <w:t>Yes</w:t>
+            </w:r>
+            <w:proofErr w:type="gramEnd"/>
+            <w:r>
+              <w:rPr>
+                <w:rFonts w:ascii="Times New Roman" w:hAnsi="Times New Roman" w:cs="Times New Roman"/>
+                <w:sz w:val="24"/>
+                <w:szCs w:val="24"/>
+                <w:lang w:val="en-US"/>
+              </w:rPr>
+              <w:t>.</w:t>
             </w:r>
           </w:p>
           <w:p>
@@ -19787,14 +20595,25 @@
                 <w:lang w:val="en-US"/>
               </w:rPr>
             </w:pPr>
-            <w:r>
-              <w:rPr>
-                <w:rFonts w:ascii="Times New Roman" w:hAnsi="Times New Roman" w:cs="Times New Roman"/>
-                <w:sz w:val="24"/>
-                <w:szCs w:val="24"/>
-                <w:lang w:val="en-US"/>
-              </w:rPr>
-              <w:t>Travlendar+ displays a confirmation message notifying the user that the changes are saved.</w:t>
+            <w:proofErr w:type="spellStart"/>
+            <w:r>
+              <w:rPr>
+                <w:rFonts w:ascii="Times New Roman" w:hAnsi="Times New Roman" w:cs="Times New Roman"/>
+                <w:sz w:val="24"/>
+                <w:szCs w:val="24"/>
+                <w:lang w:val="en-US"/>
+              </w:rPr>
+              <w:t>Travlendar</w:t>
+            </w:r>
+            <w:proofErr w:type="spellEnd"/>
+            <w:r>
+              <w:rPr>
+                <w:rFonts w:ascii="Times New Roman" w:hAnsi="Times New Roman" w:cs="Times New Roman"/>
+                <w:sz w:val="24"/>
+                <w:szCs w:val="24"/>
+                <w:lang w:val="en-US"/>
+              </w:rPr>
+              <w:t>+ displays a confirmation message notifying the user that the changes are saved.</w:t>
             </w:r>
           </w:p>
         </w:tc>
@@ -20470,8 +21289,19 @@
                 <w:szCs w:val="24"/>
                 <w:lang w:val="en-US"/>
               </w:rPr>
-              <w:t>The system displays a message asking the user “Would you like to delete this event?”.</w:t>
-            </w:r>
+              <w:t>The system displays a message asking the user “Would you like to delete this event?</w:t>
+            </w:r>
+            <w:proofErr w:type="gramStart"/>
+            <w:r>
+              <w:rPr>
+                <w:rFonts w:ascii="Times New Roman" w:hAnsi="Times New Roman" w:cs="Times New Roman"/>
+                <w:sz w:val="24"/>
+                <w:szCs w:val="24"/>
+                <w:lang w:val="en-US"/>
+              </w:rPr>
+              <w:t>”.</w:t>
+            </w:r>
+            <w:proofErr w:type="gramEnd"/>
           </w:p>
           <w:p>
             <w:pPr>
@@ -20495,7 +21325,27 @@
                 <w:szCs w:val="24"/>
                 <w:lang w:val="en-US"/>
               </w:rPr>
-              <w:t>The user selects Yes.</w:t>
+              <w:t xml:space="preserve">The user selects </w:t>
+            </w:r>
+            <w:proofErr w:type="gramStart"/>
+            <w:r>
+              <w:rPr>
+                <w:rFonts w:ascii="Times New Roman" w:hAnsi="Times New Roman" w:cs="Times New Roman"/>
+                <w:sz w:val="24"/>
+                <w:szCs w:val="24"/>
+                <w:lang w:val="en-US"/>
+              </w:rPr>
+              <w:t>Yes</w:t>
+            </w:r>
+            <w:proofErr w:type="gramEnd"/>
+            <w:r>
+              <w:rPr>
+                <w:rFonts w:ascii="Times New Roman" w:hAnsi="Times New Roman" w:cs="Times New Roman"/>
+                <w:sz w:val="24"/>
+                <w:szCs w:val="24"/>
+                <w:lang w:val="en-US"/>
+              </w:rPr>
+              <w:t>.</w:t>
             </w:r>
           </w:p>
           <w:p>
@@ -21143,14 +21993,25 @@
                 <w:lang w:val="en-US"/>
               </w:rPr>
             </w:pPr>
-            <w:r>
-              <w:rPr>
-                <w:rFonts w:ascii="Times New Roman" w:hAnsi="Times New Roman" w:cs="Times New Roman"/>
-                <w:sz w:val="24"/>
-                <w:szCs w:val="24"/>
-                <w:lang w:val="en-US"/>
-              </w:rPr>
-              <w:t>Travlendar+ displays a confirmation message</w:t>
+            <w:proofErr w:type="spellStart"/>
+            <w:r>
+              <w:rPr>
+                <w:rFonts w:ascii="Times New Roman" w:hAnsi="Times New Roman" w:cs="Times New Roman"/>
+                <w:sz w:val="24"/>
+                <w:szCs w:val="24"/>
+                <w:lang w:val="en-US"/>
+              </w:rPr>
+              <w:t>Travlendar</w:t>
+            </w:r>
+            <w:proofErr w:type="spellEnd"/>
+            <w:r>
+              <w:rPr>
+                <w:rFonts w:ascii="Times New Roman" w:hAnsi="Times New Roman" w:cs="Times New Roman"/>
+                <w:sz w:val="24"/>
+                <w:szCs w:val="24"/>
+                <w:lang w:val="en-US"/>
+              </w:rPr>
+              <w:t>+ displays a confirmation message</w:t>
             </w:r>
             <w:r>
               <w:rPr>
@@ -21616,14 +22477,25 @@
                 <w:lang w:val="en-US"/>
               </w:rPr>
             </w:pPr>
-            <w:r>
-              <w:rPr>
-                <w:rFonts w:ascii="Times New Roman" w:hAnsi="Times New Roman" w:cs="Times New Roman"/>
-                <w:sz w:val="24"/>
-                <w:szCs w:val="24"/>
-                <w:lang w:val="en-US"/>
-              </w:rPr>
-              <w:t>Travlendar+ remo</w:t>
+            <w:proofErr w:type="spellStart"/>
+            <w:r>
+              <w:rPr>
+                <w:rFonts w:ascii="Times New Roman" w:hAnsi="Times New Roman" w:cs="Times New Roman"/>
+                <w:sz w:val="24"/>
+                <w:szCs w:val="24"/>
+                <w:lang w:val="en-US"/>
+              </w:rPr>
+              <w:t>Travlendar</w:t>
+            </w:r>
+            <w:proofErr w:type="spellEnd"/>
+            <w:r>
+              <w:rPr>
+                <w:rFonts w:ascii="Times New Roman" w:hAnsi="Times New Roman" w:cs="Times New Roman"/>
+                <w:sz w:val="24"/>
+                <w:szCs w:val="24"/>
+                <w:lang w:val="en-US"/>
+              </w:rPr>
+              <w:t>+ remo</w:t>
             </w:r>
             <w:r>
               <w:rPr>
@@ -23362,14 +24234,25 @@
                 <w:lang w:val="en-US"/>
               </w:rPr>
             </w:pPr>
-            <w:r>
-              <w:rPr>
-                <w:rFonts w:ascii="Times New Roman" w:hAnsi="Times New Roman" w:cs="Times New Roman"/>
-                <w:sz w:val="24"/>
-                <w:szCs w:val="24"/>
-                <w:lang w:val="en-US"/>
-              </w:rPr>
-              <w:t>Travlendar+ displays a confirmation message.</w:t>
+            <w:proofErr w:type="spellStart"/>
+            <w:r>
+              <w:rPr>
+                <w:rFonts w:ascii="Times New Roman" w:hAnsi="Times New Roman" w:cs="Times New Roman"/>
+                <w:sz w:val="24"/>
+                <w:szCs w:val="24"/>
+                <w:lang w:val="en-US"/>
+              </w:rPr>
+              <w:t>Travlendar</w:t>
+            </w:r>
+            <w:proofErr w:type="spellEnd"/>
+            <w:r>
+              <w:rPr>
+                <w:rFonts w:ascii="Times New Roman" w:hAnsi="Times New Roman" w:cs="Times New Roman"/>
+                <w:sz w:val="24"/>
+                <w:szCs w:val="24"/>
+                <w:lang w:val="en-US"/>
+              </w:rPr>
+              <w:t>+ displays a confirmation message.</w:t>
             </w:r>
           </w:p>
         </w:tc>
@@ -23860,14 +24743,25 @@
                 <w:lang w:val="en-US"/>
               </w:rPr>
             </w:pPr>
-            <w:r>
-              <w:rPr>
-                <w:rFonts w:ascii="Times New Roman" w:hAnsi="Times New Roman" w:cs="Times New Roman"/>
-                <w:sz w:val="24"/>
-                <w:szCs w:val="24"/>
-                <w:lang w:val="en-US"/>
-              </w:rPr>
-              <w:t>Travlendar+ displays a confirmation message.</w:t>
+            <w:proofErr w:type="spellStart"/>
+            <w:r>
+              <w:rPr>
+                <w:rFonts w:ascii="Times New Roman" w:hAnsi="Times New Roman" w:cs="Times New Roman"/>
+                <w:sz w:val="24"/>
+                <w:szCs w:val="24"/>
+                <w:lang w:val="en-US"/>
+              </w:rPr>
+              <w:t>Travlendar</w:t>
+            </w:r>
+            <w:proofErr w:type="spellEnd"/>
+            <w:r>
+              <w:rPr>
+                <w:rFonts w:ascii="Times New Roman" w:hAnsi="Times New Roman" w:cs="Times New Roman"/>
+                <w:sz w:val="24"/>
+                <w:szCs w:val="24"/>
+                <w:lang w:val="en-US"/>
+              </w:rPr>
+              <w:t>+ displays a confirmation message.</w:t>
             </w:r>
           </w:p>
         </w:tc>
@@ -23988,8 +24882,8 @@
           <w:szCs w:val="24"/>
         </w:rPr>
       </w:pPr>
-      <w:bookmarkStart w:id="40" w:name="_Toc496699050"/>
-      <w:bookmarkStart w:id="41" w:name="_Toc496890532"/>
+      <w:bookmarkStart w:id="39" w:name="_Toc496699050"/>
+      <w:bookmarkStart w:id="40" w:name="_Toc496890532"/>
       <w:r>
         <w:rPr>
           <w:rFonts w:ascii="Times New Roman" w:hAnsi="Times New Roman" w:cs="Times New Roman"/>
@@ -24000,8 +24894,8 @@
         <w:lastRenderedPageBreak/>
         <w:t>B.2.3 Use Case Diagram</w:t>
       </w:r>
+      <w:bookmarkEnd w:id="39"/>
       <w:bookmarkEnd w:id="40"/>
-      <w:bookmarkEnd w:id="41"/>
     </w:p>
     <w:p>
       <w:pPr>
@@ -24267,8 +25161,8 @@
           <w:szCs w:val="24"/>
         </w:rPr>
       </w:pPr>
-      <w:bookmarkStart w:id="42" w:name="_Toc496699051"/>
-      <w:bookmarkStart w:id="43" w:name="_Toc496890533"/>
+      <w:bookmarkStart w:id="41" w:name="_Toc496699051"/>
+      <w:bookmarkStart w:id="42" w:name="_Toc496890533"/>
       <w:r>
         <w:rPr>
           <w:rFonts w:ascii="Times New Roman" w:hAnsi="Times New Roman" w:cs="Times New Roman"/>
@@ -24279,8 +25173,8 @@
         <w:lastRenderedPageBreak/>
         <w:t>B.2.4 Sequence Diagrams</w:t>
       </w:r>
+      <w:bookmarkEnd w:id="41"/>
       <w:bookmarkEnd w:id="42"/>
-      <w:bookmarkEnd w:id="43"/>
     </w:p>
     <w:p>
       <w:pPr>
@@ -24789,7 +25683,7 @@
           <w:szCs w:val="24"/>
         </w:rPr>
       </w:pPr>
-      <w:bookmarkStart w:id="44" w:name="_Toc496890534"/>
+      <w:bookmarkStart w:id="43" w:name="_Toc496890534"/>
       <w:r>
         <w:rPr>
           <w:rFonts w:ascii="Times New Roman" w:hAnsi="Times New Roman" w:cs="Times New Roman"/>
@@ -24807,9 +25701,29 @@
           <w:sz w:val="24"/>
           <w:szCs w:val="24"/>
         </w:rPr>
-        <w:t xml:space="preserve"> Statechart Diagram</w:t>
-      </w:r>
-      <w:bookmarkEnd w:id="44"/>
+        <w:t xml:space="preserve"> </w:t>
+      </w:r>
+      <w:proofErr w:type="spellStart"/>
+      <w:r>
+        <w:rPr>
+          <w:rFonts w:ascii="Times New Roman" w:hAnsi="Times New Roman" w:cs="Times New Roman"/>
+          <w:color w:val="auto"/>
+          <w:sz w:val="24"/>
+          <w:szCs w:val="24"/>
+        </w:rPr>
+        <w:t>Statechart</w:t>
+      </w:r>
+      <w:proofErr w:type="spellEnd"/>
+      <w:r>
+        <w:rPr>
+          <w:rFonts w:ascii="Times New Roman" w:hAnsi="Times New Roman" w:cs="Times New Roman"/>
+          <w:color w:val="auto"/>
+          <w:sz w:val="24"/>
+          <w:szCs w:val="24"/>
+        </w:rPr>
+        <w:t xml:space="preserve"> Diagram</w:t>
+      </w:r>
+      <w:bookmarkEnd w:id="43"/>
     </w:p>
     <w:p>
       <w:pPr>
@@ -24899,7 +25813,7 @@
           <w:szCs w:val="24"/>
         </w:rPr>
       </w:pPr>
-      <w:bookmarkStart w:id="45" w:name="_Toc496890535"/>
+      <w:bookmarkStart w:id="44" w:name="_Toc496890535"/>
       <w:r>
         <w:rPr>
           <w:rFonts w:ascii="Times New Roman" w:hAnsi="Times New Roman" w:cs="Times New Roman"/>
@@ -24909,7 +25823,7 @@
         </w:rPr>
         <w:t>C. Performance Requirements</w:t>
       </w:r>
-      <w:bookmarkEnd w:id="45"/>
+      <w:bookmarkEnd w:id="44"/>
     </w:p>
     <w:p>
       <w:pPr>
@@ -24928,7 +25842,7 @@
         </w:rPr>
         <w:tab/>
       </w:r>
-      <w:commentRangeStart w:id="46"/>
+      <w:commentRangeStart w:id="45"/>
       <w:r>
         <w:rPr>
           <w:rFonts w:ascii="Times New Roman" w:hAnsi="Times New Roman" w:cs="Times New Roman"/>
@@ -24993,7 +25907,7 @@
         </w:rPr>
         <w:t xml:space="preserve">and able to provide any service without any delay due to application itself.  </w:t>
       </w:r>
-      <w:commentRangeEnd w:id="46"/>
+      <w:commentRangeEnd w:id="45"/>
       <w:r>
         <w:rPr>
           <w:rStyle w:val="CommentReference"/>
@@ -25001,7 +25915,7 @@
           <w:sz w:val="24"/>
           <w:szCs w:val="24"/>
         </w:rPr>
-        <w:commentReference w:id="46"/>
+        <w:commentReference w:id="45"/>
       </w:r>
     </w:p>
     <w:p>
@@ -25016,7 +25930,7 @@
           <w:szCs w:val="24"/>
         </w:rPr>
       </w:pPr>
-      <w:bookmarkStart w:id="47" w:name="_Toc496890536"/>
+      <w:bookmarkStart w:id="46" w:name="_Toc496890536"/>
       <w:r>
         <w:rPr>
           <w:rFonts w:ascii="Times New Roman" w:hAnsi="Times New Roman" w:cs="Times New Roman"/>
@@ -25026,7 +25940,7 @@
         </w:rPr>
         <w:t>D. Design Constraints</w:t>
       </w:r>
-      <w:bookmarkEnd w:id="47"/>
+      <w:bookmarkEnd w:id="46"/>
     </w:p>
     <w:p>
       <w:pPr>
@@ -25040,7 +25954,7 @@
           <w:szCs w:val="24"/>
         </w:rPr>
       </w:pPr>
-      <w:bookmarkStart w:id="48" w:name="_Toc496890537"/>
+      <w:bookmarkStart w:id="47" w:name="_Toc496890537"/>
       <w:r>
         <w:rPr>
           <w:rFonts w:ascii="Times New Roman" w:hAnsi="Times New Roman" w:cs="Times New Roman"/>
@@ -25050,7 +25964,7 @@
         </w:rPr>
         <w:t>D.1 Standards compliance</w:t>
       </w:r>
-      <w:bookmarkEnd w:id="48"/>
+      <w:bookmarkEnd w:id="47"/>
     </w:p>
     <w:p>
       <w:pPr>
@@ -25064,7 +25978,7 @@
           <w:szCs w:val="24"/>
         </w:rPr>
       </w:pPr>
-      <w:bookmarkStart w:id="49" w:name="_Toc496890538"/>
+      <w:bookmarkStart w:id="48" w:name="_Toc496890538"/>
       <w:r>
         <w:rPr>
           <w:rFonts w:ascii="Times New Roman" w:hAnsi="Times New Roman" w:cs="Times New Roman"/>
@@ -25074,7 +25988,7 @@
         </w:rPr>
         <w:t>D.2 Hardware limitations</w:t>
       </w:r>
-      <w:bookmarkEnd w:id="49"/>
+      <w:bookmarkEnd w:id="48"/>
     </w:p>
     <w:p>
       <w:pPr>
@@ -25203,7 +26117,7 @@
           <w:szCs w:val="24"/>
         </w:rPr>
       </w:pPr>
-      <w:bookmarkStart w:id="50" w:name="_Toc496890539"/>
+      <w:bookmarkStart w:id="49" w:name="_Toc496890539"/>
       <w:r>
         <w:rPr>
           <w:rFonts w:ascii="Times New Roman" w:hAnsi="Times New Roman" w:cs="Times New Roman"/>
@@ -25213,7 +26127,7 @@
         </w:rPr>
         <w:t>E. Software System Attributes</w:t>
       </w:r>
-      <w:bookmarkEnd w:id="50"/>
+      <w:bookmarkEnd w:id="49"/>
     </w:p>
     <w:p>
       <w:pPr>
@@ -25227,7 +26141,7 @@
           <w:szCs w:val="24"/>
         </w:rPr>
       </w:pPr>
-      <w:bookmarkStart w:id="51" w:name="_Toc496890540"/>
+      <w:bookmarkStart w:id="50" w:name="_Toc496890540"/>
       <w:r>
         <w:rPr>
           <w:rFonts w:ascii="Times New Roman" w:hAnsi="Times New Roman" w:cs="Times New Roman"/>
@@ -25237,7 +26151,7 @@
         </w:rPr>
         <w:t>E.1 Reliability</w:t>
       </w:r>
-      <w:bookmarkEnd w:id="51"/>
+      <w:bookmarkEnd w:id="50"/>
     </w:p>
     <w:p>
       <w:pPr>
@@ -25438,7 +26352,7 @@
           <w:szCs w:val="24"/>
         </w:rPr>
       </w:pPr>
-      <w:bookmarkStart w:id="52" w:name="_Toc496890541"/>
+      <w:bookmarkStart w:id="51" w:name="_Toc496890541"/>
       <w:r>
         <w:rPr>
           <w:rFonts w:ascii="Times New Roman" w:hAnsi="Times New Roman" w:cs="Times New Roman"/>
@@ -25448,7 +26362,7 @@
         </w:rPr>
         <w:t>E.2 Availability</w:t>
       </w:r>
-      <w:bookmarkEnd w:id="52"/>
+      <w:bookmarkEnd w:id="51"/>
     </w:p>
     <w:p>
       <w:pPr>
@@ -25488,7 +26402,7 @@
           <w:szCs w:val="24"/>
         </w:rPr>
       </w:pPr>
-      <w:bookmarkStart w:id="53" w:name="_Toc496890542"/>
+      <w:bookmarkStart w:id="52" w:name="_Toc496890542"/>
       <w:r>
         <w:rPr>
           <w:rFonts w:ascii="Times New Roman" w:hAnsi="Times New Roman" w:cs="Times New Roman"/>
@@ -25499,7 +26413,7 @@
         <w:lastRenderedPageBreak/>
         <w:t>E.3 Security</w:t>
       </w:r>
-      <w:bookmarkEnd w:id="53"/>
+      <w:bookmarkEnd w:id="52"/>
     </w:p>
     <w:p>
       <w:pPr>
@@ -25596,7 +26510,7 @@
           <w:szCs w:val="24"/>
         </w:rPr>
       </w:pPr>
-      <w:bookmarkStart w:id="54" w:name="_Toc496890543"/>
+      <w:bookmarkStart w:id="53" w:name="_Toc496890543"/>
       <w:r>
         <w:rPr>
           <w:rFonts w:ascii="Times New Roman" w:hAnsi="Times New Roman" w:cs="Times New Roman"/>
@@ -25606,7 +26520,7 @@
         </w:rPr>
         <w:t>E.4 Maintainability</w:t>
       </w:r>
-      <w:bookmarkEnd w:id="54"/>
+      <w:bookmarkEnd w:id="53"/>
     </w:p>
     <w:p>
       <w:pPr>
@@ -25655,7 +26569,7 @@
           <w:szCs w:val="24"/>
         </w:rPr>
       </w:pPr>
-      <w:bookmarkStart w:id="55" w:name="_Toc496890544"/>
+      <w:bookmarkStart w:id="54" w:name="_Toc496890544"/>
       <w:r>
         <w:rPr>
           <w:rFonts w:ascii="Times New Roman" w:hAnsi="Times New Roman" w:cs="Times New Roman"/>
@@ -25665,7 +26579,7 @@
         </w:rPr>
         <w:t>E.5 Portability</w:t>
       </w:r>
-      <w:bookmarkEnd w:id="55"/>
+      <w:bookmarkEnd w:id="54"/>
     </w:p>
     <w:p>
       <w:pPr>
@@ -25718,7 +26632,7 @@
           <w:szCs w:val="24"/>
         </w:rPr>
       </w:pPr>
-      <w:bookmarkStart w:id="56" w:name="_Toc496890545"/>
+      <w:bookmarkStart w:id="55" w:name="_Toc496890545"/>
       <w:r>
         <w:rPr>
           <w:rStyle w:val="Heading1Char"/>
@@ -25729,7 +26643,7 @@
         </w:rPr>
         <w:t>4. FORMAL ANALYSIS USING ALLOY:</w:t>
       </w:r>
-      <w:bookmarkEnd w:id="56"/>
+      <w:bookmarkEnd w:id="55"/>
       <w:r>
         <w:rPr>
           <w:rFonts w:ascii="Times New Roman" w:hAnsi="Times New Roman" w:cs="Times New Roman"/>
@@ -25762,13 +26676,23 @@
           <w:szCs w:val="24"/>
         </w:rPr>
       </w:pPr>
-      <w:r>
-        <w:rPr>
-          <w:rFonts w:ascii="Times New Roman" w:hAnsi="Times New Roman" w:cs="Times New Roman"/>
-          <w:sz w:val="24"/>
-          <w:szCs w:val="24"/>
-        </w:rPr>
-        <w:t>you to comment on the model by discussing the purpose of the model, what you can prove</w:t>
+      <w:proofErr w:type="gramStart"/>
+      <w:r>
+        <w:rPr>
+          <w:rFonts w:ascii="Times New Roman" w:hAnsi="Times New Roman" w:cs="Times New Roman"/>
+          <w:sz w:val="24"/>
+          <w:szCs w:val="24"/>
+        </w:rPr>
+        <w:t>you</w:t>
+      </w:r>
+      <w:proofErr w:type="gramEnd"/>
+      <w:r>
+        <w:rPr>
+          <w:rFonts w:ascii="Times New Roman" w:hAnsi="Times New Roman" w:cs="Times New Roman"/>
+          <w:sz w:val="24"/>
+          <w:szCs w:val="24"/>
+        </w:rPr>
+        <w:t xml:space="preserve"> to comment on the model by discussing the purpose of the model, what you can prove</w:t>
       </w:r>
     </w:p>
     <w:p>
@@ -25784,13 +26708,23 @@
           <w:szCs w:val="24"/>
         </w:rPr>
       </w:pPr>
-      <w:r>
-        <w:rPr>
-          <w:rFonts w:ascii="Times New Roman" w:hAnsi="Times New Roman" w:cs="Times New Roman"/>
-          <w:sz w:val="24"/>
-          <w:szCs w:val="24"/>
-        </w:rPr>
-        <w:t>with it and why what you prove is important given the problem at hand. You are also</w:t>
+      <w:proofErr w:type="gramStart"/>
+      <w:r>
+        <w:rPr>
+          <w:rFonts w:ascii="Times New Roman" w:hAnsi="Times New Roman" w:cs="Times New Roman"/>
+          <w:sz w:val="24"/>
+          <w:szCs w:val="24"/>
+        </w:rPr>
+        <w:t>with</w:t>
+      </w:r>
+      <w:proofErr w:type="gramEnd"/>
+      <w:r>
+        <w:rPr>
+          <w:rFonts w:ascii="Times New Roman" w:hAnsi="Times New Roman" w:cs="Times New Roman"/>
+          <w:sz w:val="24"/>
+          <w:szCs w:val="24"/>
+        </w:rPr>
+        <w:t xml:space="preserve"> it and why what you prove is important given the problem at hand. You are also</w:t>
       </w:r>
     </w:p>
     <w:p>
@@ -25806,13 +26740,23 @@
           <w:szCs w:val="24"/>
         </w:rPr>
       </w:pPr>
-      <w:r>
-        <w:rPr>
-          <w:rFonts w:ascii="Times New Roman" w:hAnsi="Times New Roman" w:cs="Times New Roman"/>
-          <w:sz w:val="24"/>
-          <w:szCs w:val="24"/>
-        </w:rPr>
-        <w:t>required to show one or more worlds obtained by running your model.</w:t>
+      <w:proofErr w:type="gramStart"/>
+      <w:r>
+        <w:rPr>
+          <w:rFonts w:ascii="Times New Roman" w:hAnsi="Times New Roman" w:cs="Times New Roman"/>
+          <w:sz w:val="24"/>
+          <w:szCs w:val="24"/>
+        </w:rPr>
+        <w:t>required</w:t>
+      </w:r>
+      <w:proofErr w:type="gramEnd"/>
+      <w:r>
+        <w:rPr>
+          <w:rFonts w:ascii="Times New Roman" w:hAnsi="Times New Roman" w:cs="Times New Roman"/>
+          <w:sz w:val="24"/>
+          <w:szCs w:val="24"/>
+        </w:rPr>
+        <w:t xml:space="preserve"> to show one or more worlds obtained by running your model.</w:t>
       </w:r>
     </w:p>
     <w:p>
@@ -25842,7 +26786,7 @@
           <w:szCs w:val="24"/>
         </w:rPr>
       </w:pPr>
-      <w:bookmarkStart w:id="57" w:name="_Toc496890546"/>
+      <w:bookmarkStart w:id="56" w:name="_Toc496890546"/>
       <w:r>
         <w:rPr>
           <w:rStyle w:val="Heading1Char"/>
@@ -25853,7 +26797,7 @@
         </w:rPr>
         <w:t>5. EFFORT SPENT:</w:t>
       </w:r>
-      <w:bookmarkEnd w:id="57"/>
+      <w:bookmarkEnd w:id="56"/>
       <w:r>
         <w:rPr>
           <w:rFonts w:ascii="Times New Roman" w:hAnsi="Times New Roman" w:cs="Times New Roman"/>
@@ -25875,7 +26819,7 @@
           <w:sz w:val="24"/>
         </w:rPr>
       </w:pPr>
-      <w:bookmarkStart w:id="58" w:name="_Toc496890547"/>
+      <w:bookmarkStart w:id="57" w:name="_Toc496890547"/>
       <w:r>
         <w:rPr>
           <w:rFonts w:ascii="Times New Roman" w:hAnsi="Times New Roman" w:cs="Times New Roman"/>
@@ -25884,7 +26828,7 @@
         </w:rPr>
         <w:t>5.1 Hours of Work</w:t>
       </w:r>
-      <w:bookmarkEnd w:id="58"/>
+      <w:bookmarkEnd w:id="57"/>
     </w:p>
     <w:p>
       <w:pPr>
@@ -25906,13 +26850,10 @@
           <w:color w:val="auto"/>
           <w:sz w:val="24"/>
         </w:rPr>
-        <w:t>5.1.1 Pelinsu Çelebi</w:t>
-      </w:r>
-    </w:p>
-    <w:p>
-      <w:pPr>
-        <w:pStyle w:val="Heading4"/>
-        <w:jc w:val="both"/>
+        <w:t xml:space="preserve">5.1.1 </w:t>
+      </w:r>
+      <w:proofErr w:type="spellStart"/>
+      <w:r>
         <w:rPr>
           <w:rFonts w:ascii="Times New Roman" w:hAnsi="Times New Roman" w:cs="Times New Roman"/>
           <w:b/>
@@ -25920,7 +26861,9 @@
           <w:color w:val="auto"/>
           <w:sz w:val="24"/>
         </w:rPr>
-      </w:pPr>
+        <w:t>Pelinsu</w:t>
+      </w:r>
+      <w:proofErr w:type="spellEnd"/>
       <w:r>
         <w:rPr>
           <w:rFonts w:ascii="Times New Roman" w:hAnsi="Times New Roman" w:cs="Times New Roman"/>
@@ -25929,8 +26872,77 @@
           <w:color w:val="auto"/>
           <w:sz w:val="24"/>
         </w:rPr>
-        <w:t>5.1.2 Yiğit Pilavcı</w:t>
-      </w:r>
+        <w:t xml:space="preserve"> </w:t>
+      </w:r>
+      <w:proofErr w:type="spellStart"/>
+      <w:r>
+        <w:rPr>
+          <w:rFonts w:ascii="Times New Roman" w:hAnsi="Times New Roman" w:cs="Times New Roman"/>
+          <w:b/>
+          <w:i w:val="0"/>
+          <w:color w:val="auto"/>
+          <w:sz w:val="24"/>
+        </w:rPr>
+        <w:t>Çelebi</w:t>
+      </w:r>
+      <w:proofErr w:type="spellEnd"/>
+    </w:p>
+    <w:p>
+      <w:pPr>
+        <w:pStyle w:val="Heading4"/>
+        <w:jc w:val="both"/>
+        <w:rPr>
+          <w:rFonts w:ascii="Times New Roman" w:hAnsi="Times New Roman" w:cs="Times New Roman"/>
+          <w:b/>
+          <w:i w:val="0"/>
+          <w:color w:val="auto"/>
+          <w:sz w:val="24"/>
+        </w:rPr>
+      </w:pPr>
+      <w:r>
+        <w:rPr>
+          <w:rFonts w:ascii="Times New Roman" w:hAnsi="Times New Roman" w:cs="Times New Roman"/>
+          <w:b/>
+          <w:i w:val="0"/>
+          <w:color w:val="auto"/>
+          <w:sz w:val="24"/>
+        </w:rPr>
+        <w:t xml:space="preserve">5.1.2 </w:t>
+      </w:r>
+      <w:proofErr w:type="spellStart"/>
+      <w:r>
+        <w:rPr>
+          <w:rFonts w:ascii="Times New Roman" w:hAnsi="Times New Roman" w:cs="Times New Roman"/>
+          <w:b/>
+          <w:i w:val="0"/>
+          <w:color w:val="auto"/>
+          <w:sz w:val="24"/>
+        </w:rPr>
+        <w:t>Yiğit</w:t>
+      </w:r>
+      <w:proofErr w:type="spellEnd"/>
+      <w:r>
+        <w:rPr>
+          <w:rFonts w:ascii="Times New Roman" w:hAnsi="Times New Roman" w:cs="Times New Roman"/>
+          <w:b/>
+          <w:i w:val="0"/>
+          <w:color w:val="auto"/>
+          <w:sz w:val="24"/>
+        </w:rPr>
+        <w:t xml:space="preserve"> </w:t>
+      </w:r>
+      <w:proofErr w:type="spellStart"/>
+      <w:r>
+        <w:rPr>
+          <w:rFonts w:ascii="Times New Roman" w:hAnsi="Times New Roman" w:cs="Times New Roman"/>
+          <w:b/>
+          <w:i w:val="0"/>
+          <w:color w:val="auto"/>
+          <w:sz w:val="24"/>
+        </w:rPr>
+        <w:t>Pilavcı</w:t>
+      </w:r>
+      <w:proofErr w:type="spellEnd"/>
     </w:p>
     <w:p>
       <w:pPr>
@@ -25965,7 +26977,7 @@
           <w:b w:val="0"/>
         </w:rPr>
       </w:pPr>
-      <w:bookmarkStart w:id="59" w:name="_Toc496890548"/>
+      <w:bookmarkStart w:id="58" w:name="_Toc496890548"/>
       <w:r>
         <w:rPr>
           <w:rStyle w:val="Heading1Char"/>
@@ -25977,7 +26989,7 @@
         </w:rPr>
         <w:t>6. REFERENCES:</w:t>
       </w:r>
-      <w:bookmarkEnd w:id="59"/>
+      <w:bookmarkEnd w:id="58"/>
     </w:p>
     <w:p>
       <w:pPr>
@@ -26103,11 +27115,61 @@
           <w:lang w:val="it-IT"/>
         </w:rPr>
       </w:pPr>
-      <w:r>
-        <w:rPr>
-          <w:rFonts w:ascii="Times New Roman" w:hAnsi="Times New Roman" w:cs="Times New Roman"/>
-        </w:rPr>
-        <w:t xml:space="preserve">Sıralarını da düzenleyelim ben rastgele yazdım. </w:t>
+      <w:proofErr w:type="spellStart"/>
+      <w:r>
+        <w:rPr>
+          <w:rFonts w:ascii="Times New Roman" w:hAnsi="Times New Roman" w:cs="Times New Roman"/>
+        </w:rPr>
+        <w:t>Sıralarını</w:t>
+      </w:r>
+      <w:proofErr w:type="spellEnd"/>
+      <w:r>
+        <w:rPr>
+          <w:rFonts w:ascii="Times New Roman" w:hAnsi="Times New Roman" w:cs="Times New Roman"/>
+        </w:rPr>
+        <w:t xml:space="preserve"> da </w:t>
+      </w:r>
+      <w:proofErr w:type="spellStart"/>
+      <w:r>
+        <w:rPr>
+          <w:rFonts w:ascii="Times New Roman" w:hAnsi="Times New Roman" w:cs="Times New Roman"/>
+        </w:rPr>
+        <w:t>düzenleyelim</w:t>
+      </w:r>
+      <w:proofErr w:type="spellEnd"/>
+      <w:r>
+        <w:rPr>
+          <w:rFonts w:ascii="Times New Roman" w:hAnsi="Times New Roman" w:cs="Times New Roman"/>
+        </w:rPr>
+        <w:t xml:space="preserve"> ben </w:t>
+      </w:r>
+      <w:proofErr w:type="spellStart"/>
+      <w:r>
+        <w:rPr>
+          <w:rFonts w:ascii="Times New Roman" w:hAnsi="Times New Roman" w:cs="Times New Roman"/>
+        </w:rPr>
+        <w:t>rastgele</w:t>
+      </w:r>
+      <w:proofErr w:type="spellEnd"/>
+      <w:r>
+        <w:rPr>
+          <w:rFonts w:ascii="Times New Roman" w:hAnsi="Times New Roman" w:cs="Times New Roman"/>
+        </w:rPr>
+        <w:t xml:space="preserve"> </w:t>
+      </w:r>
+      <w:proofErr w:type="spellStart"/>
+      <w:r>
+        <w:rPr>
+          <w:rFonts w:ascii="Times New Roman" w:hAnsi="Times New Roman" w:cs="Times New Roman"/>
+        </w:rPr>
+        <w:t>yazdım</w:t>
+      </w:r>
+      <w:proofErr w:type="spellEnd"/>
+      <w:r>
+        <w:rPr>
+          <w:rFonts w:ascii="Times New Roman" w:hAnsi="Times New Roman" w:cs="Times New Roman"/>
+        </w:rPr>
+        <w:t xml:space="preserve">. </w:t>
       </w:r>
       <w:r>
         <w:rPr>
@@ -26146,29 +27208,7 @@
       </w:r>
     </w:p>
   </w:comment>
-  <w:comment w:id="39" w:author="Y2P" w:date="2017-10-11T16:11:00Z" w:initials="Y">
-    <w:p>
-      <w:pPr>
-        <w:pStyle w:val="CommentText"/>
-        <w:rPr>
-          <w:lang w:val="it-IT"/>
-        </w:rPr>
-      </w:pPr>
-      <w:r>
-        <w:rPr>
-          <w:rStyle w:val="CommentReference"/>
-        </w:rPr>
-        <w:annotationRef/>
-      </w:r>
-      <w:r>
-        <w:rPr>
-          <w:lang w:val="it-IT"/>
-        </w:rPr>
-        <w:t>Gerek yokmuş</w:t>
-      </w:r>
-    </w:p>
-  </w:comment>
-  <w:comment w:id="46" w:author="Yusuf Yigit Pilavci" w:date="2017-10-22T10:15:00Z" w:initials="YYP">
+  <w:comment w:id="45" w:author="Yusuf Yigit Pilavci" w:date="2017-10-22T10:15:00Z" w:initials="YYP">
     <w:p>
       <w:pPr>
         <w:pStyle w:val="CommentText"/>
@@ -32234,7 +33274,7 @@
 </file>
 
 <file path=customXml/itemProps1.xml><?xml version="1.0" encoding="utf-8"?>
-<ds:datastoreItem xmlns:ds="http://schemas.openxmlformats.org/officeDocument/2006/customXml" ds:itemID="{EA769A8A-C339-4B8A-81C4-22A2BBA5DC0F}">
+<ds:datastoreItem xmlns:ds="http://schemas.openxmlformats.org/officeDocument/2006/customXml" ds:itemID="{997C6954-1D0F-4EDE-90CC-E68AA30FA920}">
   <ds:schemaRefs>
     <ds:schemaRef ds:uri="http://schemas.openxmlformats.org/officeDocument/2006/bibliography"/>
   </ds:schemaRefs>

</xml_diff>